<commit_message>
them tranlator cho hellocontroller
</commit_message>
<xml_diff>
--- a/SYMFONY3.4-symfony.docx
+++ b/SYMFONY3.4-symfony.docx
@@ -44,7 +44,6 @@
         <w:rPr>
           <w:rFonts w:eastAsiaTheme="minorEastAsia"/>
           <w:noProof/>
-          <w:lang w:val="vi-VN"/>
         </w:rPr>
       </w:pPr>
       <w:r>
@@ -74,7 +73,7 @@
         </w:rPr>
         <w:fldChar w:fldCharType="separate"/>
       </w:r>
-      <w:hyperlink w:anchor="_Toc52960311" w:history="1">
+      <w:hyperlink w:anchor="_Toc53030424" w:history="1">
         <w:r>
           <w:rPr>
             <w:rStyle w:val="Hyperlink"/>
@@ -90,7 +89,6 @@
           <w:rPr>
             <w:noProof/>
             <w:webHidden/>
-            <w:lang w:val="vi-VN"/>
           </w:rPr>
           <w:tab/>
         </w:r>
@@ -98,7 +96,6 @@
           <w:rPr>
             <w:noProof/>
             <w:webHidden/>
-            <w:lang w:val="vi-VN"/>
           </w:rPr>
           <w:fldChar w:fldCharType="begin"/>
         </w:r>
@@ -106,22 +103,19 @@
           <w:rPr>
             <w:noProof/>
             <w:webHidden/>
-            <w:lang w:val="vi-VN"/>
-          </w:rPr>
-          <w:instrText xml:space="preserve"> PAGEREF _Toc52960311 \h </w:instrText>
-        </w:r>
-        <w:r>
-          <w:rPr>
-            <w:noProof/>
-            <w:webHidden/>
-            <w:lang w:val="vi-VN"/>
-          </w:rPr>
-        </w:r>
-        <w:r>
-          <w:rPr>
-            <w:noProof/>
-            <w:webHidden/>
-            <w:lang w:val="vi-VN"/>
+          </w:rPr>
+          <w:instrText xml:space="preserve"> PAGEREF _Toc53030424 \h </w:instrText>
+        </w:r>
+        <w:r>
+          <w:rPr>
+            <w:noProof/>
+            <w:webHidden/>
+          </w:rPr>
+        </w:r>
+        <w:r>
+          <w:rPr>
+            <w:noProof/>
+            <w:webHidden/>
           </w:rPr>
           <w:fldChar w:fldCharType="separate"/>
         </w:r>
@@ -129,7 +123,6 @@
           <w:rPr>
             <w:noProof/>
             <w:webHidden/>
-            <w:lang w:val="vi-VN"/>
           </w:rPr>
           <w:t>1</w:t>
         </w:r>
@@ -137,7 +130,6 @@
           <w:rPr>
             <w:noProof/>
             <w:webHidden/>
-            <w:lang w:val="vi-VN"/>
           </w:rPr>
           <w:fldChar w:fldCharType="end"/>
         </w:r>
@@ -152,10 +144,9 @@
         <w:rPr>
           <w:rFonts w:eastAsiaTheme="minorEastAsia"/>
           <w:noProof/>
-          <w:lang w:val="vi-VN"/>
-        </w:rPr>
-      </w:pPr>
-      <w:hyperlink w:anchor="_Toc52960312" w:history="1">
+        </w:rPr>
+      </w:pPr>
+      <w:hyperlink w:anchor="_Toc53030425" w:history="1">
         <w:r>
           <w:rPr>
             <w:rStyle w:val="Hyperlink"/>
@@ -171,7 +162,6 @@
           <w:rPr>
             <w:noProof/>
             <w:webHidden/>
-            <w:lang w:val="vi-VN"/>
           </w:rPr>
           <w:tab/>
         </w:r>
@@ -179,7 +169,6 @@
           <w:rPr>
             <w:noProof/>
             <w:webHidden/>
-            <w:lang w:val="vi-VN"/>
           </w:rPr>
           <w:fldChar w:fldCharType="begin"/>
         </w:r>
@@ -187,22 +176,19 @@
           <w:rPr>
             <w:noProof/>
             <w:webHidden/>
-            <w:lang w:val="vi-VN"/>
-          </w:rPr>
-          <w:instrText xml:space="preserve"> PAGEREF _Toc52960312 \h </w:instrText>
-        </w:r>
-        <w:r>
-          <w:rPr>
-            <w:noProof/>
-            <w:webHidden/>
-            <w:lang w:val="vi-VN"/>
-          </w:rPr>
-        </w:r>
-        <w:r>
-          <w:rPr>
-            <w:noProof/>
-            <w:webHidden/>
-            <w:lang w:val="vi-VN"/>
+          </w:rPr>
+          <w:instrText xml:space="preserve"> PAGEREF _Toc53030425 \h </w:instrText>
+        </w:r>
+        <w:r>
+          <w:rPr>
+            <w:noProof/>
+            <w:webHidden/>
+          </w:rPr>
+        </w:r>
+        <w:r>
+          <w:rPr>
+            <w:noProof/>
+            <w:webHidden/>
           </w:rPr>
           <w:fldChar w:fldCharType="separate"/>
         </w:r>
@@ -210,7 +196,6 @@
           <w:rPr>
             <w:noProof/>
             <w:webHidden/>
-            <w:lang w:val="vi-VN"/>
           </w:rPr>
           <w:t>2</w:t>
         </w:r>
@@ -218,7 +203,6 @@
           <w:rPr>
             <w:noProof/>
             <w:webHidden/>
-            <w:lang w:val="vi-VN"/>
           </w:rPr>
           <w:fldChar w:fldCharType="end"/>
         </w:r>
@@ -233,10 +217,9 @@
         <w:rPr>
           <w:rFonts w:eastAsiaTheme="minorEastAsia"/>
           <w:noProof/>
-          <w:lang w:val="vi-VN"/>
-        </w:rPr>
-      </w:pPr>
-      <w:hyperlink w:anchor="_Toc52960313" w:history="1">
+        </w:rPr>
+      </w:pPr>
+      <w:hyperlink w:anchor="_Toc53030426" w:history="1">
         <w:r>
           <w:rPr>
             <w:rStyle w:val="Hyperlink"/>
@@ -252,7 +235,6 @@
           <w:rPr>
             <w:noProof/>
             <w:webHidden/>
-            <w:lang w:val="vi-VN"/>
           </w:rPr>
           <w:tab/>
         </w:r>
@@ -260,7 +242,6 @@
           <w:rPr>
             <w:noProof/>
             <w:webHidden/>
-            <w:lang w:val="vi-VN"/>
           </w:rPr>
           <w:fldChar w:fldCharType="begin"/>
         </w:r>
@@ -268,22 +249,19 @@
           <w:rPr>
             <w:noProof/>
             <w:webHidden/>
-            <w:lang w:val="vi-VN"/>
-          </w:rPr>
-          <w:instrText xml:space="preserve"> PAGEREF _Toc52960313 \h </w:instrText>
-        </w:r>
-        <w:r>
-          <w:rPr>
-            <w:noProof/>
-            <w:webHidden/>
-            <w:lang w:val="vi-VN"/>
-          </w:rPr>
-        </w:r>
-        <w:r>
-          <w:rPr>
-            <w:noProof/>
-            <w:webHidden/>
-            <w:lang w:val="vi-VN"/>
+          </w:rPr>
+          <w:instrText xml:space="preserve"> PAGEREF _Toc53030426 \h </w:instrText>
+        </w:r>
+        <w:r>
+          <w:rPr>
+            <w:noProof/>
+            <w:webHidden/>
+          </w:rPr>
+        </w:r>
+        <w:r>
+          <w:rPr>
+            <w:noProof/>
+            <w:webHidden/>
           </w:rPr>
           <w:fldChar w:fldCharType="separate"/>
         </w:r>
@@ -291,7 +269,6 @@
           <w:rPr>
             <w:noProof/>
             <w:webHidden/>
-            <w:lang w:val="vi-VN"/>
           </w:rPr>
           <w:t>2</w:t>
         </w:r>
@@ -299,7 +276,6 @@
           <w:rPr>
             <w:noProof/>
             <w:webHidden/>
-            <w:lang w:val="vi-VN"/>
           </w:rPr>
           <w:fldChar w:fldCharType="end"/>
         </w:r>
@@ -314,10 +290,9 @@
         <w:rPr>
           <w:rFonts w:eastAsiaTheme="minorEastAsia"/>
           <w:noProof/>
-          <w:lang w:val="vi-VN"/>
-        </w:rPr>
-      </w:pPr>
-      <w:hyperlink w:anchor="_Toc52960314" w:history="1">
+        </w:rPr>
+      </w:pPr>
+      <w:hyperlink w:anchor="_Toc53030427" w:history="1">
         <w:r>
           <w:rPr>
             <w:rStyle w:val="Hyperlink"/>
@@ -345,7 +320,6 @@
           <w:rPr>
             <w:noProof/>
             <w:webHidden/>
-            <w:lang w:val="vi-VN"/>
           </w:rPr>
           <w:tab/>
         </w:r>
@@ -353,7 +327,6 @@
           <w:rPr>
             <w:noProof/>
             <w:webHidden/>
-            <w:lang w:val="vi-VN"/>
           </w:rPr>
           <w:fldChar w:fldCharType="begin"/>
         </w:r>
@@ -361,22 +334,19 @@
           <w:rPr>
             <w:noProof/>
             <w:webHidden/>
-            <w:lang w:val="vi-VN"/>
-          </w:rPr>
-          <w:instrText xml:space="preserve"> PAGEREF _Toc52960314 \h </w:instrText>
-        </w:r>
-        <w:r>
-          <w:rPr>
-            <w:noProof/>
-            <w:webHidden/>
-            <w:lang w:val="vi-VN"/>
-          </w:rPr>
-        </w:r>
-        <w:r>
-          <w:rPr>
-            <w:noProof/>
-            <w:webHidden/>
-            <w:lang w:val="vi-VN"/>
+          </w:rPr>
+          <w:instrText xml:space="preserve"> PAGEREF _Toc53030427 \h </w:instrText>
+        </w:r>
+        <w:r>
+          <w:rPr>
+            <w:noProof/>
+            <w:webHidden/>
+          </w:rPr>
+        </w:r>
+        <w:r>
+          <w:rPr>
+            <w:noProof/>
+            <w:webHidden/>
           </w:rPr>
           <w:fldChar w:fldCharType="separate"/>
         </w:r>
@@ -384,7 +354,6 @@
           <w:rPr>
             <w:noProof/>
             <w:webHidden/>
-            <w:lang w:val="vi-VN"/>
           </w:rPr>
           <w:t>3</w:t>
         </w:r>
@@ -392,7 +361,6 @@
           <w:rPr>
             <w:noProof/>
             <w:webHidden/>
-            <w:lang w:val="vi-VN"/>
           </w:rPr>
           <w:fldChar w:fldCharType="end"/>
         </w:r>
@@ -407,10 +375,9 @@
         <w:rPr>
           <w:rFonts w:eastAsiaTheme="minorEastAsia"/>
           <w:noProof/>
-          <w:lang w:val="vi-VN"/>
-        </w:rPr>
-      </w:pPr>
-      <w:hyperlink w:anchor="_Toc52960315" w:history="1">
+        </w:rPr>
+      </w:pPr>
+      <w:hyperlink w:anchor="_Toc53030428" w:history="1">
         <w:r>
           <w:rPr>
             <w:rStyle w:val="Hyperlink"/>
@@ -426,7 +393,6 @@
           <w:rPr>
             <w:noProof/>
             <w:webHidden/>
-            <w:lang w:val="vi-VN"/>
           </w:rPr>
           <w:tab/>
         </w:r>
@@ -434,7 +400,6 @@
           <w:rPr>
             <w:noProof/>
             <w:webHidden/>
-            <w:lang w:val="vi-VN"/>
           </w:rPr>
           <w:fldChar w:fldCharType="begin"/>
         </w:r>
@@ -442,22 +407,19 @@
           <w:rPr>
             <w:noProof/>
             <w:webHidden/>
-            <w:lang w:val="vi-VN"/>
-          </w:rPr>
-          <w:instrText xml:space="preserve"> PAGEREF _Toc52960315 \h </w:instrText>
-        </w:r>
-        <w:r>
-          <w:rPr>
-            <w:noProof/>
-            <w:webHidden/>
-            <w:lang w:val="vi-VN"/>
-          </w:rPr>
-        </w:r>
-        <w:r>
-          <w:rPr>
-            <w:noProof/>
-            <w:webHidden/>
-            <w:lang w:val="vi-VN"/>
+          </w:rPr>
+          <w:instrText xml:space="preserve"> PAGEREF _Toc53030428 \h </w:instrText>
+        </w:r>
+        <w:r>
+          <w:rPr>
+            <w:noProof/>
+            <w:webHidden/>
+          </w:rPr>
+        </w:r>
+        <w:r>
+          <w:rPr>
+            <w:noProof/>
+            <w:webHidden/>
           </w:rPr>
           <w:fldChar w:fldCharType="separate"/>
         </w:r>
@@ -465,7 +427,6 @@
           <w:rPr>
             <w:noProof/>
             <w:webHidden/>
-            <w:lang w:val="vi-VN"/>
           </w:rPr>
           <w:t>4</w:t>
         </w:r>
@@ -473,7 +434,6 @@
           <w:rPr>
             <w:noProof/>
             <w:webHidden/>
-            <w:lang w:val="vi-VN"/>
           </w:rPr>
           <w:fldChar w:fldCharType="end"/>
         </w:r>
@@ -488,10 +448,9 @@
         <w:rPr>
           <w:rFonts w:eastAsiaTheme="minorEastAsia"/>
           <w:noProof/>
-          <w:lang w:val="vi-VN"/>
-        </w:rPr>
-      </w:pPr>
-      <w:hyperlink w:anchor="_Toc52960316" w:history="1">
+        </w:rPr>
+      </w:pPr>
+      <w:hyperlink w:anchor="_Toc53030429" w:history="1">
         <w:r>
           <w:rPr>
             <w:rStyle w:val="Hyperlink"/>
@@ -507,7 +466,6 @@
           <w:rPr>
             <w:noProof/>
             <w:webHidden/>
-            <w:lang w:val="vi-VN"/>
           </w:rPr>
           <w:tab/>
         </w:r>
@@ -515,7 +473,6 @@
           <w:rPr>
             <w:noProof/>
             <w:webHidden/>
-            <w:lang w:val="vi-VN"/>
           </w:rPr>
           <w:fldChar w:fldCharType="begin"/>
         </w:r>
@@ -523,22 +480,19 @@
           <w:rPr>
             <w:noProof/>
             <w:webHidden/>
-            <w:lang w:val="vi-VN"/>
-          </w:rPr>
-          <w:instrText xml:space="preserve"> PAGEREF _Toc52960316 \h </w:instrText>
-        </w:r>
-        <w:r>
-          <w:rPr>
-            <w:noProof/>
-            <w:webHidden/>
-            <w:lang w:val="vi-VN"/>
-          </w:rPr>
-        </w:r>
-        <w:r>
-          <w:rPr>
-            <w:noProof/>
-            <w:webHidden/>
-            <w:lang w:val="vi-VN"/>
+          </w:rPr>
+          <w:instrText xml:space="preserve"> PAGEREF _Toc53030429 \h </w:instrText>
+        </w:r>
+        <w:r>
+          <w:rPr>
+            <w:noProof/>
+            <w:webHidden/>
+          </w:rPr>
+        </w:r>
+        <w:r>
+          <w:rPr>
+            <w:noProof/>
+            <w:webHidden/>
           </w:rPr>
           <w:fldChar w:fldCharType="separate"/>
         </w:r>
@@ -546,7 +500,6 @@
           <w:rPr>
             <w:noProof/>
             <w:webHidden/>
-            <w:lang w:val="vi-VN"/>
           </w:rPr>
           <w:t>4</w:t>
         </w:r>
@@ -554,7 +507,6 @@
           <w:rPr>
             <w:noProof/>
             <w:webHidden/>
-            <w:lang w:val="vi-VN"/>
           </w:rPr>
           <w:fldChar w:fldCharType="end"/>
         </w:r>
@@ -569,10 +521,9 @@
         <w:rPr>
           <w:rFonts w:eastAsiaTheme="minorEastAsia"/>
           <w:noProof/>
-          <w:lang w:val="vi-VN"/>
-        </w:rPr>
-      </w:pPr>
-      <w:hyperlink w:anchor="_Toc52960317" w:history="1">
+        </w:rPr>
+      </w:pPr>
+      <w:hyperlink w:anchor="_Toc53030430" w:history="1">
         <w:r>
           <w:rPr>
             <w:rStyle w:val="Hyperlink"/>
@@ -600,7 +551,6 @@
           <w:rPr>
             <w:noProof/>
             <w:webHidden/>
-            <w:lang w:val="vi-VN"/>
           </w:rPr>
           <w:tab/>
         </w:r>
@@ -608,7 +558,6 @@
           <w:rPr>
             <w:noProof/>
             <w:webHidden/>
-            <w:lang w:val="vi-VN"/>
           </w:rPr>
           <w:fldChar w:fldCharType="begin"/>
         </w:r>
@@ -616,22 +565,19 @@
           <w:rPr>
             <w:noProof/>
             <w:webHidden/>
-            <w:lang w:val="vi-VN"/>
-          </w:rPr>
-          <w:instrText xml:space="preserve"> PAGEREF _Toc52960317 \h </w:instrText>
-        </w:r>
-        <w:r>
-          <w:rPr>
-            <w:noProof/>
-            <w:webHidden/>
-            <w:lang w:val="vi-VN"/>
-          </w:rPr>
-        </w:r>
-        <w:r>
-          <w:rPr>
-            <w:noProof/>
-            <w:webHidden/>
-            <w:lang w:val="vi-VN"/>
+          </w:rPr>
+          <w:instrText xml:space="preserve"> PAGEREF _Toc53030430 \h </w:instrText>
+        </w:r>
+        <w:r>
+          <w:rPr>
+            <w:noProof/>
+            <w:webHidden/>
+          </w:rPr>
+        </w:r>
+        <w:r>
+          <w:rPr>
+            <w:noProof/>
+            <w:webHidden/>
           </w:rPr>
           <w:fldChar w:fldCharType="separate"/>
         </w:r>
@@ -639,7 +585,6 @@
           <w:rPr>
             <w:noProof/>
             <w:webHidden/>
-            <w:lang w:val="vi-VN"/>
           </w:rPr>
           <w:t>4</w:t>
         </w:r>
@@ -647,7 +592,6 @@
           <w:rPr>
             <w:noProof/>
             <w:webHidden/>
-            <w:lang w:val="vi-VN"/>
           </w:rPr>
           <w:fldChar w:fldCharType="end"/>
         </w:r>
@@ -662,10 +606,9 @@
         <w:rPr>
           <w:rFonts w:eastAsiaTheme="minorEastAsia"/>
           <w:noProof/>
-          <w:lang w:val="vi-VN"/>
-        </w:rPr>
-      </w:pPr>
-      <w:hyperlink w:anchor="_Toc52960318" w:history="1">
+        </w:rPr>
+      </w:pPr>
+      <w:hyperlink w:anchor="_Toc53030431" w:history="1">
         <w:r>
           <w:rPr>
             <w:rStyle w:val="Hyperlink"/>
@@ -681,7 +624,6 @@
           <w:rPr>
             <w:noProof/>
             <w:webHidden/>
-            <w:lang w:val="vi-VN"/>
           </w:rPr>
           <w:tab/>
         </w:r>
@@ -689,7 +631,6 @@
           <w:rPr>
             <w:noProof/>
             <w:webHidden/>
-            <w:lang w:val="vi-VN"/>
           </w:rPr>
           <w:fldChar w:fldCharType="begin"/>
         </w:r>
@@ -697,22 +638,19 @@
           <w:rPr>
             <w:noProof/>
             <w:webHidden/>
-            <w:lang w:val="vi-VN"/>
-          </w:rPr>
-          <w:instrText xml:space="preserve"> PAGEREF _Toc52960318 \h </w:instrText>
-        </w:r>
-        <w:r>
-          <w:rPr>
-            <w:noProof/>
-            <w:webHidden/>
-            <w:lang w:val="vi-VN"/>
-          </w:rPr>
-        </w:r>
-        <w:r>
-          <w:rPr>
-            <w:noProof/>
-            <w:webHidden/>
-            <w:lang w:val="vi-VN"/>
+          </w:rPr>
+          <w:instrText xml:space="preserve"> PAGEREF _Toc53030431 \h </w:instrText>
+        </w:r>
+        <w:r>
+          <w:rPr>
+            <w:noProof/>
+            <w:webHidden/>
+          </w:rPr>
+        </w:r>
+        <w:r>
+          <w:rPr>
+            <w:noProof/>
+            <w:webHidden/>
           </w:rPr>
           <w:fldChar w:fldCharType="separate"/>
         </w:r>
@@ -720,7 +658,6 @@
           <w:rPr>
             <w:noProof/>
             <w:webHidden/>
-            <w:lang w:val="vi-VN"/>
           </w:rPr>
           <w:t>4</w:t>
         </w:r>
@@ -728,7 +665,6 @@
           <w:rPr>
             <w:noProof/>
             <w:webHidden/>
-            <w:lang w:val="vi-VN"/>
           </w:rPr>
           <w:fldChar w:fldCharType="end"/>
         </w:r>
@@ -743,10 +679,9 @@
         <w:rPr>
           <w:rFonts w:eastAsiaTheme="minorEastAsia"/>
           <w:noProof/>
-          <w:lang w:val="vi-VN"/>
-        </w:rPr>
-      </w:pPr>
-      <w:hyperlink w:anchor="_Toc52960319" w:history="1">
+        </w:rPr>
+      </w:pPr>
+      <w:hyperlink w:anchor="_Toc53030432" w:history="1">
         <w:r>
           <w:rPr>
             <w:rStyle w:val="Hyperlink"/>
@@ -763,7 +698,6 @@
           <w:rPr>
             <w:noProof/>
             <w:webHidden/>
-            <w:lang w:val="vi-VN"/>
           </w:rPr>
           <w:tab/>
         </w:r>
@@ -771,7 +705,6 @@
           <w:rPr>
             <w:noProof/>
             <w:webHidden/>
-            <w:lang w:val="vi-VN"/>
           </w:rPr>
           <w:fldChar w:fldCharType="begin"/>
         </w:r>
@@ -779,22 +712,19 @@
           <w:rPr>
             <w:noProof/>
             <w:webHidden/>
-            <w:lang w:val="vi-VN"/>
-          </w:rPr>
-          <w:instrText xml:space="preserve"> PAGEREF _Toc52960319 \h </w:instrText>
-        </w:r>
-        <w:r>
-          <w:rPr>
-            <w:noProof/>
-            <w:webHidden/>
-            <w:lang w:val="vi-VN"/>
-          </w:rPr>
-        </w:r>
-        <w:r>
-          <w:rPr>
-            <w:noProof/>
-            <w:webHidden/>
-            <w:lang w:val="vi-VN"/>
+          </w:rPr>
+          <w:instrText xml:space="preserve"> PAGEREF _Toc53030432 \h </w:instrText>
+        </w:r>
+        <w:r>
+          <w:rPr>
+            <w:noProof/>
+            <w:webHidden/>
+          </w:rPr>
+        </w:r>
+        <w:r>
+          <w:rPr>
+            <w:noProof/>
+            <w:webHidden/>
           </w:rPr>
           <w:fldChar w:fldCharType="separate"/>
         </w:r>
@@ -802,7 +732,6 @@
           <w:rPr>
             <w:noProof/>
             <w:webHidden/>
-            <w:lang w:val="vi-VN"/>
           </w:rPr>
           <w:t>5</w:t>
         </w:r>
@@ -810,7 +739,6 @@
           <w:rPr>
             <w:noProof/>
             <w:webHidden/>
-            <w:lang w:val="vi-VN"/>
           </w:rPr>
           <w:fldChar w:fldCharType="end"/>
         </w:r>
@@ -825,10 +753,9 @@
         <w:rPr>
           <w:rFonts w:eastAsiaTheme="minorEastAsia"/>
           <w:noProof/>
-          <w:lang w:val="vi-VN"/>
-        </w:rPr>
-      </w:pPr>
-      <w:hyperlink w:anchor="_Toc52960320" w:history="1">
+        </w:rPr>
+      </w:pPr>
+      <w:hyperlink w:anchor="_Toc53030433" w:history="1">
         <w:r>
           <w:rPr>
             <w:rStyle w:val="Hyperlink"/>
@@ -844,7 +771,6 @@
           <w:rPr>
             <w:noProof/>
             <w:webHidden/>
-            <w:lang w:val="vi-VN"/>
           </w:rPr>
           <w:tab/>
         </w:r>
@@ -852,7 +778,6 @@
           <w:rPr>
             <w:noProof/>
             <w:webHidden/>
-            <w:lang w:val="vi-VN"/>
           </w:rPr>
           <w:fldChar w:fldCharType="begin"/>
         </w:r>
@@ -860,22 +785,19 @@
           <w:rPr>
             <w:noProof/>
             <w:webHidden/>
-            <w:lang w:val="vi-VN"/>
-          </w:rPr>
-          <w:instrText xml:space="preserve"> PAGEREF _Toc52960320 \h </w:instrText>
-        </w:r>
-        <w:r>
-          <w:rPr>
-            <w:noProof/>
-            <w:webHidden/>
-            <w:lang w:val="vi-VN"/>
-          </w:rPr>
-        </w:r>
-        <w:r>
-          <w:rPr>
-            <w:noProof/>
-            <w:webHidden/>
-            <w:lang w:val="vi-VN"/>
+          </w:rPr>
+          <w:instrText xml:space="preserve"> PAGEREF _Toc53030433 \h </w:instrText>
+        </w:r>
+        <w:r>
+          <w:rPr>
+            <w:noProof/>
+            <w:webHidden/>
+          </w:rPr>
+        </w:r>
+        <w:r>
+          <w:rPr>
+            <w:noProof/>
+            <w:webHidden/>
           </w:rPr>
           <w:fldChar w:fldCharType="separate"/>
         </w:r>
@@ -883,7 +805,6 @@
           <w:rPr>
             <w:noProof/>
             <w:webHidden/>
-            <w:lang w:val="vi-VN"/>
           </w:rPr>
           <w:t>6</w:t>
         </w:r>
@@ -891,7 +812,6 @@
           <w:rPr>
             <w:noProof/>
             <w:webHidden/>
-            <w:lang w:val="vi-VN"/>
           </w:rPr>
           <w:fldChar w:fldCharType="end"/>
         </w:r>
@@ -906,10 +826,9 @@
         <w:rPr>
           <w:rFonts w:eastAsiaTheme="minorEastAsia"/>
           <w:noProof/>
-          <w:lang w:val="vi-VN"/>
-        </w:rPr>
-      </w:pPr>
-      <w:hyperlink w:anchor="_Toc52960321" w:history="1">
+        </w:rPr>
+      </w:pPr>
+      <w:hyperlink w:anchor="_Toc53030434" w:history="1">
         <w:r>
           <w:rPr>
             <w:rStyle w:val="Hyperlink"/>
@@ -925,7 +844,6 @@
           <w:rPr>
             <w:noProof/>
             <w:webHidden/>
-            <w:lang w:val="vi-VN"/>
           </w:rPr>
           <w:tab/>
         </w:r>
@@ -933,7 +851,6 @@
           <w:rPr>
             <w:noProof/>
             <w:webHidden/>
-            <w:lang w:val="vi-VN"/>
           </w:rPr>
           <w:fldChar w:fldCharType="begin"/>
         </w:r>
@@ -941,22 +858,19 @@
           <w:rPr>
             <w:noProof/>
             <w:webHidden/>
-            <w:lang w:val="vi-VN"/>
-          </w:rPr>
-          <w:instrText xml:space="preserve"> PAGEREF _Toc52960321 \h </w:instrText>
-        </w:r>
-        <w:r>
-          <w:rPr>
-            <w:noProof/>
-            <w:webHidden/>
-            <w:lang w:val="vi-VN"/>
-          </w:rPr>
-        </w:r>
-        <w:r>
-          <w:rPr>
-            <w:noProof/>
-            <w:webHidden/>
-            <w:lang w:val="vi-VN"/>
+          </w:rPr>
+          <w:instrText xml:space="preserve"> PAGEREF _Toc53030434 \h </w:instrText>
+        </w:r>
+        <w:r>
+          <w:rPr>
+            <w:noProof/>
+            <w:webHidden/>
+          </w:rPr>
+        </w:r>
+        <w:r>
+          <w:rPr>
+            <w:noProof/>
+            <w:webHidden/>
           </w:rPr>
           <w:fldChar w:fldCharType="separate"/>
         </w:r>
@@ -964,7 +878,6 @@
           <w:rPr>
             <w:noProof/>
             <w:webHidden/>
-            <w:lang w:val="vi-VN"/>
           </w:rPr>
           <w:t>7</w:t>
         </w:r>
@@ -972,7 +885,6 @@
           <w:rPr>
             <w:noProof/>
             <w:webHidden/>
-            <w:lang w:val="vi-VN"/>
           </w:rPr>
           <w:fldChar w:fldCharType="end"/>
         </w:r>
@@ -987,10 +899,9 @@
         <w:rPr>
           <w:rFonts w:eastAsiaTheme="minorEastAsia"/>
           <w:noProof/>
-          <w:lang w:val="vi-VN"/>
-        </w:rPr>
-      </w:pPr>
-      <w:hyperlink w:anchor="_Toc52960322" w:history="1">
+        </w:rPr>
+      </w:pPr>
+      <w:hyperlink w:anchor="_Toc53030435" w:history="1">
         <w:r>
           <w:rPr>
             <w:rStyle w:val="Hyperlink"/>
@@ -1006,7 +917,6 @@
           <w:rPr>
             <w:noProof/>
             <w:webHidden/>
-            <w:lang w:val="vi-VN"/>
           </w:rPr>
           <w:tab/>
         </w:r>
@@ -1014,7 +924,6 @@
           <w:rPr>
             <w:noProof/>
             <w:webHidden/>
-            <w:lang w:val="vi-VN"/>
           </w:rPr>
           <w:fldChar w:fldCharType="begin"/>
         </w:r>
@@ -1022,22 +931,19 @@
           <w:rPr>
             <w:noProof/>
             <w:webHidden/>
-            <w:lang w:val="vi-VN"/>
-          </w:rPr>
-          <w:instrText xml:space="preserve"> PAGEREF _Toc52960322 \h </w:instrText>
-        </w:r>
-        <w:r>
-          <w:rPr>
-            <w:noProof/>
-            <w:webHidden/>
-            <w:lang w:val="vi-VN"/>
-          </w:rPr>
-        </w:r>
-        <w:r>
-          <w:rPr>
-            <w:noProof/>
-            <w:webHidden/>
-            <w:lang w:val="vi-VN"/>
+          </w:rPr>
+          <w:instrText xml:space="preserve"> PAGEREF _Toc53030435 \h </w:instrText>
+        </w:r>
+        <w:r>
+          <w:rPr>
+            <w:noProof/>
+            <w:webHidden/>
+          </w:rPr>
+        </w:r>
+        <w:r>
+          <w:rPr>
+            <w:noProof/>
+            <w:webHidden/>
           </w:rPr>
           <w:fldChar w:fldCharType="separate"/>
         </w:r>
@@ -1045,7 +951,6 @@
           <w:rPr>
             <w:noProof/>
             <w:webHidden/>
-            <w:lang w:val="vi-VN"/>
           </w:rPr>
           <w:t>7</w:t>
         </w:r>
@@ -1053,7 +958,6 @@
           <w:rPr>
             <w:noProof/>
             <w:webHidden/>
-            <w:lang w:val="vi-VN"/>
           </w:rPr>
           <w:fldChar w:fldCharType="end"/>
         </w:r>
@@ -1068,10 +972,9 @@
         <w:rPr>
           <w:rFonts w:eastAsiaTheme="minorEastAsia"/>
           <w:noProof/>
-          <w:lang w:val="vi-VN"/>
-        </w:rPr>
-      </w:pPr>
-      <w:hyperlink w:anchor="_Toc52960323" w:history="1">
+        </w:rPr>
+      </w:pPr>
+      <w:hyperlink w:anchor="_Toc53030436" w:history="1">
         <w:r>
           <w:rPr>
             <w:rStyle w:val="Hyperlink"/>
@@ -1087,7 +990,6 @@
           <w:rPr>
             <w:noProof/>
             <w:webHidden/>
-            <w:lang w:val="vi-VN"/>
           </w:rPr>
           <w:tab/>
         </w:r>
@@ -1095,7 +997,6 @@
           <w:rPr>
             <w:noProof/>
             <w:webHidden/>
-            <w:lang w:val="vi-VN"/>
           </w:rPr>
           <w:fldChar w:fldCharType="begin"/>
         </w:r>
@@ -1103,22 +1004,19 @@
           <w:rPr>
             <w:noProof/>
             <w:webHidden/>
-            <w:lang w:val="vi-VN"/>
-          </w:rPr>
-          <w:instrText xml:space="preserve"> PAGEREF _Toc52960323 \h </w:instrText>
-        </w:r>
-        <w:r>
-          <w:rPr>
-            <w:noProof/>
-            <w:webHidden/>
-            <w:lang w:val="vi-VN"/>
-          </w:rPr>
-        </w:r>
-        <w:r>
-          <w:rPr>
-            <w:noProof/>
-            <w:webHidden/>
-            <w:lang w:val="vi-VN"/>
+          </w:rPr>
+          <w:instrText xml:space="preserve"> PAGEREF _Toc53030436 \h </w:instrText>
+        </w:r>
+        <w:r>
+          <w:rPr>
+            <w:noProof/>
+            <w:webHidden/>
+          </w:rPr>
+        </w:r>
+        <w:r>
+          <w:rPr>
+            <w:noProof/>
+            <w:webHidden/>
           </w:rPr>
           <w:fldChar w:fldCharType="separate"/>
         </w:r>
@@ -1126,7 +1024,6 @@
           <w:rPr>
             <w:noProof/>
             <w:webHidden/>
-            <w:lang w:val="vi-VN"/>
           </w:rPr>
           <w:t>7</w:t>
         </w:r>
@@ -1134,7 +1031,6 @@
           <w:rPr>
             <w:noProof/>
             <w:webHidden/>
-            <w:lang w:val="vi-VN"/>
           </w:rPr>
           <w:fldChar w:fldCharType="end"/>
         </w:r>
@@ -1149,10 +1045,9 @@
         <w:rPr>
           <w:rFonts w:eastAsiaTheme="minorEastAsia"/>
           <w:noProof/>
-          <w:lang w:val="vi-VN"/>
-        </w:rPr>
-      </w:pPr>
-      <w:hyperlink w:anchor="_Toc52960324" w:history="1">
+        </w:rPr>
+      </w:pPr>
+      <w:hyperlink w:anchor="_Toc53030437" w:history="1">
         <w:r>
           <w:rPr>
             <w:rStyle w:val="Hyperlink"/>
@@ -1168,7 +1063,6 @@
           <w:rPr>
             <w:noProof/>
             <w:webHidden/>
-            <w:lang w:val="vi-VN"/>
           </w:rPr>
           <w:tab/>
         </w:r>
@@ -1176,7 +1070,6 @@
           <w:rPr>
             <w:noProof/>
             <w:webHidden/>
-            <w:lang w:val="vi-VN"/>
           </w:rPr>
           <w:fldChar w:fldCharType="begin"/>
         </w:r>
@@ -1184,22 +1077,19 @@
           <w:rPr>
             <w:noProof/>
             <w:webHidden/>
-            <w:lang w:val="vi-VN"/>
-          </w:rPr>
-          <w:instrText xml:space="preserve"> PAGEREF _Toc52960324 \h </w:instrText>
-        </w:r>
-        <w:r>
-          <w:rPr>
-            <w:noProof/>
-            <w:webHidden/>
-            <w:lang w:val="vi-VN"/>
-          </w:rPr>
-        </w:r>
-        <w:r>
-          <w:rPr>
-            <w:noProof/>
-            <w:webHidden/>
-            <w:lang w:val="vi-VN"/>
+          </w:rPr>
+          <w:instrText xml:space="preserve"> PAGEREF _Toc53030437 \h </w:instrText>
+        </w:r>
+        <w:r>
+          <w:rPr>
+            <w:noProof/>
+            <w:webHidden/>
+          </w:rPr>
+        </w:r>
+        <w:r>
+          <w:rPr>
+            <w:noProof/>
+            <w:webHidden/>
           </w:rPr>
           <w:fldChar w:fldCharType="separate"/>
         </w:r>
@@ -1207,7 +1097,6 @@
           <w:rPr>
             <w:noProof/>
             <w:webHidden/>
-            <w:lang w:val="vi-VN"/>
           </w:rPr>
           <w:t>7</w:t>
         </w:r>
@@ -1215,7 +1104,6 @@
           <w:rPr>
             <w:noProof/>
             <w:webHidden/>
-            <w:lang w:val="vi-VN"/>
           </w:rPr>
           <w:fldChar w:fldCharType="end"/>
         </w:r>
@@ -1230,10 +1118,9 @@
         <w:rPr>
           <w:rFonts w:eastAsiaTheme="minorEastAsia"/>
           <w:noProof/>
-          <w:lang w:val="vi-VN"/>
-        </w:rPr>
-      </w:pPr>
-      <w:hyperlink w:anchor="_Toc52960325" w:history="1">
+        </w:rPr>
+      </w:pPr>
+      <w:hyperlink w:anchor="_Toc53030438" w:history="1">
         <w:r>
           <w:rPr>
             <w:rStyle w:val="Hyperlink"/>
@@ -1249,7 +1136,6 @@
           <w:rPr>
             <w:noProof/>
             <w:webHidden/>
-            <w:lang w:val="vi-VN"/>
           </w:rPr>
           <w:tab/>
         </w:r>
@@ -1257,7 +1143,6 @@
           <w:rPr>
             <w:noProof/>
             <w:webHidden/>
-            <w:lang w:val="vi-VN"/>
           </w:rPr>
           <w:fldChar w:fldCharType="begin"/>
         </w:r>
@@ -1265,22 +1150,19 @@
           <w:rPr>
             <w:noProof/>
             <w:webHidden/>
-            <w:lang w:val="vi-VN"/>
-          </w:rPr>
-          <w:instrText xml:space="preserve"> PAGEREF _Toc52960325 \h </w:instrText>
-        </w:r>
-        <w:r>
-          <w:rPr>
-            <w:noProof/>
-            <w:webHidden/>
-            <w:lang w:val="vi-VN"/>
-          </w:rPr>
-        </w:r>
-        <w:r>
-          <w:rPr>
-            <w:noProof/>
-            <w:webHidden/>
-            <w:lang w:val="vi-VN"/>
+          </w:rPr>
+          <w:instrText xml:space="preserve"> PAGEREF _Toc53030438 \h </w:instrText>
+        </w:r>
+        <w:r>
+          <w:rPr>
+            <w:noProof/>
+            <w:webHidden/>
+          </w:rPr>
+        </w:r>
+        <w:r>
+          <w:rPr>
+            <w:noProof/>
+            <w:webHidden/>
           </w:rPr>
           <w:fldChar w:fldCharType="separate"/>
         </w:r>
@@ -1288,7 +1170,6 @@
           <w:rPr>
             <w:noProof/>
             <w:webHidden/>
-            <w:lang w:val="vi-VN"/>
           </w:rPr>
           <w:t>7</w:t>
         </w:r>
@@ -1296,7 +1177,6 @@
           <w:rPr>
             <w:noProof/>
             <w:webHidden/>
-            <w:lang w:val="vi-VN"/>
           </w:rPr>
           <w:fldChar w:fldCharType="end"/>
         </w:r>
@@ -1311,10 +1191,9 @@
         <w:rPr>
           <w:rFonts w:eastAsiaTheme="minorEastAsia"/>
           <w:noProof/>
-          <w:lang w:val="vi-VN"/>
-        </w:rPr>
-      </w:pPr>
-      <w:hyperlink w:anchor="_Toc52960326" w:history="1">
+        </w:rPr>
+      </w:pPr>
+      <w:hyperlink w:anchor="_Toc53030439" w:history="1">
         <w:r>
           <w:rPr>
             <w:rStyle w:val="Hyperlink"/>
@@ -1330,7 +1209,6 @@
           <w:rPr>
             <w:noProof/>
             <w:webHidden/>
-            <w:lang w:val="vi-VN"/>
           </w:rPr>
           <w:tab/>
         </w:r>
@@ -1338,7 +1216,6 @@
           <w:rPr>
             <w:noProof/>
             <w:webHidden/>
-            <w:lang w:val="vi-VN"/>
           </w:rPr>
           <w:fldChar w:fldCharType="begin"/>
         </w:r>
@@ -1346,22 +1223,19 @@
           <w:rPr>
             <w:noProof/>
             <w:webHidden/>
-            <w:lang w:val="vi-VN"/>
-          </w:rPr>
-          <w:instrText xml:space="preserve"> PAGEREF _Toc52960326 \h </w:instrText>
-        </w:r>
-        <w:r>
-          <w:rPr>
-            <w:noProof/>
-            <w:webHidden/>
-            <w:lang w:val="vi-VN"/>
-          </w:rPr>
-        </w:r>
-        <w:r>
-          <w:rPr>
-            <w:noProof/>
-            <w:webHidden/>
-            <w:lang w:val="vi-VN"/>
+          </w:rPr>
+          <w:instrText xml:space="preserve"> PAGEREF _Toc53030439 \h </w:instrText>
+        </w:r>
+        <w:r>
+          <w:rPr>
+            <w:noProof/>
+            <w:webHidden/>
+          </w:rPr>
+        </w:r>
+        <w:r>
+          <w:rPr>
+            <w:noProof/>
+            <w:webHidden/>
           </w:rPr>
           <w:fldChar w:fldCharType="separate"/>
         </w:r>
@@ -1369,7 +1243,6 @@
           <w:rPr>
             <w:noProof/>
             <w:webHidden/>
-            <w:lang w:val="vi-VN"/>
           </w:rPr>
           <w:t>7</w:t>
         </w:r>
@@ -1377,7 +1250,6 @@
           <w:rPr>
             <w:noProof/>
             <w:webHidden/>
-            <w:lang w:val="vi-VN"/>
           </w:rPr>
           <w:fldChar w:fldCharType="end"/>
         </w:r>
@@ -1392,10 +1264,9 @@
         <w:rPr>
           <w:rFonts w:eastAsiaTheme="minorEastAsia"/>
           <w:noProof/>
-          <w:lang w:val="vi-VN"/>
-        </w:rPr>
-      </w:pPr>
-      <w:hyperlink w:anchor="_Toc52960327" w:history="1">
+        </w:rPr>
+      </w:pPr>
+      <w:hyperlink w:anchor="_Toc53030440" w:history="1">
         <w:r>
           <w:rPr>
             <w:rStyle w:val="Hyperlink"/>
@@ -1411,7 +1282,6 @@
           <w:rPr>
             <w:noProof/>
             <w:webHidden/>
-            <w:lang w:val="vi-VN"/>
           </w:rPr>
           <w:tab/>
         </w:r>
@@ -1419,7 +1289,6 @@
           <w:rPr>
             <w:noProof/>
             <w:webHidden/>
-            <w:lang w:val="vi-VN"/>
           </w:rPr>
           <w:fldChar w:fldCharType="begin"/>
         </w:r>
@@ -1427,22 +1296,19 @@
           <w:rPr>
             <w:noProof/>
             <w:webHidden/>
-            <w:lang w:val="vi-VN"/>
-          </w:rPr>
-          <w:instrText xml:space="preserve"> PAGEREF _Toc52960327 \h </w:instrText>
-        </w:r>
-        <w:r>
-          <w:rPr>
-            <w:noProof/>
-            <w:webHidden/>
-            <w:lang w:val="vi-VN"/>
-          </w:rPr>
-        </w:r>
-        <w:r>
-          <w:rPr>
-            <w:noProof/>
-            <w:webHidden/>
-            <w:lang w:val="vi-VN"/>
+          </w:rPr>
+          <w:instrText xml:space="preserve"> PAGEREF _Toc53030440 \h </w:instrText>
+        </w:r>
+        <w:r>
+          <w:rPr>
+            <w:noProof/>
+            <w:webHidden/>
+          </w:rPr>
+        </w:r>
+        <w:r>
+          <w:rPr>
+            <w:noProof/>
+            <w:webHidden/>
           </w:rPr>
           <w:fldChar w:fldCharType="separate"/>
         </w:r>
@@ -1450,7 +1316,6 @@
           <w:rPr>
             <w:noProof/>
             <w:webHidden/>
-            <w:lang w:val="vi-VN"/>
           </w:rPr>
           <w:t>8</w:t>
         </w:r>
@@ -1458,7 +1323,6 @@
           <w:rPr>
             <w:noProof/>
             <w:webHidden/>
-            <w:lang w:val="vi-VN"/>
           </w:rPr>
           <w:fldChar w:fldCharType="end"/>
         </w:r>
@@ -1473,10 +1337,9 @@
         <w:rPr>
           <w:rFonts w:eastAsiaTheme="minorEastAsia"/>
           <w:noProof/>
-          <w:lang w:val="vi-VN"/>
-        </w:rPr>
-      </w:pPr>
-      <w:hyperlink w:anchor="_Toc52960328" w:history="1">
+        </w:rPr>
+      </w:pPr>
+      <w:hyperlink w:anchor="_Toc53030441" w:history="1">
         <w:r>
           <w:rPr>
             <w:rStyle w:val="Hyperlink"/>
@@ -1494,7 +1357,6 @@
           <w:rPr>
             <w:noProof/>
             <w:webHidden/>
-            <w:lang w:val="vi-VN"/>
           </w:rPr>
           <w:tab/>
         </w:r>
@@ -1502,7 +1364,6 @@
           <w:rPr>
             <w:noProof/>
             <w:webHidden/>
-            <w:lang w:val="vi-VN"/>
           </w:rPr>
           <w:fldChar w:fldCharType="begin"/>
         </w:r>
@@ -1510,22 +1371,19 @@
           <w:rPr>
             <w:noProof/>
             <w:webHidden/>
-            <w:lang w:val="vi-VN"/>
-          </w:rPr>
-          <w:instrText xml:space="preserve"> PAGEREF _Toc52960328 \h </w:instrText>
-        </w:r>
-        <w:r>
-          <w:rPr>
-            <w:noProof/>
-            <w:webHidden/>
-            <w:lang w:val="vi-VN"/>
-          </w:rPr>
-        </w:r>
-        <w:r>
-          <w:rPr>
-            <w:noProof/>
-            <w:webHidden/>
-            <w:lang w:val="vi-VN"/>
+          </w:rPr>
+          <w:instrText xml:space="preserve"> PAGEREF _Toc53030441 \h </w:instrText>
+        </w:r>
+        <w:r>
+          <w:rPr>
+            <w:noProof/>
+            <w:webHidden/>
+          </w:rPr>
+        </w:r>
+        <w:r>
+          <w:rPr>
+            <w:noProof/>
+            <w:webHidden/>
           </w:rPr>
           <w:fldChar w:fldCharType="separate"/>
         </w:r>
@@ -1533,7 +1391,6 @@
           <w:rPr>
             <w:noProof/>
             <w:webHidden/>
-            <w:lang w:val="vi-VN"/>
           </w:rPr>
           <w:t>8</w:t>
         </w:r>
@@ -1541,7 +1398,6 @@
           <w:rPr>
             <w:noProof/>
             <w:webHidden/>
-            <w:lang w:val="vi-VN"/>
           </w:rPr>
           <w:fldChar w:fldCharType="end"/>
         </w:r>
@@ -1556,10 +1412,9 @@
         <w:rPr>
           <w:rFonts w:eastAsiaTheme="minorEastAsia"/>
           <w:noProof/>
-          <w:lang w:val="vi-VN"/>
-        </w:rPr>
-      </w:pPr>
-      <w:hyperlink w:anchor="_Toc52960329" w:history="1">
+        </w:rPr>
+      </w:pPr>
+      <w:hyperlink w:anchor="_Toc53030442" w:history="1">
         <w:r>
           <w:rPr>
             <w:rStyle w:val="Hyperlink"/>
@@ -1577,7 +1432,6 @@
           <w:rPr>
             <w:noProof/>
             <w:webHidden/>
-            <w:lang w:val="vi-VN"/>
           </w:rPr>
           <w:tab/>
         </w:r>
@@ -1585,7 +1439,6 @@
           <w:rPr>
             <w:noProof/>
             <w:webHidden/>
-            <w:lang w:val="vi-VN"/>
           </w:rPr>
           <w:fldChar w:fldCharType="begin"/>
         </w:r>
@@ -1593,22 +1446,19 @@
           <w:rPr>
             <w:noProof/>
             <w:webHidden/>
-            <w:lang w:val="vi-VN"/>
-          </w:rPr>
-          <w:instrText xml:space="preserve"> PAGEREF _Toc52960329 \h </w:instrText>
-        </w:r>
-        <w:r>
-          <w:rPr>
-            <w:noProof/>
-            <w:webHidden/>
-            <w:lang w:val="vi-VN"/>
-          </w:rPr>
-        </w:r>
-        <w:r>
-          <w:rPr>
-            <w:noProof/>
-            <w:webHidden/>
-            <w:lang w:val="vi-VN"/>
+          </w:rPr>
+          <w:instrText xml:space="preserve"> PAGEREF _Toc53030442 \h </w:instrText>
+        </w:r>
+        <w:r>
+          <w:rPr>
+            <w:noProof/>
+            <w:webHidden/>
+          </w:rPr>
+        </w:r>
+        <w:r>
+          <w:rPr>
+            <w:noProof/>
+            <w:webHidden/>
           </w:rPr>
           <w:fldChar w:fldCharType="separate"/>
         </w:r>
@@ -1616,7 +1466,6 @@
           <w:rPr>
             <w:noProof/>
             <w:webHidden/>
-            <w:lang w:val="vi-VN"/>
           </w:rPr>
           <w:t>9</w:t>
         </w:r>
@@ -1624,7 +1473,6 @@
           <w:rPr>
             <w:noProof/>
             <w:webHidden/>
-            <w:lang w:val="vi-VN"/>
           </w:rPr>
           <w:fldChar w:fldCharType="end"/>
         </w:r>
@@ -1639,10 +1487,9 @@
         <w:rPr>
           <w:rFonts w:eastAsiaTheme="minorEastAsia"/>
           <w:noProof/>
-          <w:lang w:val="vi-VN"/>
-        </w:rPr>
-      </w:pPr>
-      <w:hyperlink w:anchor="_Toc52960330" w:history="1">
+        </w:rPr>
+      </w:pPr>
+      <w:hyperlink w:anchor="_Toc53030443" w:history="1">
         <w:r>
           <w:rPr>
             <w:rStyle w:val="Hyperlink"/>
@@ -1658,7 +1505,6 @@
           <w:rPr>
             <w:noProof/>
             <w:webHidden/>
-            <w:lang w:val="vi-VN"/>
           </w:rPr>
           <w:tab/>
         </w:r>
@@ -1666,7 +1512,6 @@
           <w:rPr>
             <w:noProof/>
             <w:webHidden/>
-            <w:lang w:val="vi-VN"/>
           </w:rPr>
           <w:fldChar w:fldCharType="begin"/>
         </w:r>
@@ -1674,22 +1519,19 @@
           <w:rPr>
             <w:noProof/>
             <w:webHidden/>
-            <w:lang w:val="vi-VN"/>
-          </w:rPr>
-          <w:instrText xml:space="preserve"> PAGEREF _Toc52960330 \h </w:instrText>
-        </w:r>
-        <w:r>
-          <w:rPr>
-            <w:noProof/>
-            <w:webHidden/>
-            <w:lang w:val="vi-VN"/>
-          </w:rPr>
-        </w:r>
-        <w:r>
-          <w:rPr>
-            <w:noProof/>
-            <w:webHidden/>
-            <w:lang w:val="vi-VN"/>
+          </w:rPr>
+          <w:instrText xml:space="preserve"> PAGEREF _Toc53030443 \h </w:instrText>
+        </w:r>
+        <w:r>
+          <w:rPr>
+            <w:noProof/>
+            <w:webHidden/>
+          </w:rPr>
+        </w:r>
+        <w:r>
+          <w:rPr>
+            <w:noProof/>
+            <w:webHidden/>
           </w:rPr>
           <w:fldChar w:fldCharType="separate"/>
         </w:r>
@@ -1697,7 +1539,6 @@
           <w:rPr>
             <w:noProof/>
             <w:webHidden/>
-            <w:lang w:val="vi-VN"/>
           </w:rPr>
           <w:t>9</w:t>
         </w:r>
@@ -1705,7 +1546,6 @@
           <w:rPr>
             <w:noProof/>
             <w:webHidden/>
-            <w:lang w:val="vi-VN"/>
           </w:rPr>
           <w:fldChar w:fldCharType="end"/>
         </w:r>
@@ -1720,10 +1560,9 @@
         <w:rPr>
           <w:rFonts w:eastAsiaTheme="minorEastAsia"/>
           <w:noProof/>
-          <w:lang w:val="vi-VN"/>
-        </w:rPr>
-      </w:pPr>
-      <w:hyperlink w:anchor="_Toc52960331" w:history="1">
+        </w:rPr>
+      </w:pPr>
+      <w:hyperlink w:anchor="_Toc53030444" w:history="1">
         <w:r>
           <w:rPr>
             <w:rStyle w:val="Hyperlink"/>
@@ -1739,7 +1578,6 @@
           <w:rPr>
             <w:noProof/>
             <w:webHidden/>
-            <w:lang w:val="vi-VN"/>
           </w:rPr>
           <w:tab/>
         </w:r>
@@ -1747,7 +1585,6 @@
           <w:rPr>
             <w:noProof/>
             <w:webHidden/>
-            <w:lang w:val="vi-VN"/>
           </w:rPr>
           <w:fldChar w:fldCharType="begin"/>
         </w:r>
@@ -1755,22 +1592,19 @@
           <w:rPr>
             <w:noProof/>
             <w:webHidden/>
-            <w:lang w:val="vi-VN"/>
-          </w:rPr>
-          <w:instrText xml:space="preserve"> PAGEREF _Toc52960331 \h </w:instrText>
-        </w:r>
-        <w:r>
-          <w:rPr>
-            <w:noProof/>
-            <w:webHidden/>
-            <w:lang w:val="vi-VN"/>
-          </w:rPr>
-        </w:r>
-        <w:r>
-          <w:rPr>
-            <w:noProof/>
-            <w:webHidden/>
-            <w:lang w:val="vi-VN"/>
+          </w:rPr>
+          <w:instrText xml:space="preserve"> PAGEREF _Toc53030444 \h </w:instrText>
+        </w:r>
+        <w:r>
+          <w:rPr>
+            <w:noProof/>
+            <w:webHidden/>
+          </w:rPr>
+        </w:r>
+        <w:r>
+          <w:rPr>
+            <w:noProof/>
+            <w:webHidden/>
           </w:rPr>
           <w:fldChar w:fldCharType="separate"/>
         </w:r>
@@ -1778,7 +1612,6 @@
           <w:rPr>
             <w:noProof/>
             <w:webHidden/>
-            <w:lang w:val="vi-VN"/>
           </w:rPr>
           <w:t>10</w:t>
         </w:r>
@@ -1786,7 +1619,6 @@
           <w:rPr>
             <w:noProof/>
             <w:webHidden/>
-            <w:lang w:val="vi-VN"/>
           </w:rPr>
           <w:fldChar w:fldCharType="end"/>
         </w:r>
@@ -1801,10 +1633,9 @@
         <w:rPr>
           <w:rFonts w:eastAsiaTheme="minorEastAsia"/>
           <w:noProof/>
-          <w:lang w:val="vi-VN"/>
-        </w:rPr>
-      </w:pPr>
-      <w:hyperlink w:anchor="_Toc52960332" w:history="1">
+        </w:rPr>
+      </w:pPr>
+      <w:hyperlink w:anchor="_Toc53030445" w:history="1">
         <w:r>
           <w:rPr>
             <w:rStyle w:val="Hyperlink"/>
@@ -1820,7 +1651,6 @@
           <w:rPr>
             <w:noProof/>
             <w:webHidden/>
-            <w:lang w:val="vi-VN"/>
           </w:rPr>
           <w:tab/>
         </w:r>
@@ -1828,7 +1658,6 @@
           <w:rPr>
             <w:noProof/>
             <w:webHidden/>
-            <w:lang w:val="vi-VN"/>
           </w:rPr>
           <w:fldChar w:fldCharType="begin"/>
         </w:r>
@@ -1836,22 +1665,19 @@
           <w:rPr>
             <w:noProof/>
             <w:webHidden/>
-            <w:lang w:val="vi-VN"/>
-          </w:rPr>
-          <w:instrText xml:space="preserve"> PAGEREF _Toc52960332 \h </w:instrText>
-        </w:r>
-        <w:r>
-          <w:rPr>
-            <w:noProof/>
-            <w:webHidden/>
-            <w:lang w:val="vi-VN"/>
-          </w:rPr>
-        </w:r>
-        <w:r>
-          <w:rPr>
-            <w:noProof/>
-            <w:webHidden/>
-            <w:lang w:val="vi-VN"/>
+          </w:rPr>
+          <w:instrText xml:space="preserve"> PAGEREF _Toc53030445 \h </w:instrText>
+        </w:r>
+        <w:r>
+          <w:rPr>
+            <w:noProof/>
+            <w:webHidden/>
+          </w:rPr>
+        </w:r>
+        <w:r>
+          <w:rPr>
+            <w:noProof/>
+            <w:webHidden/>
           </w:rPr>
           <w:fldChar w:fldCharType="separate"/>
         </w:r>
@@ -1859,7 +1685,6 @@
           <w:rPr>
             <w:noProof/>
             <w:webHidden/>
-            <w:lang w:val="vi-VN"/>
           </w:rPr>
           <w:t>10</w:t>
         </w:r>
@@ -1867,7 +1692,6 @@
           <w:rPr>
             <w:noProof/>
             <w:webHidden/>
-            <w:lang w:val="vi-VN"/>
           </w:rPr>
           <w:fldChar w:fldCharType="end"/>
         </w:r>
@@ -1882,10 +1706,9 @@
         <w:rPr>
           <w:rFonts w:eastAsiaTheme="minorEastAsia"/>
           <w:noProof/>
-          <w:lang w:val="vi-VN"/>
-        </w:rPr>
-      </w:pPr>
-      <w:hyperlink w:anchor="_Toc52960333" w:history="1">
+        </w:rPr>
+      </w:pPr>
+      <w:hyperlink w:anchor="_Toc53030446" w:history="1">
         <w:r>
           <w:rPr>
             <w:rStyle w:val="Hyperlink"/>
@@ -1900,7 +1723,6 @@
           <w:rPr>
             <w:noProof/>
             <w:webHidden/>
-            <w:lang w:val="vi-VN"/>
           </w:rPr>
           <w:tab/>
         </w:r>
@@ -1908,7 +1730,6 @@
           <w:rPr>
             <w:noProof/>
             <w:webHidden/>
-            <w:lang w:val="vi-VN"/>
           </w:rPr>
           <w:fldChar w:fldCharType="begin"/>
         </w:r>
@@ -1916,22 +1737,19 @@
           <w:rPr>
             <w:noProof/>
             <w:webHidden/>
-            <w:lang w:val="vi-VN"/>
-          </w:rPr>
-          <w:instrText xml:space="preserve"> PAGEREF _Toc52960333 \h </w:instrText>
-        </w:r>
-        <w:r>
-          <w:rPr>
-            <w:noProof/>
-            <w:webHidden/>
-            <w:lang w:val="vi-VN"/>
-          </w:rPr>
-        </w:r>
-        <w:r>
-          <w:rPr>
-            <w:noProof/>
-            <w:webHidden/>
-            <w:lang w:val="vi-VN"/>
+          </w:rPr>
+          <w:instrText xml:space="preserve"> PAGEREF _Toc53030446 \h </w:instrText>
+        </w:r>
+        <w:r>
+          <w:rPr>
+            <w:noProof/>
+            <w:webHidden/>
+          </w:rPr>
+        </w:r>
+        <w:r>
+          <w:rPr>
+            <w:noProof/>
+            <w:webHidden/>
           </w:rPr>
           <w:fldChar w:fldCharType="separate"/>
         </w:r>
@@ -1939,7 +1757,6 @@
           <w:rPr>
             <w:noProof/>
             <w:webHidden/>
-            <w:lang w:val="vi-VN"/>
           </w:rPr>
           <w:t>11</w:t>
         </w:r>
@@ -1947,7 +1764,6 @@
           <w:rPr>
             <w:noProof/>
             <w:webHidden/>
-            <w:lang w:val="vi-VN"/>
           </w:rPr>
           <w:fldChar w:fldCharType="end"/>
         </w:r>
@@ -1962,23 +1778,24 @@
         <w:rPr>
           <w:rFonts w:eastAsiaTheme="minorEastAsia"/>
           <w:noProof/>
-          <w:lang w:val="vi-VN"/>
-        </w:rPr>
-      </w:pPr>
-      <w:hyperlink w:anchor="_Toc52960334" w:history="1">
+        </w:rPr>
+      </w:pPr>
+      <w:hyperlink w:anchor="_Toc53030447" w:history="1">
         <w:r>
           <w:rPr>
             <w:rStyle w:val="Hyperlink"/>
+            <w:rFonts w:ascii="Times New Roman" w:hAnsi="Times New Roman" w:cs="Times New Roman"/>
+            <w:b/>
+            <w:bCs/>
             <w:noProof/>
             <w:lang w:val="vi-VN"/>
           </w:rPr>
-          <w:t>https://www.doctrine-project.org/projects/doctrine-orm/en/2.7/reference/basic-mapping.html  https://symfony.com/doc/3.4/reference/constraints.html</w:t>
-        </w:r>
-        <w:r>
-          <w:rPr>
-            <w:noProof/>
-            <w:webHidden/>
-            <w:lang w:val="vi-VN"/>
+          <w:t>*. Forms</w:t>
+        </w:r>
+        <w:r>
+          <w:rPr>
+            <w:noProof/>
+            <w:webHidden/>
           </w:rPr>
           <w:tab/>
         </w:r>
@@ -1986,7 +1803,6 @@
           <w:rPr>
             <w:noProof/>
             <w:webHidden/>
-            <w:lang w:val="vi-VN"/>
           </w:rPr>
           <w:fldChar w:fldCharType="begin"/>
         </w:r>
@@ -1994,22 +1810,19 @@
           <w:rPr>
             <w:noProof/>
             <w:webHidden/>
-            <w:lang w:val="vi-VN"/>
-          </w:rPr>
-          <w:instrText xml:space="preserve"> PAGEREF _Toc52960334 \h </w:instrText>
-        </w:r>
-        <w:r>
-          <w:rPr>
-            <w:noProof/>
-            <w:webHidden/>
-            <w:lang w:val="vi-VN"/>
-          </w:rPr>
-        </w:r>
-        <w:r>
-          <w:rPr>
-            <w:noProof/>
-            <w:webHidden/>
-            <w:lang w:val="vi-VN"/>
+          </w:rPr>
+          <w:instrText xml:space="preserve"> PAGEREF _Toc53030447 \h </w:instrText>
+        </w:r>
+        <w:r>
+          <w:rPr>
+            <w:noProof/>
+            <w:webHidden/>
+          </w:rPr>
+        </w:r>
+        <w:r>
+          <w:rPr>
+            <w:noProof/>
+            <w:webHidden/>
           </w:rPr>
           <w:fldChar w:fldCharType="separate"/>
         </w:r>
@@ -2017,15 +1830,13 @@
           <w:rPr>
             <w:noProof/>
             <w:webHidden/>
-            <w:lang w:val="vi-VN"/>
-          </w:rPr>
-          <w:t>11</w:t>
-        </w:r>
-        <w:r>
-          <w:rPr>
-            <w:noProof/>
-            <w:webHidden/>
-            <w:lang w:val="vi-VN"/>
+          </w:rPr>
+          <w:t>20</w:t>
+        </w:r>
+        <w:r>
+          <w:rPr>
+            <w:noProof/>
+            <w:webHidden/>
           </w:rPr>
           <w:fldChar w:fldCharType="end"/>
         </w:r>
@@ -2040,10 +1851,9 @@
         <w:rPr>
           <w:rFonts w:eastAsiaTheme="minorEastAsia"/>
           <w:noProof/>
-          <w:lang w:val="vi-VN"/>
-        </w:rPr>
-      </w:pPr>
-      <w:hyperlink w:anchor="_Toc52960335" w:history="1">
+        </w:rPr>
+      </w:pPr>
+      <w:hyperlink w:anchor="_Toc53030448" w:history="1">
         <w:r>
           <w:rPr>
             <w:rStyle w:val="Hyperlink"/>
@@ -2053,13 +1863,12 @@
             <w:noProof/>
             <w:lang w:val="vi-VN"/>
           </w:rPr>
-          <w:t>*. Forms</w:t>
-        </w:r>
-        <w:r>
-          <w:rPr>
-            <w:noProof/>
-            <w:webHidden/>
-            <w:lang w:val="vi-VN"/>
+          <w:t>* Validation</w:t>
+        </w:r>
+        <w:r>
+          <w:rPr>
+            <w:noProof/>
+            <w:webHidden/>
           </w:rPr>
           <w:tab/>
         </w:r>
@@ -2067,7 +1876,6 @@
           <w:rPr>
             <w:noProof/>
             <w:webHidden/>
-            <w:lang w:val="vi-VN"/>
           </w:rPr>
           <w:fldChar w:fldCharType="begin"/>
         </w:r>
@@ -2075,22 +1883,19 @@
           <w:rPr>
             <w:noProof/>
             <w:webHidden/>
-            <w:lang w:val="vi-VN"/>
-          </w:rPr>
-          <w:instrText xml:space="preserve"> PAGEREF _Toc52960335 \h </w:instrText>
-        </w:r>
-        <w:r>
-          <w:rPr>
-            <w:noProof/>
-            <w:webHidden/>
-            <w:lang w:val="vi-VN"/>
-          </w:rPr>
-        </w:r>
-        <w:r>
-          <w:rPr>
-            <w:noProof/>
-            <w:webHidden/>
-            <w:lang w:val="vi-VN"/>
+          </w:rPr>
+          <w:instrText xml:space="preserve"> PAGEREF _Toc53030448 \h </w:instrText>
+        </w:r>
+        <w:r>
+          <w:rPr>
+            <w:noProof/>
+            <w:webHidden/>
+          </w:rPr>
+        </w:r>
+        <w:r>
+          <w:rPr>
+            <w:noProof/>
+            <w:webHidden/>
           </w:rPr>
           <w:fldChar w:fldCharType="separate"/>
         </w:r>
@@ -2098,15 +1903,13 @@
           <w:rPr>
             <w:noProof/>
             <w:webHidden/>
-            <w:lang w:val="vi-VN"/>
-          </w:rPr>
-          <w:t>20</w:t>
-        </w:r>
-        <w:r>
-          <w:rPr>
-            <w:noProof/>
-            <w:webHidden/>
-            <w:lang w:val="vi-VN"/>
+          </w:rPr>
+          <w:t>21</w:t>
+        </w:r>
+        <w:r>
+          <w:rPr>
+            <w:noProof/>
+            <w:webHidden/>
           </w:rPr>
           <w:fldChar w:fldCharType="end"/>
         </w:r>
@@ -2121,10 +1924,9 @@
         <w:rPr>
           <w:rFonts w:eastAsiaTheme="minorEastAsia"/>
           <w:noProof/>
-          <w:lang w:val="vi-VN"/>
-        </w:rPr>
-      </w:pPr>
-      <w:hyperlink w:anchor="_Toc52960336" w:history="1">
+        </w:rPr>
+      </w:pPr>
+      <w:hyperlink w:anchor="_Toc53030449" w:history="1">
         <w:r>
           <w:rPr>
             <w:rStyle w:val="Hyperlink"/>
@@ -2134,13 +1936,12 @@
             <w:noProof/>
             <w:lang w:val="vi-VN"/>
           </w:rPr>
-          <w:t>* Validation</w:t>
-        </w:r>
-        <w:r>
-          <w:rPr>
-            <w:noProof/>
-            <w:webHidden/>
-            <w:lang w:val="vi-VN"/>
+          <w:t>*. Frontend</w:t>
+        </w:r>
+        <w:r>
+          <w:rPr>
+            <w:noProof/>
+            <w:webHidden/>
           </w:rPr>
           <w:tab/>
         </w:r>
@@ -2148,7 +1949,6 @@
           <w:rPr>
             <w:noProof/>
             <w:webHidden/>
-            <w:lang w:val="vi-VN"/>
           </w:rPr>
           <w:fldChar w:fldCharType="begin"/>
         </w:r>
@@ -2156,22 +1956,19 @@
           <w:rPr>
             <w:noProof/>
             <w:webHidden/>
-            <w:lang w:val="vi-VN"/>
-          </w:rPr>
-          <w:instrText xml:space="preserve"> PAGEREF _Toc52960336 \h </w:instrText>
-        </w:r>
-        <w:r>
-          <w:rPr>
-            <w:noProof/>
-            <w:webHidden/>
-            <w:lang w:val="vi-VN"/>
-          </w:rPr>
-        </w:r>
-        <w:r>
-          <w:rPr>
-            <w:noProof/>
-            <w:webHidden/>
-            <w:lang w:val="vi-VN"/>
+          </w:rPr>
+          <w:instrText xml:space="preserve"> PAGEREF _Toc53030449 \h </w:instrText>
+        </w:r>
+        <w:r>
+          <w:rPr>
+            <w:noProof/>
+            <w:webHidden/>
+          </w:rPr>
+        </w:r>
+        <w:r>
+          <w:rPr>
+            <w:noProof/>
+            <w:webHidden/>
           </w:rPr>
           <w:fldChar w:fldCharType="separate"/>
         </w:r>
@@ -2179,7 +1976,6 @@
           <w:rPr>
             <w:noProof/>
             <w:webHidden/>
-            <w:lang w:val="vi-VN"/>
           </w:rPr>
           <w:t>21</w:t>
         </w:r>
@@ -2187,7 +1983,6 @@
           <w:rPr>
             <w:noProof/>
             <w:webHidden/>
-            <w:lang w:val="vi-VN"/>
           </w:rPr>
           <w:fldChar w:fldCharType="end"/>
         </w:r>
@@ -2202,10 +1997,9 @@
         <w:rPr>
           <w:rFonts w:eastAsiaTheme="minorEastAsia"/>
           <w:noProof/>
-          <w:lang w:val="vi-VN"/>
-        </w:rPr>
-      </w:pPr>
-      <w:hyperlink w:anchor="_Toc52960337" w:history="1">
+        </w:rPr>
+      </w:pPr>
+      <w:hyperlink w:anchor="_Toc53030450" w:history="1">
         <w:r>
           <w:rPr>
             <w:rStyle w:val="Hyperlink"/>
@@ -2215,13 +2009,12 @@
             <w:noProof/>
             <w:lang w:val="vi-VN"/>
           </w:rPr>
-          <w:t>*. Frontend</w:t>
-        </w:r>
-        <w:r>
-          <w:rPr>
-            <w:noProof/>
-            <w:webHidden/>
-            <w:lang w:val="vi-VN"/>
+          <w:t>* Ajax Control</w:t>
+        </w:r>
+        <w:r>
+          <w:rPr>
+            <w:noProof/>
+            <w:webHidden/>
           </w:rPr>
           <w:tab/>
         </w:r>
@@ -2229,7 +2022,6 @@
           <w:rPr>
             <w:noProof/>
             <w:webHidden/>
-            <w:lang w:val="vi-VN"/>
           </w:rPr>
           <w:fldChar w:fldCharType="begin"/>
         </w:r>
@@ -2237,22 +2029,19 @@
           <w:rPr>
             <w:noProof/>
             <w:webHidden/>
-            <w:lang w:val="vi-VN"/>
-          </w:rPr>
-          <w:instrText xml:space="preserve"> PAGEREF _Toc52960337 \h </w:instrText>
-        </w:r>
-        <w:r>
-          <w:rPr>
-            <w:noProof/>
-            <w:webHidden/>
-            <w:lang w:val="vi-VN"/>
-          </w:rPr>
-        </w:r>
-        <w:r>
-          <w:rPr>
-            <w:noProof/>
-            <w:webHidden/>
-            <w:lang w:val="vi-VN"/>
+          </w:rPr>
+          <w:instrText xml:space="preserve"> PAGEREF _Toc53030450 \h </w:instrText>
+        </w:r>
+        <w:r>
+          <w:rPr>
+            <w:noProof/>
+            <w:webHidden/>
+          </w:rPr>
+        </w:r>
+        <w:r>
+          <w:rPr>
+            <w:noProof/>
+            <w:webHidden/>
           </w:rPr>
           <w:fldChar w:fldCharType="separate"/>
         </w:r>
@@ -2260,7 +2049,6 @@
           <w:rPr>
             <w:noProof/>
             <w:webHidden/>
-            <w:lang w:val="vi-VN"/>
           </w:rPr>
           <w:t>21</w:t>
         </w:r>
@@ -2268,7 +2056,6 @@
           <w:rPr>
             <w:noProof/>
             <w:webHidden/>
-            <w:lang w:val="vi-VN"/>
           </w:rPr>
           <w:fldChar w:fldCharType="end"/>
         </w:r>
@@ -2283,10 +2070,9 @@
         <w:rPr>
           <w:rFonts w:eastAsiaTheme="minorEastAsia"/>
           <w:noProof/>
-          <w:lang w:val="vi-VN"/>
-        </w:rPr>
-      </w:pPr>
-      <w:hyperlink w:anchor="_Toc52960338" w:history="1">
+        </w:rPr>
+      </w:pPr>
+      <w:hyperlink w:anchor="_Toc53030451" w:history="1">
         <w:r>
           <w:rPr>
             <w:rStyle w:val="Hyperlink"/>
@@ -2296,7 +2082,7 @@
             <w:noProof/>
             <w:lang w:val="vi-VN"/>
           </w:rPr>
-          <w:t>* Ajax C</w:t>
+          <w:t>* Tranlatio</w:t>
         </w:r>
         <w:r>
           <w:rPr>
@@ -2307,8 +2093,70 @@
             <w:noProof/>
             <w:lang w:val="vi-VN"/>
           </w:rPr>
-          <w:t>o</w:t>
-        </w:r>
+          <w:t>n</w:t>
+        </w:r>
+        <w:r>
+          <w:rPr>
+            <w:noProof/>
+            <w:webHidden/>
+          </w:rPr>
+          <w:tab/>
+        </w:r>
+        <w:r>
+          <w:rPr>
+            <w:noProof/>
+            <w:webHidden/>
+          </w:rPr>
+          <w:fldChar w:fldCharType="begin"/>
+        </w:r>
+        <w:r>
+          <w:rPr>
+            <w:noProof/>
+            <w:webHidden/>
+          </w:rPr>
+          <w:instrText xml:space="preserve"> PAGEREF _Toc53030451 \h </w:instrText>
+        </w:r>
+        <w:r>
+          <w:rPr>
+            <w:noProof/>
+            <w:webHidden/>
+          </w:rPr>
+        </w:r>
+        <w:r>
+          <w:rPr>
+            <w:noProof/>
+            <w:webHidden/>
+          </w:rPr>
+          <w:fldChar w:fldCharType="separate"/>
+        </w:r>
+        <w:r>
+          <w:rPr>
+            <w:noProof/>
+            <w:webHidden/>
+          </w:rPr>
+          <w:t>21</w:t>
+        </w:r>
+        <w:r>
+          <w:rPr>
+            <w:noProof/>
+            <w:webHidden/>
+          </w:rPr>
+          <w:fldChar w:fldCharType="end"/>
+        </w:r>
+      </w:hyperlink>
+    </w:p>
+    <w:p>
+      <w:pPr>
+        <w:pStyle w:val="TOC1"/>
+        <w:tabs>
+          <w:tab w:val="right" w:leader="dot" w:pos="9350"/>
+        </w:tabs>
+        <w:rPr>
+          <w:rFonts w:eastAsiaTheme="minorEastAsia"/>
+          <w:noProof/>
+        </w:rPr>
+      </w:pPr>
+      <w:hyperlink w:anchor="_Toc53030452" w:history="1">
         <w:r>
           <w:rPr>
             <w:rStyle w:val="Hyperlink"/>
@@ -2318,13 +2166,12 @@
             <w:noProof/>
             <w:lang w:val="vi-VN"/>
           </w:rPr>
-          <w:t>ntrol</w:t>
-        </w:r>
-        <w:r>
-          <w:rPr>
-            <w:noProof/>
-            <w:webHidden/>
-            <w:lang w:val="vi-VN"/>
+          <w:t>*. Deploy</w:t>
+        </w:r>
+        <w:r>
+          <w:rPr>
+            <w:noProof/>
+            <w:webHidden/>
           </w:rPr>
           <w:tab/>
         </w:r>
@@ -2332,7 +2179,6 @@
           <w:rPr>
             <w:noProof/>
             <w:webHidden/>
-            <w:lang w:val="vi-VN"/>
           </w:rPr>
           <w:fldChar w:fldCharType="begin"/>
         </w:r>
@@ -2340,22 +2186,19 @@
           <w:rPr>
             <w:noProof/>
             <w:webHidden/>
-            <w:lang w:val="vi-VN"/>
-          </w:rPr>
-          <w:instrText xml:space="preserve"> PAGEREF _Toc52960338 \h </w:instrText>
-        </w:r>
-        <w:r>
-          <w:rPr>
-            <w:noProof/>
-            <w:webHidden/>
-            <w:lang w:val="vi-VN"/>
-          </w:rPr>
-        </w:r>
-        <w:r>
-          <w:rPr>
-            <w:noProof/>
-            <w:webHidden/>
-            <w:lang w:val="vi-VN"/>
+          </w:rPr>
+          <w:instrText xml:space="preserve"> PAGEREF _Toc53030452 \h </w:instrText>
+        </w:r>
+        <w:r>
+          <w:rPr>
+            <w:noProof/>
+            <w:webHidden/>
+          </w:rPr>
+        </w:r>
+        <w:r>
+          <w:rPr>
+            <w:noProof/>
+            <w:webHidden/>
           </w:rPr>
           <w:fldChar w:fldCharType="separate"/>
         </w:r>
@@ -2363,96 +2206,13 @@
           <w:rPr>
             <w:noProof/>
             <w:webHidden/>
-            <w:lang w:val="vi-VN"/>
-          </w:rPr>
-          <w:t>21</w:t>
-        </w:r>
-        <w:r>
-          <w:rPr>
-            <w:noProof/>
-            <w:webHidden/>
-            <w:lang w:val="vi-VN"/>
-          </w:rPr>
-          <w:fldChar w:fldCharType="end"/>
-        </w:r>
-      </w:hyperlink>
-    </w:p>
-    <w:p>
-      <w:pPr>
-        <w:pStyle w:val="TOC1"/>
-        <w:tabs>
-          <w:tab w:val="right" w:leader="dot" w:pos="9350"/>
-        </w:tabs>
-        <w:rPr>
-          <w:rFonts w:eastAsiaTheme="minorEastAsia"/>
-          <w:noProof/>
-          <w:lang w:val="vi-VN"/>
-        </w:rPr>
-      </w:pPr>
-      <w:hyperlink w:anchor="_Toc52960339" w:history="1">
-        <w:r>
-          <w:rPr>
-            <w:rStyle w:val="Hyperlink"/>
-            <w:rFonts w:ascii="Times New Roman" w:hAnsi="Times New Roman" w:cs="Times New Roman"/>
-            <w:b/>
-            <w:bCs/>
-            <w:noProof/>
-            <w:lang w:val="vi-VN"/>
-          </w:rPr>
-          <w:t>*. Deploy</w:t>
-        </w:r>
-        <w:r>
-          <w:rPr>
-            <w:noProof/>
-            <w:webHidden/>
-            <w:lang w:val="vi-VN"/>
-          </w:rPr>
-          <w:tab/>
-        </w:r>
-        <w:r>
-          <w:rPr>
-            <w:noProof/>
-            <w:webHidden/>
-            <w:lang w:val="vi-VN"/>
-          </w:rPr>
-          <w:fldChar w:fldCharType="begin"/>
-        </w:r>
-        <w:r>
-          <w:rPr>
-            <w:noProof/>
-            <w:webHidden/>
-            <w:lang w:val="vi-VN"/>
-          </w:rPr>
-          <w:instrText xml:space="preserve"> PAGEREF _Toc52960339 \h </w:instrText>
-        </w:r>
-        <w:r>
-          <w:rPr>
-            <w:noProof/>
-            <w:webHidden/>
-            <w:lang w:val="vi-VN"/>
-          </w:rPr>
-        </w:r>
-        <w:r>
-          <w:rPr>
-            <w:noProof/>
-            <w:webHidden/>
-            <w:lang w:val="vi-VN"/>
-          </w:rPr>
-          <w:fldChar w:fldCharType="separate"/>
-        </w:r>
-        <w:r>
-          <w:rPr>
-            <w:noProof/>
-            <w:webHidden/>
-            <w:lang w:val="vi-VN"/>
-          </w:rPr>
-          <w:t>21</w:t>
-        </w:r>
-        <w:r>
-          <w:rPr>
-            <w:noProof/>
-            <w:webHidden/>
-            <w:lang w:val="vi-VN"/>
+          </w:rPr>
+          <w:t>22</w:t>
+        </w:r>
+        <w:r>
+          <w:rPr>
+            <w:noProof/>
+            <w:webHidden/>
           </w:rPr>
           <w:fldChar w:fldCharType="end"/>
         </w:r>
@@ -2492,7 +2252,7 @@
           <w:lang w:val="vi-VN"/>
         </w:rPr>
       </w:pPr>
-      <w:bookmarkStart w:id="0" w:name="_Toc52960311"/>
+      <w:bookmarkStart w:id="0" w:name="_Toc53030424"/>
       <w:r>
         <w:rPr>
           <w:rFonts w:ascii="Times New Roman" w:hAnsi="Times New Roman" w:cs="Times New Roman"/>
@@ -2687,7 +2447,7 @@
           <w:lang w:val="vi-VN"/>
         </w:rPr>
       </w:pPr>
-      <w:bookmarkStart w:id="1" w:name="_Toc52960312"/>
+      <w:bookmarkStart w:id="1" w:name="_Toc53030425"/>
       <w:r>
         <w:rPr>
           <w:rFonts w:ascii="Times New Roman" w:hAnsi="Times New Roman" w:cs="Times New Roman"/>
@@ -3179,7 +2939,7 @@
         </w:rPr>
         <w:br/>
       </w:r>
-      <w:bookmarkStart w:id="2" w:name="_Toc52960313"/>
+      <w:bookmarkStart w:id="2" w:name="_Toc53030426"/>
       <w:r>
         <w:rPr>
           <w:rFonts w:ascii="Times New Roman" w:hAnsi="Times New Roman" w:cs="Times New Roman"/>
@@ -3732,7 +3492,7 @@
           <w:lang w:val="vi-VN"/>
         </w:rPr>
       </w:pPr>
-      <w:bookmarkStart w:id="3" w:name="_Toc52960314"/>
+      <w:bookmarkStart w:id="3" w:name="_Toc53030427"/>
       <w:r>
         <w:rPr>
           <w:rFonts w:ascii="Times New Roman" w:hAnsi="Times New Roman" w:cs="Times New Roman"/>
@@ -4432,7 +4192,7 @@
           <w:lang w:val="vi-VN"/>
         </w:rPr>
       </w:pPr>
-      <w:bookmarkStart w:id="4" w:name="_Toc52960315"/>
+      <w:bookmarkStart w:id="4" w:name="_Toc53030428"/>
       <w:r>
         <w:rPr>
           <w:rFonts w:ascii="Times New Roman" w:hAnsi="Times New Roman" w:cs="Times New Roman"/>
@@ -4650,7 +4410,7 @@
           <w:lang w:val="vi-VN"/>
         </w:rPr>
       </w:pPr>
-      <w:bookmarkStart w:id="5" w:name="_Toc52960316"/>
+      <w:bookmarkStart w:id="5" w:name="_Toc53030429"/>
       <w:r>
         <w:rPr>
           <w:rFonts w:ascii="Times New Roman" w:hAnsi="Times New Roman" w:cs="Times New Roman"/>
@@ -4880,7 +4640,7 @@
           <w:lang w:val="vi-VN"/>
         </w:rPr>
       </w:pPr>
-      <w:bookmarkStart w:id="6" w:name="_Toc52960317"/>
+      <w:bookmarkStart w:id="6" w:name="_Toc53030430"/>
       <w:r>
         <w:rPr>
           <w:rFonts w:ascii="Times New Roman" w:hAnsi="Times New Roman" w:cs="Times New Roman"/>
@@ -4936,7 +4696,7 @@
           <w:lang w:val="vi-VN"/>
         </w:rPr>
       </w:pPr>
-      <w:bookmarkStart w:id="7" w:name="_Toc52960318"/>
+      <w:bookmarkStart w:id="7" w:name="_Toc53030431"/>
       <w:r>
         <w:rPr>
           <w:rFonts w:ascii="Times New Roman" w:hAnsi="Times New Roman" w:cs="Times New Roman"/>
@@ -5225,7 +4985,7 @@
           <w:lang w:val="vi-VN"/>
         </w:rPr>
       </w:pPr>
-      <w:bookmarkStart w:id="8" w:name="_Toc52960319"/>
+      <w:bookmarkStart w:id="8" w:name="_Toc53030432"/>
       <w:r>
         <w:rPr>
           <w:rFonts w:ascii="Times New Roman" w:hAnsi="Times New Roman" w:cs="Times New Roman"/>
@@ -5970,7 +5730,7 @@
           <w:lang w:val="vi-VN"/>
         </w:rPr>
       </w:pPr>
-      <w:bookmarkStart w:id="9" w:name="_Toc52960320"/>
+      <w:bookmarkStart w:id="9" w:name="_Toc53030433"/>
       <w:r>
         <w:rPr>
           <w:rFonts w:ascii="Times New Roman" w:hAnsi="Times New Roman" w:cs="Times New Roman"/>
@@ -6601,7 +6361,7 @@
           <w:lang w:val="vi-VN"/>
         </w:rPr>
       </w:pPr>
-      <w:bookmarkStart w:id="10" w:name="_Toc52960321"/>
+      <w:bookmarkStart w:id="10" w:name="_Toc53030434"/>
       <w:r>
         <w:rPr>
           <w:rFonts w:ascii="Times New Roman" w:hAnsi="Times New Roman" w:cs="Times New Roman"/>
@@ -6650,7 +6410,7 @@
           <w:lang w:val="vi-VN"/>
         </w:rPr>
       </w:pPr>
-      <w:bookmarkStart w:id="11" w:name="_Toc52960322"/>
+      <w:bookmarkStart w:id="11" w:name="_Toc53030435"/>
       <w:r>
         <w:rPr>
           <w:rFonts w:ascii="Times New Roman" w:hAnsi="Times New Roman" w:cs="Times New Roman"/>
@@ -6722,7 +6482,7 @@
           <w:lang w:val="vi-VN"/>
         </w:rPr>
       </w:pPr>
-      <w:bookmarkStart w:id="12" w:name="_Toc52960323"/>
+      <w:bookmarkStart w:id="12" w:name="_Toc53030436"/>
       <w:r>
         <w:rPr>
           <w:rFonts w:ascii="Times New Roman" w:hAnsi="Times New Roman" w:cs="Times New Roman"/>
@@ -6771,7 +6531,7 @@
           <w:lang w:val="vi-VN"/>
         </w:rPr>
       </w:pPr>
-      <w:bookmarkStart w:id="13" w:name="_Toc52960324"/>
+      <w:bookmarkStart w:id="13" w:name="_Toc53030437"/>
       <w:r>
         <w:rPr>
           <w:rFonts w:ascii="Times New Roman" w:hAnsi="Times New Roman" w:cs="Times New Roman"/>
@@ -6820,7 +6580,7 @@
           <w:lang w:val="vi-VN"/>
         </w:rPr>
       </w:pPr>
-      <w:bookmarkStart w:id="14" w:name="_Toc52960325"/>
+      <w:bookmarkStart w:id="14" w:name="_Toc53030438"/>
       <w:r>
         <w:rPr>
           <w:rFonts w:ascii="Times New Roman" w:hAnsi="Times New Roman" w:cs="Times New Roman"/>
@@ -6970,7 +6730,7 @@
           <w:lang w:val="vi-VN"/>
         </w:rPr>
       </w:pPr>
-      <w:bookmarkStart w:id="15" w:name="_Toc52960326"/>
+      <w:bookmarkStart w:id="15" w:name="_Toc53030439"/>
       <w:r>
         <w:rPr>
           <w:rFonts w:ascii="Times New Roman" w:hAnsi="Times New Roman" w:cs="Times New Roman"/>
@@ -7747,7 +7507,7 @@
           <w:lang w:val="vi-VN"/>
         </w:rPr>
       </w:pPr>
-      <w:bookmarkStart w:id="16" w:name="_Toc52960327"/>
+      <w:bookmarkStart w:id="16" w:name="_Toc53030440"/>
       <w:r>
         <w:rPr>
           <w:rFonts w:ascii="Times New Roman" w:hAnsi="Times New Roman" w:cs="Times New Roman"/>
@@ -7866,7 +7626,7 @@
           <w:lang w:val="vi-VN"/>
         </w:rPr>
       </w:pPr>
-      <w:bookmarkStart w:id="17" w:name="_Toc52960328"/>
+      <w:bookmarkStart w:id="17" w:name="_Toc53030441"/>
       <w:r>
         <w:rPr>
           <w:rFonts w:ascii="Times New Roman" w:hAnsi="Times New Roman" w:cs="Times New Roman"/>
@@ -8430,7 +8190,7 @@
           <w:lang w:val="vi-VN"/>
         </w:rPr>
       </w:pPr>
-      <w:bookmarkStart w:id="18" w:name="_Toc52960329"/>
+      <w:bookmarkStart w:id="18" w:name="_Toc53030442"/>
       <w:r>
         <w:rPr>
           <w:rFonts w:ascii="Times New Roman" w:hAnsi="Times New Roman" w:cs="Times New Roman"/>
@@ -8584,7 +8344,7 @@
           <w:lang w:val="vi-VN"/>
         </w:rPr>
       </w:pPr>
-      <w:bookmarkStart w:id="19" w:name="_Toc52960330"/>
+      <w:bookmarkStart w:id="19" w:name="_Toc53030443"/>
       <w:r>
         <w:rPr>
           <w:rFonts w:ascii="Times New Roman" w:hAnsi="Times New Roman" w:cs="Times New Roman"/>
@@ -8849,7 +8609,7 @@
           <w:lang w:val="vi-VN"/>
         </w:rPr>
       </w:pPr>
-      <w:bookmarkStart w:id="20" w:name="_Toc52960331"/>
+      <w:bookmarkStart w:id="20" w:name="_Toc53030444"/>
       <w:r>
         <w:rPr>
           <w:rFonts w:ascii="Times New Roman" w:hAnsi="Times New Roman" w:cs="Times New Roman"/>
@@ -9317,7 +9077,7 @@
           <w:lang w:val="vi-VN"/>
         </w:rPr>
       </w:pPr>
-      <w:bookmarkStart w:id="21" w:name="_Toc52960332"/>
+      <w:bookmarkStart w:id="21" w:name="_Toc53030445"/>
       <w:r>
         <w:rPr>
           <w:rFonts w:ascii="Times New Roman" w:hAnsi="Times New Roman" w:cs="Times New Roman"/>
@@ -9755,7 +9515,7 @@
           <w:lang w:val="vi-VN"/>
         </w:rPr>
       </w:pPr>
-      <w:bookmarkStart w:id="22" w:name="_Toc52960333"/>
+      <w:bookmarkStart w:id="22" w:name="_Toc53030446"/>
       <w:r>
         <w:rPr>
           <w:b/>
@@ -9774,7 +9534,6 @@
         <w:pStyle w:val="NormalWeb"/>
         <w:shd w:val="clear" w:color="auto" w:fill="FFFFFF"/>
         <w:spacing w:before="0" w:beforeAutospacing="0" w:after="225" w:afterAutospacing="0"/>
-        <w:outlineLvl w:val="0"/>
         <w:rPr>
           <w:color w:val="18171B"/>
           <w:sz w:val="22"/>
@@ -9783,7 +9542,6 @@
         </w:rPr>
       </w:pPr>
       <w:hyperlink r:id="rId45" w:history="1">
-        <w:bookmarkStart w:id="23" w:name="_Toc52960334"/>
         <w:r>
           <w:rPr>
             <w:rStyle w:val="Hyperlink"/>
@@ -9822,7 +9580,6 @@
           </w:rPr>
           <w:t>https://symfony.com/doc/3.4/reference/constraints.html</w:t>
         </w:r>
-        <w:bookmarkEnd w:id="23"/>
       </w:hyperlink>
       <w:r>
         <w:rPr>
@@ -14978,7 +14735,7 @@
           <w:lang w:val="vi-VN"/>
         </w:rPr>
       </w:pPr>
-      <w:bookmarkStart w:id="24" w:name="_Toc52960335"/>
+      <w:bookmarkStart w:id="23" w:name="_Toc53030447"/>
       <w:r>
         <w:rPr>
           <w:rFonts w:ascii="Times New Roman" w:hAnsi="Times New Roman" w:cs="Times New Roman"/>
@@ -14990,11 +14747,12 @@
         </w:rPr>
         <w:t>*. Forms</w:t>
       </w:r>
-      <w:bookmarkEnd w:id="24"/>
-    </w:p>
-    <w:p>
-      <w:pPr>
-        <w:rPr>
+      <w:bookmarkEnd w:id="23"/>
+    </w:p>
+    <w:p>
+      <w:pPr>
+        <w:rPr>
+          <w:rFonts w:ascii="Times New Roman" w:hAnsi="Times New Roman" w:cs="Times New Roman"/>
           <w:lang w:val="vi-VN"/>
         </w:rPr>
       </w:pPr>
@@ -15002,6 +14760,7 @@
         <w:r>
           <w:rPr>
             <w:rStyle w:val="Hyperlink"/>
+            <w:rFonts w:ascii="Times New Roman" w:hAnsi="Times New Roman" w:cs="Times New Roman"/>
             <w:lang w:val="vi-VN"/>
           </w:rPr>
           <w:t>https://symfony.com/doc/3.4/forms.html</w:t>
@@ -15009,6 +14768,7 @@
       </w:hyperlink>
       <w:r>
         <w:rPr>
+          <w:rFonts w:ascii="Times New Roman" w:hAnsi="Times New Roman" w:cs="Times New Roman"/>
           <w:lang w:val="vi-VN"/>
         </w:rPr>
         <w:t xml:space="preserve"> </w:t>
@@ -15017,6 +14777,7 @@
     <w:p>
       <w:pPr>
         <w:rPr>
+          <w:rFonts w:ascii="Times New Roman" w:hAnsi="Times New Roman" w:cs="Times New Roman"/>
           <w:lang w:val="vi-VN"/>
         </w:rPr>
       </w:pPr>
@@ -15024,6 +14785,7 @@
         <w:r>
           <w:rPr>
             <w:rStyle w:val="Hyperlink"/>
+            <w:rFonts w:ascii="Times New Roman" w:hAnsi="Times New Roman" w:cs="Times New Roman"/>
             <w:lang w:val="vi-VN"/>
           </w:rPr>
           <w:t>https://symfony.com/doc/3.4/reference/forms/types/entity.html</w:t>
@@ -15031,6 +14793,7 @@
       </w:hyperlink>
       <w:r>
         <w:rPr>
+          <w:rFonts w:ascii="Times New Roman" w:hAnsi="Times New Roman" w:cs="Times New Roman"/>
           <w:lang w:val="vi-VN"/>
         </w:rPr>
         <w:t xml:space="preserve"> </w:t>
@@ -15502,7 +15265,7 @@
           <w:lang w:val="vi-VN"/>
         </w:rPr>
       </w:pPr>
-      <w:bookmarkStart w:id="25" w:name="_Toc52960336"/>
+      <w:bookmarkStart w:id="24" w:name="_Toc53030448"/>
       <w:r>
         <w:rPr>
           <w:rFonts w:ascii="Times New Roman" w:hAnsi="Times New Roman" w:cs="Times New Roman"/>
@@ -15514,11 +15277,12 @@
         </w:rPr>
         <w:t>* Validation</w:t>
       </w:r>
-      <w:bookmarkEnd w:id="25"/>
-    </w:p>
-    <w:p>
-      <w:pPr>
-        <w:rPr>
+      <w:bookmarkEnd w:id="24"/>
+    </w:p>
+    <w:p>
+      <w:pPr>
+        <w:rPr>
+          <w:rFonts w:ascii="Times New Roman" w:hAnsi="Times New Roman" w:cs="Times New Roman"/>
           <w:lang w:val="vi-VN"/>
         </w:rPr>
       </w:pPr>
@@ -15535,7 +15299,7 @@
           <w:lang w:val="vi-VN"/>
         </w:rPr>
       </w:pPr>
-      <w:bookmarkStart w:id="26" w:name="_Toc52960337"/>
+      <w:bookmarkStart w:id="25" w:name="_Toc53030449"/>
       <w:r>
         <w:rPr>
           <w:rFonts w:ascii="Times New Roman" w:hAnsi="Times New Roman" w:cs="Times New Roman"/>
@@ -15547,7 +15311,7 @@
         </w:rPr>
         <w:t>*. Frontend</w:t>
       </w:r>
-      <w:bookmarkEnd w:id="26"/>
+      <w:bookmarkEnd w:id="25"/>
     </w:p>
     <w:p>
       <w:pPr>
@@ -15606,66 +15370,6 @@
           <w:lang w:val="vi-VN"/>
         </w:rPr>
         <w:t>&lt;link rel="stylesheet" href="{{ asset('css/phonglg.css') }}"&gt;</w:t>
-      </w:r>
-    </w:p>
-    <w:p>
-      <w:pPr>
-        <w:pStyle w:val="Heading1"/>
-        <w:rPr>
-          <w:rFonts w:ascii="Times New Roman" w:hAnsi="Times New Roman" w:cs="Times New Roman"/>
-          <w:b/>
-          <w:bCs/>
-          <w:lang w:val="vi-VN"/>
-        </w:rPr>
-      </w:pPr>
-      <w:bookmarkStart w:id="27" w:name="_Toc52960338"/>
-      <w:r>
-        <w:rPr>
-          <w:rFonts w:ascii="Times New Roman" w:hAnsi="Times New Roman" w:cs="Times New Roman"/>
-          <w:b/>
-          <w:bCs/>
-          <w:lang w:val="vi-VN"/>
-        </w:rPr>
-        <w:t>* Ajax Control</w:t>
-      </w:r>
-      <w:bookmarkEnd w:id="27"/>
-    </w:p>
-    <w:p>
-      <w:pPr>
-        <w:rPr>
-          <w:lang w:val="vi-VN"/>
-        </w:rPr>
-      </w:pPr>
-      <w:r>
-        <w:rPr>
-          <w:lang w:val="vi-VN"/>
-        </w:rPr>
-        <w:t xml:space="preserve">Lưu ý khi dùng </w:t>
-      </w:r>
-      <w:r>
-        <w:rPr>
-          <w:lang w:val="vi-VN"/>
-        </w:rPr>
-        <w:t>JsonResponse</w:t>
-      </w:r>
-      <w:r>
-        <w:rPr>
-          <w:lang w:val="vi-VN"/>
-        </w:rPr>
-        <w:t xml:space="preserve"> để trả dữ liệu phải sử dụng nó nếu không sẽ báo lỗi.</w:t>
-      </w:r>
-    </w:p>
-    <w:p>
-      <w:pPr>
-        <w:rPr>
-          <w:lang w:val="vi-VN"/>
-        </w:rPr>
-      </w:pPr>
-      <w:r>
-        <w:rPr>
-          <w:lang w:val="vi-VN"/>
-        </w:rPr>
-        <w:t>use Symfony\Component\HttpFoundation\JsonResponse;</w:t>
       </w:r>
     </w:p>
     <w:p>
@@ -15680,7 +15384,503 @@
           <w:lang w:val="vi-VN"/>
         </w:rPr>
       </w:pPr>
-      <w:bookmarkStart w:id="28" w:name="_Toc52960339"/>
+      <w:bookmarkStart w:id="26" w:name="_Toc53030450"/>
+      <w:r>
+        <w:rPr>
+          <w:rFonts w:ascii="Times New Roman" w:hAnsi="Times New Roman" w:cs="Times New Roman"/>
+          <w:b/>
+          <w:bCs/>
+          <w:sz w:val="22"/>
+          <w:szCs w:val="22"/>
+          <w:lang w:val="vi-VN"/>
+        </w:rPr>
+        <w:t>* Ajax Control</w:t>
+      </w:r>
+      <w:bookmarkEnd w:id="26"/>
+    </w:p>
+    <w:p>
+      <w:pPr>
+        <w:rPr>
+          <w:rFonts w:ascii="Times New Roman" w:hAnsi="Times New Roman" w:cs="Times New Roman"/>
+          <w:lang w:val="vi-VN"/>
+        </w:rPr>
+      </w:pPr>
+      <w:r>
+        <w:rPr>
+          <w:rFonts w:ascii="Times New Roman" w:hAnsi="Times New Roman" w:cs="Times New Roman"/>
+          <w:lang w:val="vi-VN"/>
+        </w:rPr>
+        <w:t>Lưu ý khi dùng JsonResponse để trả dữ liệu phải sử dụng nó nếu không sẽ báo lỗi.</w:t>
+      </w:r>
+    </w:p>
+    <w:p>
+      <w:pPr>
+        <w:rPr>
+          <w:rFonts w:ascii="Times New Roman" w:hAnsi="Times New Roman" w:cs="Times New Roman"/>
+          <w:lang w:val="vi-VN"/>
+        </w:rPr>
+      </w:pPr>
+      <w:r>
+        <w:rPr>
+          <w:rFonts w:ascii="Times New Roman" w:hAnsi="Times New Roman" w:cs="Times New Roman"/>
+          <w:lang w:val="vi-VN"/>
+        </w:rPr>
+        <w:t>use Symfony\Component\HttpFoundation\JsonResponse;</w:t>
+      </w:r>
+    </w:p>
+    <w:p>
+      <w:pPr>
+        <w:pStyle w:val="Heading1"/>
+        <w:rPr>
+          <w:rFonts w:ascii="Times New Roman" w:hAnsi="Times New Roman" w:cs="Times New Roman"/>
+          <w:b/>
+          <w:bCs/>
+          <w:sz w:val="22"/>
+          <w:szCs w:val="22"/>
+          <w:lang w:val="vi-VN"/>
+        </w:rPr>
+      </w:pPr>
+      <w:bookmarkStart w:id="27" w:name="_Toc53030451"/>
+      <w:r>
+        <w:rPr>
+          <w:rFonts w:ascii="Times New Roman" w:hAnsi="Times New Roman" w:cs="Times New Roman"/>
+          <w:b/>
+          <w:bCs/>
+          <w:sz w:val="22"/>
+          <w:szCs w:val="22"/>
+          <w:lang w:val="vi-VN"/>
+        </w:rPr>
+        <w:t>* Tranlation</w:t>
+      </w:r>
+      <w:bookmarkEnd w:id="27"/>
+    </w:p>
+    <w:p>
+      <w:pPr>
+        <w:rPr>
+          <w:rFonts w:ascii="Times New Roman" w:hAnsi="Times New Roman" w:cs="Times New Roman"/>
+          <w:lang w:val="vi-VN"/>
+        </w:rPr>
+      </w:pPr>
+      <w:hyperlink r:id="rId49" w:history="1">
+        <w:r>
+          <w:rPr>
+            <w:rStyle w:val="Hyperlink"/>
+            <w:rFonts w:ascii="Times New Roman" w:hAnsi="Times New Roman" w:cs="Times New Roman"/>
+            <w:lang w:val="vi-VN"/>
+          </w:rPr>
+          <w:t>https://symfony.com/doc/3.4/translation.html</w:t>
+        </w:r>
+      </w:hyperlink>
+      <w:r>
+        <w:rPr>
+          <w:rFonts w:ascii="Times New Roman" w:hAnsi="Times New Roman" w:cs="Times New Roman"/>
+          <w:lang w:val="vi-VN"/>
+        </w:rPr>
+        <w:t xml:space="preserve"> </w:t>
+      </w:r>
+    </w:p>
+    <w:p>
+      <w:pPr>
+        <w:rPr>
+          <w:rFonts w:ascii="Times New Roman" w:hAnsi="Times New Roman" w:cs="Times New Roman"/>
+          <w:lang w:val="vi-VN"/>
+        </w:rPr>
+      </w:pPr>
+      <w:r>
+        <w:rPr>
+          <w:rFonts w:ascii="Times New Roman" w:hAnsi="Times New Roman" w:cs="Times New Roman"/>
+          <w:lang w:val="vi-VN"/>
+        </w:rPr>
+        <w:t>1. Cách sử dụng cơ bản</w:t>
+      </w:r>
+    </w:p>
+    <w:p>
+      <w:pPr>
+        <w:rPr>
+          <w:rFonts w:ascii="Times New Roman" w:hAnsi="Times New Roman" w:cs="Times New Roman"/>
+          <w:lang w:val="vi-VN"/>
+        </w:rPr>
+      </w:pPr>
+      <w:r>
+        <w:rPr>
+          <w:rFonts w:ascii="Times New Roman" w:hAnsi="Times New Roman" w:cs="Times New Roman"/>
+          <w:lang w:val="vi-VN"/>
+        </w:rPr>
+        <w:t>B1. Tạo nguồn translate: VD tiếng pháp</w:t>
+      </w:r>
+    </w:p>
+    <w:tbl>
+      <w:tblPr>
+        <w:tblStyle w:val="TableGrid"/>
+        <w:tblW w:w="0" w:type="auto"/>
+        <w:tblLook w:val="04A0" w:firstRow="1" w:lastRow="0" w:firstColumn="1" w:lastColumn="0" w:noHBand="0" w:noVBand="1"/>
+      </w:tblPr>
+      <w:tblGrid>
+        <w:gridCol w:w="9350"/>
+      </w:tblGrid>
+      <w:tr>
+        <w:tc>
+          <w:tcPr>
+            <w:tcW w:w="9350" w:type="dxa"/>
+          </w:tcPr>
+          <w:p>
+            <w:pPr>
+              <w:rPr>
+                <w:rFonts w:ascii="Times New Roman" w:hAnsi="Times New Roman" w:cs="Times New Roman"/>
+                <w:lang w:val="vi-VN"/>
+              </w:rPr>
+            </w:pPr>
+            <w:r>
+              <w:rPr>
+                <w:rFonts w:ascii="Times New Roman" w:hAnsi="Times New Roman" w:cs="Times New Roman"/>
+                <w:lang w:val="vi-VN"/>
+              </w:rPr>
+              <w:t xml:space="preserve"># app/Resources/translations/messages.fr.yml </w:t>
+            </w:r>
+          </w:p>
+          <w:p>
+            <w:pPr>
+              <w:rPr>
+                <w:rFonts w:ascii="Times New Roman" w:hAnsi="Times New Roman" w:cs="Times New Roman"/>
+                <w:lang w:val="vi-VN"/>
+              </w:rPr>
+            </w:pPr>
+            <w:r>
+              <w:rPr>
+                <w:rFonts w:ascii="Times New Roman" w:hAnsi="Times New Roman" w:cs="Times New Roman"/>
+                <w:lang w:val="vi-VN"/>
+              </w:rPr>
+              <w:t>Symfony is great: J'aime Symfony PLG</w:t>
+            </w:r>
+          </w:p>
+        </w:tc>
+      </w:tr>
+    </w:tbl>
+    <w:p>
+      <w:pPr>
+        <w:rPr>
+          <w:rFonts w:ascii="Times New Roman" w:hAnsi="Times New Roman" w:cs="Times New Roman"/>
+          <w:lang w:val="vi-VN"/>
+        </w:rPr>
+      </w:pPr>
+      <w:r>
+        <w:rPr>
+          <w:rFonts w:ascii="Times New Roman" w:hAnsi="Times New Roman" w:cs="Times New Roman"/>
+          <w:lang w:val="vi-VN"/>
+        </w:rPr>
+        <w:t>B2. Thiết lập sử dụng tiếng pháp fr</w:t>
+      </w:r>
+    </w:p>
+    <w:tbl>
+      <w:tblPr>
+        <w:tblStyle w:val="TableGrid"/>
+        <w:tblW w:w="0" w:type="auto"/>
+        <w:tblLook w:val="04A0" w:firstRow="1" w:lastRow="0" w:firstColumn="1" w:lastColumn="0" w:noHBand="0" w:noVBand="1"/>
+      </w:tblPr>
+      <w:tblGrid>
+        <w:gridCol w:w="9350"/>
+      </w:tblGrid>
+      <w:tr>
+        <w:tc>
+          <w:tcPr>
+            <w:tcW w:w="9350" w:type="dxa"/>
+          </w:tcPr>
+          <w:p>
+            <w:pPr>
+              <w:rPr>
+                <w:rFonts w:ascii="Times New Roman" w:hAnsi="Times New Roman" w:cs="Times New Roman"/>
+                <w:lang w:val="vi-VN"/>
+              </w:rPr>
+            </w:pPr>
+            <w:r>
+              <w:rPr>
+                <w:rFonts w:ascii="Times New Roman" w:hAnsi="Times New Roman" w:cs="Times New Roman"/>
+                <w:lang w:val="vi-VN"/>
+              </w:rPr>
+              <w:t># app/config/config.yml</w:t>
+            </w:r>
+          </w:p>
+          <w:p>
+            <w:pPr>
+              <w:rPr>
+                <w:rFonts w:ascii="Times New Roman" w:hAnsi="Times New Roman" w:cs="Times New Roman"/>
+                <w:lang w:val="vi-VN"/>
+              </w:rPr>
+            </w:pPr>
+            <w:r>
+              <w:rPr>
+                <w:rFonts w:ascii="Times New Roman" w:hAnsi="Times New Roman" w:cs="Times New Roman"/>
+                <w:lang w:val="vi-VN"/>
+              </w:rPr>
+              <w:t>framework:</w:t>
+            </w:r>
+          </w:p>
+          <w:p>
+            <w:pPr>
+              <w:rPr>
+                <w:rFonts w:ascii="Times New Roman" w:hAnsi="Times New Roman" w:cs="Times New Roman"/>
+                <w:lang w:val="vi-VN"/>
+              </w:rPr>
+            </w:pPr>
+            <w:r>
+              <w:rPr>
+                <w:rFonts w:ascii="Times New Roman" w:hAnsi="Times New Roman" w:cs="Times New Roman"/>
+                <w:lang w:val="vi-VN"/>
+              </w:rPr>
+              <w:t xml:space="preserve">    translator: { fallbacks: [fr] }</w:t>
+            </w:r>
+          </w:p>
+        </w:tc>
+      </w:tr>
+    </w:tbl>
+    <w:p>
+      <w:pPr>
+        <w:rPr>
+          <w:rFonts w:ascii="Times New Roman" w:hAnsi="Times New Roman" w:cs="Times New Roman"/>
+          <w:lang w:val="vi-VN"/>
+        </w:rPr>
+      </w:pPr>
+      <w:r>
+        <w:rPr>
+          <w:rFonts w:ascii="Times New Roman" w:hAnsi="Times New Roman" w:cs="Times New Roman"/>
+          <w:lang w:val="vi-VN"/>
+        </w:rPr>
+        <w:t>B3. Sử dụng trong controller</w:t>
+      </w:r>
+    </w:p>
+    <w:tbl>
+      <w:tblPr>
+        <w:tblStyle w:val="TableGrid"/>
+        <w:tblW w:w="0" w:type="auto"/>
+        <w:tblLook w:val="04A0" w:firstRow="1" w:lastRow="0" w:firstColumn="1" w:lastColumn="0" w:noHBand="0" w:noVBand="1"/>
+      </w:tblPr>
+      <w:tblGrid>
+        <w:gridCol w:w="9350"/>
+      </w:tblGrid>
+      <w:tr>
+        <w:tc>
+          <w:tcPr>
+            <w:tcW w:w="9350" w:type="dxa"/>
+          </w:tcPr>
+          <w:p>
+            <w:pPr>
+              <w:rPr>
+                <w:rFonts w:ascii="Times New Roman" w:hAnsi="Times New Roman" w:cs="Times New Roman"/>
+                <w:lang w:val="vi-VN"/>
+              </w:rPr>
+            </w:pPr>
+            <w:r>
+              <w:rPr>
+                <w:rFonts w:ascii="Times New Roman" w:hAnsi="Times New Roman" w:cs="Times New Roman"/>
+                <w:lang w:val="vi-VN"/>
+              </w:rPr>
+              <w:t>return new Response('&lt;html&gt;&lt;body&gt;HELLO page!'.$this-&gt;get('translator')-&gt;trans('Symfony is great').'&lt;/body&gt;&lt;/html&gt;');</w:t>
+            </w:r>
+          </w:p>
+          <w:p>
+            <w:pPr>
+              <w:rPr>
+                <w:rFonts w:ascii="Times New Roman" w:hAnsi="Times New Roman" w:cs="Times New Roman"/>
+                <w:lang w:val="vi-VN"/>
+              </w:rPr>
+            </w:pPr>
+            <w:r>
+              <w:rPr>
+                <w:rFonts w:ascii="Times New Roman" w:hAnsi="Times New Roman" w:cs="Times New Roman"/>
+                <w:lang w:val="vi-VN"/>
+              </w:rPr>
+              <w:t xml:space="preserve">// </w:t>
+            </w:r>
+            <w:r>
+              <w:rPr>
+                <w:rFonts w:ascii="Times New Roman" w:hAnsi="Times New Roman" w:cs="Times New Roman"/>
+                <w:lang w:val="vi-VN"/>
+              </w:rPr>
+              <w:t>$this-&gt;get('translator')-&gt;trans('Symfony is great')</w:t>
+            </w:r>
+          </w:p>
+        </w:tc>
+      </w:tr>
+    </w:tbl>
+    <w:p>
+      <w:pPr>
+        <w:rPr>
+          <w:rFonts w:ascii="Times New Roman" w:hAnsi="Times New Roman" w:cs="Times New Roman"/>
+          <w:lang w:val="vi-VN"/>
+        </w:rPr>
+      </w:pPr>
+      <w:r>
+        <w:rPr>
+          <w:rFonts w:ascii="Times New Roman" w:hAnsi="Times New Roman" w:cs="Times New Roman"/>
+          <w:lang w:val="vi-VN"/>
+        </w:rPr>
+        <w:t>* Lưu ý: từ khóa phải đúng, phân biệt chữ hoa chữ thường</w:t>
+      </w:r>
+    </w:p>
+    <w:p>
+      <w:pPr>
+        <w:rPr>
+          <w:rFonts w:ascii="Times New Roman" w:hAnsi="Times New Roman" w:cs="Times New Roman"/>
+          <w:lang w:val="vi-VN"/>
+        </w:rPr>
+      </w:pPr>
+      <w:r>
+        <w:rPr>
+          <w:rFonts w:ascii="Times New Roman" w:hAnsi="Times New Roman" w:cs="Times New Roman"/>
+          <w:lang w:val="vi-VN"/>
+        </w:rPr>
+        <w:lastRenderedPageBreak/>
+        <w:t>2.</w:t>
+      </w:r>
+      <w:r>
+        <w:rPr>
+          <w:rFonts w:ascii="Times New Roman" w:hAnsi="Times New Roman" w:cs="Times New Roman"/>
+          <w:lang w:val="vi-VN"/>
+        </w:rPr>
+        <w:t xml:space="preserve"> Sử dụng keyword message</w:t>
+      </w:r>
+    </w:p>
+    <w:p>
+      <w:pPr>
+        <w:rPr>
+          <w:rFonts w:ascii="Times New Roman" w:hAnsi="Times New Roman" w:cs="Times New Roman"/>
+          <w:lang w:val="vi-VN"/>
+        </w:rPr>
+      </w:pPr>
+      <w:r>
+        <w:rPr>
+          <w:rFonts w:ascii="Times New Roman" w:hAnsi="Times New Roman" w:cs="Times New Roman"/>
+          <w:lang w:val="vi-VN"/>
+        </w:rPr>
+        <w:t>3. Sử dụng biến trong message</w:t>
+      </w:r>
+      <w:r>
+        <w:rPr>
+          <w:rFonts w:ascii="Times New Roman" w:hAnsi="Times New Roman" w:cs="Times New Roman"/>
+          <w:lang w:val="vi-VN"/>
+        </w:rPr>
+        <w:t xml:space="preserve"> </w:t>
+      </w:r>
+    </w:p>
+    <w:p>
+      <w:pPr>
+        <w:rPr>
+          <w:rFonts w:ascii="Times New Roman" w:hAnsi="Times New Roman" w:cs="Times New Roman"/>
+          <w:color w:val="18171B"/>
+          <w:shd w:val="clear" w:color="auto" w:fill="FFFFFF"/>
+          <w:lang w:val="vi-VN"/>
+        </w:rPr>
+      </w:pPr>
+      <w:r>
+        <w:rPr>
+          <w:rFonts w:ascii="Times New Roman" w:hAnsi="Times New Roman" w:cs="Times New Roman"/>
+          <w:lang w:val="vi-VN"/>
+        </w:rPr>
+        <w:t>4</w:t>
+      </w:r>
+      <w:r>
+        <w:rPr>
+          <w:rFonts w:ascii="Times New Roman" w:hAnsi="Times New Roman" w:cs="Times New Roman"/>
+          <w:lang w:val="vi-VN"/>
+        </w:rPr>
+        <w:t xml:space="preserve">. Sử dụng </w:t>
+      </w:r>
+      <w:r>
+        <w:rPr>
+          <w:rFonts w:ascii="Times New Roman" w:hAnsi="Times New Roman" w:cs="Times New Roman"/>
+          <w:color w:val="18171B"/>
+          <w:shd w:val="clear" w:color="auto" w:fill="FFFFFF"/>
+          <w:lang w:val="vi-VN"/>
+        </w:rPr>
+        <w:t> </w:t>
+      </w:r>
+      <w:hyperlink r:id="rId50" w:tooltip="Symfony\Component\Translation\Translator::transChoice()" w:history="1">
+        <w:r>
+          <w:rPr>
+            <w:rStyle w:val="pre"/>
+            <w:rFonts w:ascii="Times New Roman" w:hAnsi="Times New Roman" w:cs="Times New Roman"/>
+            <w:color w:val="0000FF"/>
+            <w:bdr w:val="none" w:sz="0" w:space="0" w:color="auto" w:frame="1"/>
+            <w:lang w:val="vi-VN"/>
+          </w:rPr>
+          <w:t>transChoice()</w:t>
+        </w:r>
+      </w:hyperlink>
+      <w:r>
+        <w:rPr>
+          <w:rFonts w:ascii="Times New Roman" w:hAnsi="Times New Roman" w:cs="Times New Roman"/>
+          <w:color w:val="18171B"/>
+          <w:shd w:val="clear" w:color="auto" w:fill="FFFFFF"/>
+          <w:lang w:val="vi-VN"/>
+        </w:rPr>
+        <w:t> </w:t>
+      </w:r>
+    </w:p>
+    <w:p>
+      <w:pPr>
+        <w:rPr>
+          <w:rFonts w:ascii="Times New Roman" w:hAnsi="Times New Roman" w:cs="Times New Roman"/>
+          <w:lang w:val="vi-VN"/>
+        </w:rPr>
+      </w:pPr>
+      <w:r>
+        <w:rPr>
+          <w:rFonts w:ascii="Times New Roman" w:hAnsi="Times New Roman" w:cs="Times New Roman"/>
+          <w:lang w:val="vi-VN"/>
+        </w:rPr>
+        <w:t>5. Sử dụng translate trong twig template</w:t>
+      </w:r>
+    </w:p>
+    <w:p>
+      <w:pPr>
+        <w:rPr>
+          <w:rFonts w:ascii="Times New Roman" w:hAnsi="Times New Roman" w:cs="Times New Roman"/>
+          <w:lang w:val="vi-VN"/>
+        </w:rPr>
+      </w:pPr>
+      <w:r>
+        <w:rPr>
+          <w:rFonts w:ascii="Times New Roman" w:hAnsi="Times New Roman" w:cs="Times New Roman"/>
+          <w:lang w:val="vi-VN"/>
+        </w:rPr>
+        <w:t xml:space="preserve">6. Có thể tùy chỉnh ngôn ngữ trong </w:t>
+      </w:r>
+      <w:r>
+        <w:rPr>
+          <w:rFonts w:ascii="Times New Roman" w:hAnsi="Times New Roman" w:cs="Times New Roman"/>
+          <w:lang w:val="vi-VN"/>
+        </w:rPr>
+        <w:t>lúc dùng hàm trans() và transChoice</w:t>
+      </w:r>
+      <w:r>
+        <w:rPr>
+          <w:rFonts w:ascii="Times New Roman" w:hAnsi="Times New Roman" w:cs="Times New Roman"/>
+          <w:lang w:val="vi-VN"/>
+        </w:rPr>
+        <w:t>()</w:t>
+      </w:r>
+    </w:p>
+    <w:p>
+      <w:pPr>
+        <w:rPr>
+          <w:rFonts w:ascii="Times New Roman" w:hAnsi="Times New Roman" w:cs="Times New Roman"/>
+          <w:lang w:val="vi-VN"/>
+        </w:rPr>
+      </w:pPr>
+    </w:p>
+    <w:p>
+      <w:pPr>
+        <w:pStyle w:val="Heading1"/>
+        <w:rPr>
+          <w:rFonts w:ascii="Times New Roman" w:hAnsi="Times New Roman" w:cs="Times New Roman"/>
+          <w:b/>
+          <w:bCs/>
+          <w:sz w:val="22"/>
+          <w:szCs w:val="22"/>
+          <w:lang w:val="vi-VN"/>
+        </w:rPr>
+      </w:pPr>
+      <w:bookmarkStart w:id="28" w:name="_Toc53030452"/>
       <w:r>
         <w:rPr>
           <w:rFonts w:ascii="Times New Roman" w:hAnsi="Times New Roman" w:cs="Times New Roman"/>
@@ -16728,6 +16928,19 @@
       <w:szCs w:val="24"/>
     </w:rPr>
   </w:style>
+  <w:style w:type="character" w:styleId="HTMLCode">
+    <w:name w:val="HTML Code"/>
+    <w:basedOn w:val="DefaultParagraphFont"/>
+    <w:uiPriority w:val="99"/>
+    <w:semiHidden/>
+    <w:unhideWhenUsed/>
+    <w:rsid w:val="00C36620"/>
+    <w:rPr>
+      <w:rFonts w:ascii="Courier New" w:eastAsia="Times New Roman" w:hAnsi="Courier New" w:cs="Courier New"/>
+      <w:sz w:val="20"/>
+      <w:szCs w:val="20"/>
+    </w:rPr>
+  </w:style>
 </w:styles>
 </file>
 

</xml_diff>

<commit_message>
bo sung gui mail bang SwiftMailer
</commit_message>
<xml_diff>
--- a/SYMFONY3.4-symfony.docx
+++ b/SYMFONY3.4-symfony.docx
@@ -44,6 +44,7 @@
         <w:rPr>
           <w:rFonts w:eastAsiaTheme="minorEastAsia"/>
           <w:noProof/>
+          <w:lang w:val="vi-VN"/>
         </w:rPr>
       </w:pPr>
       <w:r>
@@ -89,6 +90,7 @@
           <w:rPr>
             <w:noProof/>
             <w:webHidden/>
+            <w:lang w:val="vi-VN"/>
           </w:rPr>
           <w:tab/>
         </w:r>
@@ -96,6 +98,7 @@
           <w:rPr>
             <w:noProof/>
             <w:webHidden/>
+            <w:lang w:val="vi-VN"/>
           </w:rPr>
           <w:fldChar w:fldCharType="begin"/>
         </w:r>
@@ -103,6 +106,7 @@
           <w:rPr>
             <w:noProof/>
             <w:webHidden/>
+            <w:lang w:val="vi-VN"/>
           </w:rPr>
           <w:instrText xml:space="preserve"> PAGEREF _Toc53030424 \h </w:instrText>
         </w:r>
@@ -110,12 +114,14 @@
           <w:rPr>
             <w:noProof/>
             <w:webHidden/>
-          </w:rPr>
-        </w:r>
-        <w:r>
-          <w:rPr>
-            <w:noProof/>
-            <w:webHidden/>
+            <w:lang w:val="vi-VN"/>
+          </w:rPr>
+        </w:r>
+        <w:r>
+          <w:rPr>
+            <w:noProof/>
+            <w:webHidden/>
+            <w:lang w:val="vi-VN"/>
           </w:rPr>
           <w:fldChar w:fldCharType="separate"/>
         </w:r>
@@ -123,6 +129,7 @@
           <w:rPr>
             <w:noProof/>
             <w:webHidden/>
+            <w:lang w:val="vi-VN"/>
           </w:rPr>
           <w:t>1</w:t>
         </w:r>
@@ -130,6 +137,7 @@
           <w:rPr>
             <w:noProof/>
             <w:webHidden/>
+            <w:lang w:val="vi-VN"/>
           </w:rPr>
           <w:fldChar w:fldCharType="end"/>
         </w:r>
@@ -144,6 +152,7 @@
         <w:rPr>
           <w:rFonts w:eastAsiaTheme="minorEastAsia"/>
           <w:noProof/>
+          <w:lang w:val="vi-VN"/>
         </w:rPr>
       </w:pPr>
       <w:hyperlink w:anchor="_Toc53030425" w:history="1">
@@ -162,6 +171,7 @@
           <w:rPr>
             <w:noProof/>
             <w:webHidden/>
+            <w:lang w:val="vi-VN"/>
           </w:rPr>
           <w:tab/>
         </w:r>
@@ -169,6 +179,7 @@
           <w:rPr>
             <w:noProof/>
             <w:webHidden/>
+            <w:lang w:val="vi-VN"/>
           </w:rPr>
           <w:fldChar w:fldCharType="begin"/>
         </w:r>
@@ -176,6 +187,7 @@
           <w:rPr>
             <w:noProof/>
             <w:webHidden/>
+            <w:lang w:val="vi-VN"/>
           </w:rPr>
           <w:instrText xml:space="preserve"> PAGEREF _Toc53030425 \h </w:instrText>
         </w:r>
@@ -183,12 +195,14 @@
           <w:rPr>
             <w:noProof/>
             <w:webHidden/>
-          </w:rPr>
-        </w:r>
-        <w:r>
-          <w:rPr>
-            <w:noProof/>
-            <w:webHidden/>
+            <w:lang w:val="vi-VN"/>
+          </w:rPr>
+        </w:r>
+        <w:r>
+          <w:rPr>
+            <w:noProof/>
+            <w:webHidden/>
+            <w:lang w:val="vi-VN"/>
           </w:rPr>
           <w:fldChar w:fldCharType="separate"/>
         </w:r>
@@ -196,6 +210,7 @@
           <w:rPr>
             <w:noProof/>
             <w:webHidden/>
+            <w:lang w:val="vi-VN"/>
           </w:rPr>
           <w:t>2</w:t>
         </w:r>
@@ -203,6 +218,7 @@
           <w:rPr>
             <w:noProof/>
             <w:webHidden/>
+            <w:lang w:val="vi-VN"/>
           </w:rPr>
           <w:fldChar w:fldCharType="end"/>
         </w:r>
@@ -217,6 +233,7 @@
         <w:rPr>
           <w:rFonts w:eastAsiaTheme="minorEastAsia"/>
           <w:noProof/>
+          <w:lang w:val="vi-VN"/>
         </w:rPr>
       </w:pPr>
       <w:hyperlink w:anchor="_Toc53030426" w:history="1">
@@ -235,6 +252,7 @@
           <w:rPr>
             <w:noProof/>
             <w:webHidden/>
+            <w:lang w:val="vi-VN"/>
           </w:rPr>
           <w:tab/>
         </w:r>
@@ -242,6 +260,7 @@
           <w:rPr>
             <w:noProof/>
             <w:webHidden/>
+            <w:lang w:val="vi-VN"/>
           </w:rPr>
           <w:fldChar w:fldCharType="begin"/>
         </w:r>
@@ -249,6 +268,7 @@
           <w:rPr>
             <w:noProof/>
             <w:webHidden/>
+            <w:lang w:val="vi-VN"/>
           </w:rPr>
           <w:instrText xml:space="preserve"> PAGEREF _Toc53030426 \h </w:instrText>
         </w:r>
@@ -256,12 +276,14 @@
           <w:rPr>
             <w:noProof/>
             <w:webHidden/>
-          </w:rPr>
-        </w:r>
-        <w:r>
-          <w:rPr>
-            <w:noProof/>
-            <w:webHidden/>
+            <w:lang w:val="vi-VN"/>
+          </w:rPr>
+        </w:r>
+        <w:r>
+          <w:rPr>
+            <w:noProof/>
+            <w:webHidden/>
+            <w:lang w:val="vi-VN"/>
           </w:rPr>
           <w:fldChar w:fldCharType="separate"/>
         </w:r>
@@ -269,6 +291,7 @@
           <w:rPr>
             <w:noProof/>
             <w:webHidden/>
+            <w:lang w:val="vi-VN"/>
           </w:rPr>
           <w:t>2</w:t>
         </w:r>
@@ -276,6 +299,7 @@
           <w:rPr>
             <w:noProof/>
             <w:webHidden/>
+            <w:lang w:val="vi-VN"/>
           </w:rPr>
           <w:fldChar w:fldCharType="end"/>
         </w:r>
@@ -290,6 +314,7 @@
         <w:rPr>
           <w:rFonts w:eastAsiaTheme="minorEastAsia"/>
           <w:noProof/>
+          <w:lang w:val="vi-VN"/>
         </w:rPr>
       </w:pPr>
       <w:hyperlink w:anchor="_Toc53030427" w:history="1">
@@ -320,6 +345,7 @@
           <w:rPr>
             <w:noProof/>
             <w:webHidden/>
+            <w:lang w:val="vi-VN"/>
           </w:rPr>
           <w:tab/>
         </w:r>
@@ -327,6 +353,7 @@
           <w:rPr>
             <w:noProof/>
             <w:webHidden/>
+            <w:lang w:val="vi-VN"/>
           </w:rPr>
           <w:fldChar w:fldCharType="begin"/>
         </w:r>
@@ -334,6 +361,7 @@
           <w:rPr>
             <w:noProof/>
             <w:webHidden/>
+            <w:lang w:val="vi-VN"/>
           </w:rPr>
           <w:instrText xml:space="preserve"> PAGEREF _Toc53030427 \h </w:instrText>
         </w:r>
@@ -341,12 +369,14 @@
           <w:rPr>
             <w:noProof/>
             <w:webHidden/>
-          </w:rPr>
-        </w:r>
-        <w:r>
-          <w:rPr>
-            <w:noProof/>
-            <w:webHidden/>
+            <w:lang w:val="vi-VN"/>
+          </w:rPr>
+        </w:r>
+        <w:r>
+          <w:rPr>
+            <w:noProof/>
+            <w:webHidden/>
+            <w:lang w:val="vi-VN"/>
           </w:rPr>
           <w:fldChar w:fldCharType="separate"/>
         </w:r>
@@ -354,6 +384,7 @@
           <w:rPr>
             <w:noProof/>
             <w:webHidden/>
+            <w:lang w:val="vi-VN"/>
           </w:rPr>
           <w:t>3</w:t>
         </w:r>
@@ -361,6 +392,7 @@
           <w:rPr>
             <w:noProof/>
             <w:webHidden/>
+            <w:lang w:val="vi-VN"/>
           </w:rPr>
           <w:fldChar w:fldCharType="end"/>
         </w:r>
@@ -375,6 +407,7 @@
         <w:rPr>
           <w:rFonts w:eastAsiaTheme="minorEastAsia"/>
           <w:noProof/>
+          <w:lang w:val="vi-VN"/>
         </w:rPr>
       </w:pPr>
       <w:hyperlink w:anchor="_Toc53030428" w:history="1">
@@ -393,6 +426,7 @@
           <w:rPr>
             <w:noProof/>
             <w:webHidden/>
+            <w:lang w:val="vi-VN"/>
           </w:rPr>
           <w:tab/>
         </w:r>
@@ -400,6 +434,7 @@
           <w:rPr>
             <w:noProof/>
             <w:webHidden/>
+            <w:lang w:val="vi-VN"/>
           </w:rPr>
           <w:fldChar w:fldCharType="begin"/>
         </w:r>
@@ -407,6 +442,7 @@
           <w:rPr>
             <w:noProof/>
             <w:webHidden/>
+            <w:lang w:val="vi-VN"/>
           </w:rPr>
           <w:instrText xml:space="preserve"> PAGEREF _Toc53030428 \h </w:instrText>
         </w:r>
@@ -414,12 +450,14 @@
           <w:rPr>
             <w:noProof/>
             <w:webHidden/>
-          </w:rPr>
-        </w:r>
-        <w:r>
-          <w:rPr>
-            <w:noProof/>
-            <w:webHidden/>
+            <w:lang w:val="vi-VN"/>
+          </w:rPr>
+        </w:r>
+        <w:r>
+          <w:rPr>
+            <w:noProof/>
+            <w:webHidden/>
+            <w:lang w:val="vi-VN"/>
           </w:rPr>
           <w:fldChar w:fldCharType="separate"/>
         </w:r>
@@ -427,6 +465,7 @@
           <w:rPr>
             <w:noProof/>
             <w:webHidden/>
+            <w:lang w:val="vi-VN"/>
           </w:rPr>
           <w:t>4</w:t>
         </w:r>
@@ -434,6 +473,7 @@
           <w:rPr>
             <w:noProof/>
             <w:webHidden/>
+            <w:lang w:val="vi-VN"/>
           </w:rPr>
           <w:fldChar w:fldCharType="end"/>
         </w:r>
@@ -448,6 +488,7 @@
         <w:rPr>
           <w:rFonts w:eastAsiaTheme="minorEastAsia"/>
           <w:noProof/>
+          <w:lang w:val="vi-VN"/>
         </w:rPr>
       </w:pPr>
       <w:hyperlink w:anchor="_Toc53030429" w:history="1">
@@ -466,6 +507,7 @@
           <w:rPr>
             <w:noProof/>
             <w:webHidden/>
+            <w:lang w:val="vi-VN"/>
           </w:rPr>
           <w:tab/>
         </w:r>
@@ -473,6 +515,7 @@
           <w:rPr>
             <w:noProof/>
             <w:webHidden/>
+            <w:lang w:val="vi-VN"/>
           </w:rPr>
           <w:fldChar w:fldCharType="begin"/>
         </w:r>
@@ -480,6 +523,7 @@
           <w:rPr>
             <w:noProof/>
             <w:webHidden/>
+            <w:lang w:val="vi-VN"/>
           </w:rPr>
           <w:instrText xml:space="preserve"> PAGEREF _Toc53030429 \h </w:instrText>
         </w:r>
@@ -487,12 +531,14 @@
           <w:rPr>
             <w:noProof/>
             <w:webHidden/>
-          </w:rPr>
-        </w:r>
-        <w:r>
-          <w:rPr>
-            <w:noProof/>
-            <w:webHidden/>
+            <w:lang w:val="vi-VN"/>
+          </w:rPr>
+        </w:r>
+        <w:r>
+          <w:rPr>
+            <w:noProof/>
+            <w:webHidden/>
+            <w:lang w:val="vi-VN"/>
           </w:rPr>
           <w:fldChar w:fldCharType="separate"/>
         </w:r>
@@ -500,6 +546,7 @@
           <w:rPr>
             <w:noProof/>
             <w:webHidden/>
+            <w:lang w:val="vi-VN"/>
           </w:rPr>
           <w:t>4</w:t>
         </w:r>
@@ -507,6 +554,7 @@
           <w:rPr>
             <w:noProof/>
             <w:webHidden/>
+            <w:lang w:val="vi-VN"/>
           </w:rPr>
           <w:fldChar w:fldCharType="end"/>
         </w:r>
@@ -521,6 +569,7 @@
         <w:rPr>
           <w:rFonts w:eastAsiaTheme="minorEastAsia"/>
           <w:noProof/>
+          <w:lang w:val="vi-VN"/>
         </w:rPr>
       </w:pPr>
       <w:hyperlink w:anchor="_Toc53030430" w:history="1">
@@ -551,6 +600,7 @@
           <w:rPr>
             <w:noProof/>
             <w:webHidden/>
+            <w:lang w:val="vi-VN"/>
           </w:rPr>
           <w:tab/>
         </w:r>
@@ -558,6 +608,7 @@
           <w:rPr>
             <w:noProof/>
             <w:webHidden/>
+            <w:lang w:val="vi-VN"/>
           </w:rPr>
           <w:fldChar w:fldCharType="begin"/>
         </w:r>
@@ -565,6 +616,7 @@
           <w:rPr>
             <w:noProof/>
             <w:webHidden/>
+            <w:lang w:val="vi-VN"/>
           </w:rPr>
           <w:instrText xml:space="preserve"> PAGEREF _Toc53030430 \h </w:instrText>
         </w:r>
@@ -572,12 +624,14 @@
           <w:rPr>
             <w:noProof/>
             <w:webHidden/>
-          </w:rPr>
-        </w:r>
-        <w:r>
-          <w:rPr>
-            <w:noProof/>
-            <w:webHidden/>
+            <w:lang w:val="vi-VN"/>
+          </w:rPr>
+        </w:r>
+        <w:r>
+          <w:rPr>
+            <w:noProof/>
+            <w:webHidden/>
+            <w:lang w:val="vi-VN"/>
           </w:rPr>
           <w:fldChar w:fldCharType="separate"/>
         </w:r>
@@ -585,6 +639,7 @@
           <w:rPr>
             <w:noProof/>
             <w:webHidden/>
+            <w:lang w:val="vi-VN"/>
           </w:rPr>
           <w:t>4</w:t>
         </w:r>
@@ -592,6 +647,7 @@
           <w:rPr>
             <w:noProof/>
             <w:webHidden/>
+            <w:lang w:val="vi-VN"/>
           </w:rPr>
           <w:fldChar w:fldCharType="end"/>
         </w:r>
@@ -606,6 +662,7 @@
         <w:rPr>
           <w:rFonts w:eastAsiaTheme="minorEastAsia"/>
           <w:noProof/>
+          <w:lang w:val="vi-VN"/>
         </w:rPr>
       </w:pPr>
       <w:hyperlink w:anchor="_Toc53030431" w:history="1">
@@ -624,6 +681,7 @@
           <w:rPr>
             <w:noProof/>
             <w:webHidden/>
+            <w:lang w:val="vi-VN"/>
           </w:rPr>
           <w:tab/>
         </w:r>
@@ -631,6 +689,7 @@
           <w:rPr>
             <w:noProof/>
             <w:webHidden/>
+            <w:lang w:val="vi-VN"/>
           </w:rPr>
           <w:fldChar w:fldCharType="begin"/>
         </w:r>
@@ -638,6 +697,7 @@
           <w:rPr>
             <w:noProof/>
             <w:webHidden/>
+            <w:lang w:val="vi-VN"/>
           </w:rPr>
           <w:instrText xml:space="preserve"> PAGEREF _Toc53030431 \h </w:instrText>
         </w:r>
@@ -645,12 +705,14 @@
           <w:rPr>
             <w:noProof/>
             <w:webHidden/>
-          </w:rPr>
-        </w:r>
-        <w:r>
-          <w:rPr>
-            <w:noProof/>
-            <w:webHidden/>
+            <w:lang w:val="vi-VN"/>
+          </w:rPr>
+        </w:r>
+        <w:r>
+          <w:rPr>
+            <w:noProof/>
+            <w:webHidden/>
+            <w:lang w:val="vi-VN"/>
           </w:rPr>
           <w:fldChar w:fldCharType="separate"/>
         </w:r>
@@ -658,6 +720,7 @@
           <w:rPr>
             <w:noProof/>
             <w:webHidden/>
+            <w:lang w:val="vi-VN"/>
           </w:rPr>
           <w:t>4</w:t>
         </w:r>
@@ -665,6 +728,7 @@
           <w:rPr>
             <w:noProof/>
             <w:webHidden/>
+            <w:lang w:val="vi-VN"/>
           </w:rPr>
           <w:fldChar w:fldCharType="end"/>
         </w:r>
@@ -679,6 +743,7 @@
         <w:rPr>
           <w:rFonts w:eastAsiaTheme="minorEastAsia"/>
           <w:noProof/>
+          <w:lang w:val="vi-VN"/>
         </w:rPr>
       </w:pPr>
       <w:hyperlink w:anchor="_Toc53030432" w:history="1">
@@ -698,6 +763,7 @@
           <w:rPr>
             <w:noProof/>
             <w:webHidden/>
+            <w:lang w:val="vi-VN"/>
           </w:rPr>
           <w:tab/>
         </w:r>
@@ -705,6 +771,7 @@
           <w:rPr>
             <w:noProof/>
             <w:webHidden/>
+            <w:lang w:val="vi-VN"/>
           </w:rPr>
           <w:fldChar w:fldCharType="begin"/>
         </w:r>
@@ -712,6 +779,7 @@
           <w:rPr>
             <w:noProof/>
             <w:webHidden/>
+            <w:lang w:val="vi-VN"/>
           </w:rPr>
           <w:instrText xml:space="preserve"> PAGEREF _Toc53030432 \h </w:instrText>
         </w:r>
@@ -719,12 +787,14 @@
           <w:rPr>
             <w:noProof/>
             <w:webHidden/>
-          </w:rPr>
-        </w:r>
-        <w:r>
-          <w:rPr>
-            <w:noProof/>
-            <w:webHidden/>
+            <w:lang w:val="vi-VN"/>
+          </w:rPr>
+        </w:r>
+        <w:r>
+          <w:rPr>
+            <w:noProof/>
+            <w:webHidden/>
+            <w:lang w:val="vi-VN"/>
           </w:rPr>
           <w:fldChar w:fldCharType="separate"/>
         </w:r>
@@ -732,6 +802,7 @@
           <w:rPr>
             <w:noProof/>
             <w:webHidden/>
+            <w:lang w:val="vi-VN"/>
           </w:rPr>
           <w:t>5</w:t>
         </w:r>
@@ -739,6 +810,7 @@
           <w:rPr>
             <w:noProof/>
             <w:webHidden/>
+            <w:lang w:val="vi-VN"/>
           </w:rPr>
           <w:fldChar w:fldCharType="end"/>
         </w:r>
@@ -753,6 +825,7 @@
         <w:rPr>
           <w:rFonts w:eastAsiaTheme="minorEastAsia"/>
           <w:noProof/>
+          <w:lang w:val="vi-VN"/>
         </w:rPr>
       </w:pPr>
       <w:hyperlink w:anchor="_Toc53030433" w:history="1">
@@ -771,6 +844,7 @@
           <w:rPr>
             <w:noProof/>
             <w:webHidden/>
+            <w:lang w:val="vi-VN"/>
           </w:rPr>
           <w:tab/>
         </w:r>
@@ -778,6 +852,7 @@
           <w:rPr>
             <w:noProof/>
             <w:webHidden/>
+            <w:lang w:val="vi-VN"/>
           </w:rPr>
           <w:fldChar w:fldCharType="begin"/>
         </w:r>
@@ -785,6 +860,7 @@
           <w:rPr>
             <w:noProof/>
             <w:webHidden/>
+            <w:lang w:val="vi-VN"/>
           </w:rPr>
           <w:instrText xml:space="preserve"> PAGEREF _Toc53030433 \h </w:instrText>
         </w:r>
@@ -792,12 +868,14 @@
           <w:rPr>
             <w:noProof/>
             <w:webHidden/>
-          </w:rPr>
-        </w:r>
-        <w:r>
-          <w:rPr>
-            <w:noProof/>
-            <w:webHidden/>
+            <w:lang w:val="vi-VN"/>
+          </w:rPr>
+        </w:r>
+        <w:r>
+          <w:rPr>
+            <w:noProof/>
+            <w:webHidden/>
+            <w:lang w:val="vi-VN"/>
           </w:rPr>
           <w:fldChar w:fldCharType="separate"/>
         </w:r>
@@ -805,6 +883,7 @@
           <w:rPr>
             <w:noProof/>
             <w:webHidden/>
+            <w:lang w:val="vi-VN"/>
           </w:rPr>
           <w:t>6</w:t>
         </w:r>
@@ -812,6 +891,7 @@
           <w:rPr>
             <w:noProof/>
             <w:webHidden/>
+            <w:lang w:val="vi-VN"/>
           </w:rPr>
           <w:fldChar w:fldCharType="end"/>
         </w:r>
@@ -826,6 +906,7 @@
         <w:rPr>
           <w:rFonts w:eastAsiaTheme="minorEastAsia"/>
           <w:noProof/>
+          <w:lang w:val="vi-VN"/>
         </w:rPr>
       </w:pPr>
       <w:hyperlink w:anchor="_Toc53030434" w:history="1">
@@ -844,6 +925,7 @@
           <w:rPr>
             <w:noProof/>
             <w:webHidden/>
+            <w:lang w:val="vi-VN"/>
           </w:rPr>
           <w:tab/>
         </w:r>
@@ -851,6 +933,7 @@
           <w:rPr>
             <w:noProof/>
             <w:webHidden/>
+            <w:lang w:val="vi-VN"/>
           </w:rPr>
           <w:fldChar w:fldCharType="begin"/>
         </w:r>
@@ -858,6 +941,7 @@
           <w:rPr>
             <w:noProof/>
             <w:webHidden/>
+            <w:lang w:val="vi-VN"/>
           </w:rPr>
           <w:instrText xml:space="preserve"> PAGEREF _Toc53030434 \h </w:instrText>
         </w:r>
@@ -865,12 +949,14 @@
           <w:rPr>
             <w:noProof/>
             <w:webHidden/>
-          </w:rPr>
-        </w:r>
-        <w:r>
-          <w:rPr>
-            <w:noProof/>
-            <w:webHidden/>
+            <w:lang w:val="vi-VN"/>
+          </w:rPr>
+        </w:r>
+        <w:r>
+          <w:rPr>
+            <w:noProof/>
+            <w:webHidden/>
+            <w:lang w:val="vi-VN"/>
           </w:rPr>
           <w:fldChar w:fldCharType="separate"/>
         </w:r>
@@ -878,6 +964,7 @@
           <w:rPr>
             <w:noProof/>
             <w:webHidden/>
+            <w:lang w:val="vi-VN"/>
           </w:rPr>
           <w:t>7</w:t>
         </w:r>
@@ -885,6 +972,7 @@
           <w:rPr>
             <w:noProof/>
             <w:webHidden/>
+            <w:lang w:val="vi-VN"/>
           </w:rPr>
           <w:fldChar w:fldCharType="end"/>
         </w:r>
@@ -899,6 +987,7 @@
         <w:rPr>
           <w:rFonts w:eastAsiaTheme="minorEastAsia"/>
           <w:noProof/>
+          <w:lang w:val="vi-VN"/>
         </w:rPr>
       </w:pPr>
       <w:hyperlink w:anchor="_Toc53030435" w:history="1">
@@ -917,6 +1006,7 @@
           <w:rPr>
             <w:noProof/>
             <w:webHidden/>
+            <w:lang w:val="vi-VN"/>
           </w:rPr>
           <w:tab/>
         </w:r>
@@ -924,6 +1014,7 @@
           <w:rPr>
             <w:noProof/>
             <w:webHidden/>
+            <w:lang w:val="vi-VN"/>
           </w:rPr>
           <w:fldChar w:fldCharType="begin"/>
         </w:r>
@@ -931,6 +1022,7 @@
           <w:rPr>
             <w:noProof/>
             <w:webHidden/>
+            <w:lang w:val="vi-VN"/>
           </w:rPr>
           <w:instrText xml:space="preserve"> PAGEREF _Toc53030435 \h </w:instrText>
         </w:r>
@@ -938,12 +1030,14 @@
           <w:rPr>
             <w:noProof/>
             <w:webHidden/>
-          </w:rPr>
-        </w:r>
-        <w:r>
-          <w:rPr>
-            <w:noProof/>
-            <w:webHidden/>
+            <w:lang w:val="vi-VN"/>
+          </w:rPr>
+        </w:r>
+        <w:r>
+          <w:rPr>
+            <w:noProof/>
+            <w:webHidden/>
+            <w:lang w:val="vi-VN"/>
           </w:rPr>
           <w:fldChar w:fldCharType="separate"/>
         </w:r>
@@ -951,6 +1045,7 @@
           <w:rPr>
             <w:noProof/>
             <w:webHidden/>
+            <w:lang w:val="vi-VN"/>
           </w:rPr>
           <w:t>7</w:t>
         </w:r>
@@ -958,6 +1053,7 @@
           <w:rPr>
             <w:noProof/>
             <w:webHidden/>
+            <w:lang w:val="vi-VN"/>
           </w:rPr>
           <w:fldChar w:fldCharType="end"/>
         </w:r>
@@ -972,6 +1068,7 @@
         <w:rPr>
           <w:rFonts w:eastAsiaTheme="minorEastAsia"/>
           <w:noProof/>
+          <w:lang w:val="vi-VN"/>
         </w:rPr>
       </w:pPr>
       <w:hyperlink w:anchor="_Toc53030436" w:history="1">
@@ -990,6 +1087,7 @@
           <w:rPr>
             <w:noProof/>
             <w:webHidden/>
+            <w:lang w:val="vi-VN"/>
           </w:rPr>
           <w:tab/>
         </w:r>
@@ -997,6 +1095,7 @@
           <w:rPr>
             <w:noProof/>
             <w:webHidden/>
+            <w:lang w:val="vi-VN"/>
           </w:rPr>
           <w:fldChar w:fldCharType="begin"/>
         </w:r>
@@ -1004,6 +1103,7 @@
           <w:rPr>
             <w:noProof/>
             <w:webHidden/>
+            <w:lang w:val="vi-VN"/>
           </w:rPr>
           <w:instrText xml:space="preserve"> PAGEREF _Toc53030436 \h </w:instrText>
         </w:r>
@@ -1011,12 +1111,14 @@
           <w:rPr>
             <w:noProof/>
             <w:webHidden/>
-          </w:rPr>
-        </w:r>
-        <w:r>
-          <w:rPr>
-            <w:noProof/>
-            <w:webHidden/>
+            <w:lang w:val="vi-VN"/>
+          </w:rPr>
+        </w:r>
+        <w:r>
+          <w:rPr>
+            <w:noProof/>
+            <w:webHidden/>
+            <w:lang w:val="vi-VN"/>
           </w:rPr>
           <w:fldChar w:fldCharType="separate"/>
         </w:r>
@@ -1024,6 +1126,7 @@
           <w:rPr>
             <w:noProof/>
             <w:webHidden/>
+            <w:lang w:val="vi-VN"/>
           </w:rPr>
           <w:t>7</w:t>
         </w:r>
@@ -1031,6 +1134,7 @@
           <w:rPr>
             <w:noProof/>
             <w:webHidden/>
+            <w:lang w:val="vi-VN"/>
           </w:rPr>
           <w:fldChar w:fldCharType="end"/>
         </w:r>
@@ -1045,6 +1149,7 @@
         <w:rPr>
           <w:rFonts w:eastAsiaTheme="minorEastAsia"/>
           <w:noProof/>
+          <w:lang w:val="vi-VN"/>
         </w:rPr>
       </w:pPr>
       <w:hyperlink w:anchor="_Toc53030437" w:history="1">
@@ -1063,6 +1168,7 @@
           <w:rPr>
             <w:noProof/>
             <w:webHidden/>
+            <w:lang w:val="vi-VN"/>
           </w:rPr>
           <w:tab/>
         </w:r>
@@ -1070,6 +1176,7 @@
           <w:rPr>
             <w:noProof/>
             <w:webHidden/>
+            <w:lang w:val="vi-VN"/>
           </w:rPr>
           <w:fldChar w:fldCharType="begin"/>
         </w:r>
@@ -1077,6 +1184,7 @@
           <w:rPr>
             <w:noProof/>
             <w:webHidden/>
+            <w:lang w:val="vi-VN"/>
           </w:rPr>
           <w:instrText xml:space="preserve"> PAGEREF _Toc53030437 \h </w:instrText>
         </w:r>
@@ -1084,12 +1192,14 @@
           <w:rPr>
             <w:noProof/>
             <w:webHidden/>
-          </w:rPr>
-        </w:r>
-        <w:r>
-          <w:rPr>
-            <w:noProof/>
-            <w:webHidden/>
+            <w:lang w:val="vi-VN"/>
+          </w:rPr>
+        </w:r>
+        <w:r>
+          <w:rPr>
+            <w:noProof/>
+            <w:webHidden/>
+            <w:lang w:val="vi-VN"/>
           </w:rPr>
           <w:fldChar w:fldCharType="separate"/>
         </w:r>
@@ -1097,6 +1207,7 @@
           <w:rPr>
             <w:noProof/>
             <w:webHidden/>
+            <w:lang w:val="vi-VN"/>
           </w:rPr>
           <w:t>7</w:t>
         </w:r>
@@ -1104,6 +1215,7 @@
           <w:rPr>
             <w:noProof/>
             <w:webHidden/>
+            <w:lang w:val="vi-VN"/>
           </w:rPr>
           <w:fldChar w:fldCharType="end"/>
         </w:r>
@@ -1118,6 +1230,7 @@
         <w:rPr>
           <w:rFonts w:eastAsiaTheme="minorEastAsia"/>
           <w:noProof/>
+          <w:lang w:val="vi-VN"/>
         </w:rPr>
       </w:pPr>
       <w:hyperlink w:anchor="_Toc53030438" w:history="1">
@@ -1136,6 +1249,7 @@
           <w:rPr>
             <w:noProof/>
             <w:webHidden/>
+            <w:lang w:val="vi-VN"/>
           </w:rPr>
           <w:tab/>
         </w:r>
@@ -1143,6 +1257,7 @@
           <w:rPr>
             <w:noProof/>
             <w:webHidden/>
+            <w:lang w:val="vi-VN"/>
           </w:rPr>
           <w:fldChar w:fldCharType="begin"/>
         </w:r>
@@ -1150,6 +1265,7 @@
           <w:rPr>
             <w:noProof/>
             <w:webHidden/>
+            <w:lang w:val="vi-VN"/>
           </w:rPr>
           <w:instrText xml:space="preserve"> PAGEREF _Toc53030438 \h </w:instrText>
         </w:r>
@@ -1157,12 +1273,14 @@
           <w:rPr>
             <w:noProof/>
             <w:webHidden/>
-          </w:rPr>
-        </w:r>
-        <w:r>
-          <w:rPr>
-            <w:noProof/>
-            <w:webHidden/>
+            <w:lang w:val="vi-VN"/>
+          </w:rPr>
+        </w:r>
+        <w:r>
+          <w:rPr>
+            <w:noProof/>
+            <w:webHidden/>
+            <w:lang w:val="vi-VN"/>
           </w:rPr>
           <w:fldChar w:fldCharType="separate"/>
         </w:r>
@@ -1170,6 +1288,7 @@
           <w:rPr>
             <w:noProof/>
             <w:webHidden/>
+            <w:lang w:val="vi-VN"/>
           </w:rPr>
           <w:t>7</w:t>
         </w:r>
@@ -1177,6 +1296,7 @@
           <w:rPr>
             <w:noProof/>
             <w:webHidden/>
+            <w:lang w:val="vi-VN"/>
           </w:rPr>
           <w:fldChar w:fldCharType="end"/>
         </w:r>
@@ -1191,6 +1311,7 @@
         <w:rPr>
           <w:rFonts w:eastAsiaTheme="minorEastAsia"/>
           <w:noProof/>
+          <w:lang w:val="vi-VN"/>
         </w:rPr>
       </w:pPr>
       <w:hyperlink w:anchor="_Toc53030439" w:history="1">
@@ -1209,6 +1330,7 @@
           <w:rPr>
             <w:noProof/>
             <w:webHidden/>
+            <w:lang w:val="vi-VN"/>
           </w:rPr>
           <w:tab/>
         </w:r>
@@ -1216,6 +1338,7 @@
           <w:rPr>
             <w:noProof/>
             <w:webHidden/>
+            <w:lang w:val="vi-VN"/>
           </w:rPr>
           <w:fldChar w:fldCharType="begin"/>
         </w:r>
@@ -1223,6 +1346,7 @@
           <w:rPr>
             <w:noProof/>
             <w:webHidden/>
+            <w:lang w:val="vi-VN"/>
           </w:rPr>
           <w:instrText xml:space="preserve"> PAGEREF _Toc53030439 \h </w:instrText>
         </w:r>
@@ -1230,12 +1354,14 @@
           <w:rPr>
             <w:noProof/>
             <w:webHidden/>
-          </w:rPr>
-        </w:r>
-        <w:r>
-          <w:rPr>
-            <w:noProof/>
-            <w:webHidden/>
+            <w:lang w:val="vi-VN"/>
+          </w:rPr>
+        </w:r>
+        <w:r>
+          <w:rPr>
+            <w:noProof/>
+            <w:webHidden/>
+            <w:lang w:val="vi-VN"/>
           </w:rPr>
           <w:fldChar w:fldCharType="separate"/>
         </w:r>
@@ -1243,6 +1369,7 @@
           <w:rPr>
             <w:noProof/>
             <w:webHidden/>
+            <w:lang w:val="vi-VN"/>
           </w:rPr>
           <w:t>7</w:t>
         </w:r>
@@ -1250,6 +1377,7 @@
           <w:rPr>
             <w:noProof/>
             <w:webHidden/>
+            <w:lang w:val="vi-VN"/>
           </w:rPr>
           <w:fldChar w:fldCharType="end"/>
         </w:r>
@@ -1264,6 +1392,7 @@
         <w:rPr>
           <w:rFonts w:eastAsiaTheme="minorEastAsia"/>
           <w:noProof/>
+          <w:lang w:val="vi-VN"/>
         </w:rPr>
       </w:pPr>
       <w:hyperlink w:anchor="_Toc53030440" w:history="1">
@@ -1282,6 +1411,7 @@
           <w:rPr>
             <w:noProof/>
             <w:webHidden/>
+            <w:lang w:val="vi-VN"/>
           </w:rPr>
           <w:tab/>
         </w:r>
@@ -1289,6 +1419,7 @@
           <w:rPr>
             <w:noProof/>
             <w:webHidden/>
+            <w:lang w:val="vi-VN"/>
           </w:rPr>
           <w:fldChar w:fldCharType="begin"/>
         </w:r>
@@ -1296,6 +1427,7 @@
           <w:rPr>
             <w:noProof/>
             <w:webHidden/>
+            <w:lang w:val="vi-VN"/>
           </w:rPr>
           <w:instrText xml:space="preserve"> PAGEREF _Toc53030440 \h </w:instrText>
         </w:r>
@@ -1303,12 +1435,14 @@
           <w:rPr>
             <w:noProof/>
             <w:webHidden/>
-          </w:rPr>
-        </w:r>
-        <w:r>
-          <w:rPr>
-            <w:noProof/>
-            <w:webHidden/>
+            <w:lang w:val="vi-VN"/>
+          </w:rPr>
+        </w:r>
+        <w:r>
+          <w:rPr>
+            <w:noProof/>
+            <w:webHidden/>
+            <w:lang w:val="vi-VN"/>
           </w:rPr>
           <w:fldChar w:fldCharType="separate"/>
         </w:r>
@@ -1316,6 +1450,7 @@
           <w:rPr>
             <w:noProof/>
             <w:webHidden/>
+            <w:lang w:val="vi-VN"/>
           </w:rPr>
           <w:t>8</w:t>
         </w:r>
@@ -1323,6 +1458,7 @@
           <w:rPr>
             <w:noProof/>
             <w:webHidden/>
+            <w:lang w:val="vi-VN"/>
           </w:rPr>
           <w:fldChar w:fldCharType="end"/>
         </w:r>
@@ -1337,6 +1473,7 @@
         <w:rPr>
           <w:rFonts w:eastAsiaTheme="minorEastAsia"/>
           <w:noProof/>
+          <w:lang w:val="vi-VN"/>
         </w:rPr>
       </w:pPr>
       <w:hyperlink w:anchor="_Toc53030441" w:history="1">
@@ -1357,6 +1494,7 @@
           <w:rPr>
             <w:noProof/>
             <w:webHidden/>
+            <w:lang w:val="vi-VN"/>
           </w:rPr>
           <w:tab/>
         </w:r>
@@ -1364,6 +1502,7 @@
           <w:rPr>
             <w:noProof/>
             <w:webHidden/>
+            <w:lang w:val="vi-VN"/>
           </w:rPr>
           <w:fldChar w:fldCharType="begin"/>
         </w:r>
@@ -1371,6 +1510,7 @@
           <w:rPr>
             <w:noProof/>
             <w:webHidden/>
+            <w:lang w:val="vi-VN"/>
           </w:rPr>
           <w:instrText xml:space="preserve"> PAGEREF _Toc53030441 \h </w:instrText>
         </w:r>
@@ -1378,12 +1518,14 @@
           <w:rPr>
             <w:noProof/>
             <w:webHidden/>
-          </w:rPr>
-        </w:r>
-        <w:r>
-          <w:rPr>
-            <w:noProof/>
-            <w:webHidden/>
+            <w:lang w:val="vi-VN"/>
+          </w:rPr>
+        </w:r>
+        <w:r>
+          <w:rPr>
+            <w:noProof/>
+            <w:webHidden/>
+            <w:lang w:val="vi-VN"/>
           </w:rPr>
           <w:fldChar w:fldCharType="separate"/>
         </w:r>
@@ -1391,6 +1533,7 @@
           <w:rPr>
             <w:noProof/>
             <w:webHidden/>
+            <w:lang w:val="vi-VN"/>
           </w:rPr>
           <w:t>8</w:t>
         </w:r>
@@ -1398,6 +1541,7 @@
           <w:rPr>
             <w:noProof/>
             <w:webHidden/>
+            <w:lang w:val="vi-VN"/>
           </w:rPr>
           <w:fldChar w:fldCharType="end"/>
         </w:r>
@@ -1412,6 +1556,7 @@
         <w:rPr>
           <w:rFonts w:eastAsiaTheme="minorEastAsia"/>
           <w:noProof/>
+          <w:lang w:val="vi-VN"/>
         </w:rPr>
       </w:pPr>
       <w:hyperlink w:anchor="_Toc53030442" w:history="1">
@@ -1432,6 +1577,7 @@
           <w:rPr>
             <w:noProof/>
             <w:webHidden/>
+            <w:lang w:val="vi-VN"/>
           </w:rPr>
           <w:tab/>
         </w:r>
@@ -1439,6 +1585,7 @@
           <w:rPr>
             <w:noProof/>
             <w:webHidden/>
+            <w:lang w:val="vi-VN"/>
           </w:rPr>
           <w:fldChar w:fldCharType="begin"/>
         </w:r>
@@ -1446,6 +1593,7 @@
           <w:rPr>
             <w:noProof/>
             <w:webHidden/>
+            <w:lang w:val="vi-VN"/>
           </w:rPr>
           <w:instrText xml:space="preserve"> PAGEREF _Toc53030442 \h </w:instrText>
         </w:r>
@@ -1453,12 +1601,14 @@
           <w:rPr>
             <w:noProof/>
             <w:webHidden/>
-          </w:rPr>
-        </w:r>
-        <w:r>
-          <w:rPr>
-            <w:noProof/>
-            <w:webHidden/>
+            <w:lang w:val="vi-VN"/>
+          </w:rPr>
+        </w:r>
+        <w:r>
+          <w:rPr>
+            <w:noProof/>
+            <w:webHidden/>
+            <w:lang w:val="vi-VN"/>
           </w:rPr>
           <w:fldChar w:fldCharType="separate"/>
         </w:r>
@@ -1466,6 +1616,7 @@
           <w:rPr>
             <w:noProof/>
             <w:webHidden/>
+            <w:lang w:val="vi-VN"/>
           </w:rPr>
           <w:t>9</w:t>
         </w:r>
@@ -1473,6 +1624,7 @@
           <w:rPr>
             <w:noProof/>
             <w:webHidden/>
+            <w:lang w:val="vi-VN"/>
           </w:rPr>
           <w:fldChar w:fldCharType="end"/>
         </w:r>
@@ -1487,6 +1639,7 @@
         <w:rPr>
           <w:rFonts w:eastAsiaTheme="minorEastAsia"/>
           <w:noProof/>
+          <w:lang w:val="vi-VN"/>
         </w:rPr>
       </w:pPr>
       <w:hyperlink w:anchor="_Toc53030443" w:history="1">
@@ -1505,6 +1658,7 @@
           <w:rPr>
             <w:noProof/>
             <w:webHidden/>
+            <w:lang w:val="vi-VN"/>
           </w:rPr>
           <w:tab/>
         </w:r>
@@ -1512,6 +1666,7 @@
           <w:rPr>
             <w:noProof/>
             <w:webHidden/>
+            <w:lang w:val="vi-VN"/>
           </w:rPr>
           <w:fldChar w:fldCharType="begin"/>
         </w:r>
@@ -1519,6 +1674,7 @@
           <w:rPr>
             <w:noProof/>
             <w:webHidden/>
+            <w:lang w:val="vi-VN"/>
           </w:rPr>
           <w:instrText xml:space="preserve"> PAGEREF _Toc53030443 \h </w:instrText>
         </w:r>
@@ -1526,12 +1682,14 @@
           <w:rPr>
             <w:noProof/>
             <w:webHidden/>
-          </w:rPr>
-        </w:r>
-        <w:r>
-          <w:rPr>
-            <w:noProof/>
-            <w:webHidden/>
+            <w:lang w:val="vi-VN"/>
+          </w:rPr>
+        </w:r>
+        <w:r>
+          <w:rPr>
+            <w:noProof/>
+            <w:webHidden/>
+            <w:lang w:val="vi-VN"/>
           </w:rPr>
           <w:fldChar w:fldCharType="separate"/>
         </w:r>
@@ -1539,6 +1697,7 @@
           <w:rPr>
             <w:noProof/>
             <w:webHidden/>
+            <w:lang w:val="vi-VN"/>
           </w:rPr>
           <w:t>9</w:t>
         </w:r>
@@ -1546,6 +1705,7 @@
           <w:rPr>
             <w:noProof/>
             <w:webHidden/>
+            <w:lang w:val="vi-VN"/>
           </w:rPr>
           <w:fldChar w:fldCharType="end"/>
         </w:r>
@@ -1560,6 +1720,7 @@
         <w:rPr>
           <w:rFonts w:eastAsiaTheme="minorEastAsia"/>
           <w:noProof/>
+          <w:lang w:val="vi-VN"/>
         </w:rPr>
       </w:pPr>
       <w:hyperlink w:anchor="_Toc53030444" w:history="1">
@@ -1578,6 +1739,7 @@
           <w:rPr>
             <w:noProof/>
             <w:webHidden/>
+            <w:lang w:val="vi-VN"/>
           </w:rPr>
           <w:tab/>
         </w:r>
@@ -1585,6 +1747,7 @@
           <w:rPr>
             <w:noProof/>
             <w:webHidden/>
+            <w:lang w:val="vi-VN"/>
           </w:rPr>
           <w:fldChar w:fldCharType="begin"/>
         </w:r>
@@ -1592,6 +1755,7 @@
           <w:rPr>
             <w:noProof/>
             <w:webHidden/>
+            <w:lang w:val="vi-VN"/>
           </w:rPr>
           <w:instrText xml:space="preserve"> PAGEREF _Toc53030444 \h </w:instrText>
         </w:r>
@@ -1599,12 +1763,14 @@
           <w:rPr>
             <w:noProof/>
             <w:webHidden/>
-          </w:rPr>
-        </w:r>
-        <w:r>
-          <w:rPr>
-            <w:noProof/>
-            <w:webHidden/>
+            <w:lang w:val="vi-VN"/>
+          </w:rPr>
+        </w:r>
+        <w:r>
+          <w:rPr>
+            <w:noProof/>
+            <w:webHidden/>
+            <w:lang w:val="vi-VN"/>
           </w:rPr>
           <w:fldChar w:fldCharType="separate"/>
         </w:r>
@@ -1612,6 +1778,7 @@
           <w:rPr>
             <w:noProof/>
             <w:webHidden/>
+            <w:lang w:val="vi-VN"/>
           </w:rPr>
           <w:t>10</w:t>
         </w:r>
@@ -1619,6 +1786,7 @@
           <w:rPr>
             <w:noProof/>
             <w:webHidden/>
+            <w:lang w:val="vi-VN"/>
           </w:rPr>
           <w:fldChar w:fldCharType="end"/>
         </w:r>
@@ -1633,6 +1801,7 @@
         <w:rPr>
           <w:rFonts w:eastAsiaTheme="minorEastAsia"/>
           <w:noProof/>
+          <w:lang w:val="vi-VN"/>
         </w:rPr>
       </w:pPr>
       <w:hyperlink w:anchor="_Toc53030445" w:history="1">
@@ -1651,6 +1820,7 @@
           <w:rPr>
             <w:noProof/>
             <w:webHidden/>
+            <w:lang w:val="vi-VN"/>
           </w:rPr>
           <w:tab/>
         </w:r>
@@ -1658,6 +1828,7 @@
           <w:rPr>
             <w:noProof/>
             <w:webHidden/>
+            <w:lang w:val="vi-VN"/>
           </w:rPr>
           <w:fldChar w:fldCharType="begin"/>
         </w:r>
@@ -1665,6 +1836,7 @@
           <w:rPr>
             <w:noProof/>
             <w:webHidden/>
+            <w:lang w:val="vi-VN"/>
           </w:rPr>
           <w:instrText xml:space="preserve"> PAGEREF _Toc53030445 \h </w:instrText>
         </w:r>
@@ -1672,12 +1844,14 @@
           <w:rPr>
             <w:noProof/>
             <w:webHidden/>
-          </w:rPr>
-        </w:r>
-        <w:r>
-          <w:rPr>
-            <w:noProof/>
-            <w:webHidden/>
+            <w:lang w:val="vi-VN"/>
+          </w:rPr>
+        </w:r>
+        <w:r>
+          <w:rPr>
+            <w:noProof/>
+            <w:webHidden/>
+            <w:lang w:val="vi-VN"/>
           </w:rPr>
           <w:fldChar w:fldCharType="separate"/>
         </w:r>
@@ -1685,6 +1859,7 @@
           <w:rPr>
             <w:noProof/>
             <w:webHidden/>
+            <w:lang w:val="vi-VN"/>
           </w:rPr>
           <w:t>10</w:t>
         </w:r>
@@ -1692,6 +1867,7 @@
           <w:rPr>
             <w:noProof/>
             <w:webHidden/>
+            <w:lang w:val="vi-VN"/>
           </w:rPr>
           <w:fldChar w:fldCharType="end"/>
         </w:r>
@@ -1706,6 +1882,7 @@
         <w:rPr>
           <w:rFonts w:eastAsiaTheme="minorEastAsia"/>
           <w:noProof/>
+          <w:lang w:val="vi-VN"/>
         </w:rPr>
       </w:pPr>
       <w:hyperlink w:anchor="_Toc53030446" w:history="1">
@@ -1723,6 +1900,7 @@
           <w:rPr>
             <w:noProof/>
             <w:webHidden/>
+            <w:lang w:val="vi-VN"/>
           </w:rPr>
           <w:tab/>
         </w:r>
@@ -1730,6 +1908,7 @@
           <w:rPr>
             <w:noProof/>
             <w:webHidden/>
+            <w:lang w:val="vi-VN"/>
           </w:rPr>
           <w:fldChar w:fldCharType="begin"/>
         </w:r>
@@ -1737,6 +1916,7 @@
           <w:rPr>
             <w:noProof/>
             <w:webHidden/>
+            <w:lang w:val="vi-VN"/>
           </w:rPr>
           <w:instrText xml:space="preserve"> PAGEREF _Toc53030446 \h </w:instrText>
         </w:r>
@@ -1744,12 +1924,14 @@
           <w:rPr>
             <w:noProof/>
             <w:webHidden/>
-          </w:rPr>
-        </w:r>
-        <w:r>
-          <w:rPr>
-            <w:noProof/>
-            <w:webHidden/>
+            <w:lang w:val="vi-VN"/>
+          </w:rPr>
+        </w:r>
+        <w:r>
+          <w:rPr>
+            <w:noProof/>
+            <w:webHidden/>
+            <w:lang w:val="vi-VN"/>
           </w:rPr>
           <w:fldChar w:fldCharType="separate"/>
         </w:r>
@@ -1757,6 +1939,7 @@
           <w:rPr>
             <w:noProof/>
             <w:webHidden/>
+            <w:lang w:val="vi-VN"/>
           </w:rPr>
           <w:t>11</w:t>
         </w:r>
@@ -1764,6 +1947,7 @@
           <w:rPr>
             <w:noProof/>
             <w:webHidden/>
+            <w:lang w:val="vi-VN"/>
           </w:rPr>
           <w:fldChar w:fldCharType="end"/>
         </w:r>
@@ -1778,6 +1962,7 @@
         <w:rPr>
           <w:rFonts w:eastAsiaTheme="minorEastAsia"/>
           <w:noProof/>
+          <w:lang w:val="vi-VN"/>
         </w:rPr>
       </w:pPr>
       <w:hyperlink w:anchor="_Toc53030447" w:history="1">
@@ -1796,6 +1981,7 @@
           <w:rPr>
             <w:noProof/>
             <w:webHidden/>
+            <w:lang w:val="vi-VN"/>
           </w:rPr>
           <w:tab/>
         </w:r>
@@ -1803,6 +1989,7 @@
           <w:rPr>
             <w:noProof/>
             <w:webHidden/>
+            <w:lang w:val="vi-VN"/>
           </w:rPr>
           <w:fldChar w:fldCharType="begin"/>
         </w:r>
@@ -1810,6 +1997,7 @@
           <w:rPr>
             <w:noProof/>
             <w:webHidden/>
+            <w:lang w:val="vi-VN"/>
           </w:rPr>
           <w:instrText xml:space="preserve"> PAGEREF _Toc53030447 \h </w:instrText>
         </w:r>
@@ -1817,12 +2005,14 @@
           <w:rPr>
             <w:noProof/>
             <w:webHidden/>
-          </w:rPr>
-        </w:r>
-        <w:r>
-          <w:rPr>
-            <w:noProof/>
-            <w:webHidden/>
+            <w:lang w:val="vi-VN"/>
+          </w:rPr>
+        </w:r>
+        <w:r>
+          <w:rPr>
+            <w:noProof/>
+            <w:webHidden/>
+            <w:lang w:val="vi-VN"/>
           </w:rPr>
           <w:fldChar w:fldCharType="separate"/>
         </w:r>
@@ -1830,6 +2020,7 @@
           <w:rPr>
             <w:noProof/>
             <w:webHidden/>
+            <w:lang w:val="vi-VN"/>
           </w:rPr>
           <w:t>20</w:t>
         </w:r>
@@ -1837,6 +2028,7 @@
           <w:rPr>
             <w:noProof/>
             <w:webHidden/>
+            <w:lang w:val="vi-VN"/>
           </w:rPr>
           <w:fldChar w:fldCharType="end"/>
         </w:r>
@@ -1851,6 +2043,7 @@
         <w:rPr>
           <w:rFonts w:eastAsiaTheme="minorEastAsia"/>
           <w:noProof/>
+          <w:lang w:val="vi-VN"/>
         </w:rPr>
       </w:pPr>
       <w:hyperlink w:anchor="_Toc53030448" w:history="1">
@@ -1869,6 +2062,7 @@
           <w:rPr>
             <w:noProof/>
             <w:webHidden/>
+            <w:lang w:val="vi-VN"/>
           </w:rPr>
           <w:tab/>
         </w:r>
@@ -1876,6 +2070,7 @@
           <w:rPr>
             <w:noProof/>
             <w:webHidden/>
+            <w:lang w:val="vi-VN"/>
           </w:rPr>
           <w:fldChar w:fldCharType="begin"/>
         </w:r>
@@ -1883,6 +2078,7 @@
           <w:rPr>
             <w:noProof/>
             <w:webHidden/>
+            <w:lang w:val="vi-VN"/>
           </w:rPr>
           <w:instrText xml:space="preserve"> PAGEREF _Toc53030448 \h </w:instrText>
         </w:r>
@@ -1890,12 +2086,14 @@
           <w:rPr>
             <w:noProof/>
             <w:webHidden/>
-          </w:rPr>
-        </w:r>
-        <w:r>
-          <w:rPr>
-            <w:noProof/>
-            <w:webHidden/>
+            <w:lang w:val="vi-VN"/>
+          </w:rPr>
+        </w:r>
+        <w:r>
+          <w:rPr>
+            <w:noProof/>
+            <w:webHidden/>
+            <w:lang w:val="vi-VN"/>
           </w:rPr>
           <w:fldChar w:fldCharType="separate"/>
         </w:r>
@@ -1903,6 +2101,7 @@
           <w:rPr>
             <w:noProof/>
             <w:webHidden/>
+            <w:lang w:val="vi-VN"/>
           </w:rPr>
           <w:t>21</w:t>
         </w:r>
@@ -1910,6 +2109,7 @@
           <w:rPr>
             <w:noProof/>
             <w:webHidden/>
+            <w:lang w:val="vi-VN"/>
           </w:rPr>
           <w:fldChar w:fldCharType="end"/>
         </w:r>
@@ -1924,6 +2124,7 @@
         <w:rPr>
           <w:rFonts w:eastAsiaTheme="minorEastAsia"/>
           <w:noProof/>
+          <w:lang w:val="vi-VN"/>
         </w:rPr>
       </w:pPr>
       <w:hyperlink w:anchor="_Toc53030449" w:history="1">
@@ -1942,6 +2143,7 @@
           <w:rPr>
             <w:noProof/>
             <w:webHidden/>
+            <w:lang w:val="vi-VN"/>
           </w:rPr>
           <w:tab/>
         </w:r>
@@ -1949,6 +2151,7 @@
           <w:rPr>
             <w:noProof/>
             <w:webHidden/>
+            <w:lang w:val="vi-VN"/>
           </w:rPr>
           <w:fldChar w:fldCharType="begin"/>
         </w:r>
@@ -1956,6 +2159,7 @@
           <w:rPr>
             <w:noProof/>
             <w:webHidden/>
+            <w:lang w:val="vi-VN"/>
           </w:rPr>
           <w:instrText xml:space="preserve"> PAGEREF _Toc53030449 \h </w:instrText>
         </w:r>
@@ -1963,12 +2167,14 @@
           <w:rPr>
             <w:noProof/>
             <w:webHidden/>
-          </w:rPr>
-        </w:r>
-        <w:r>
-          <w:rPr>
-            <w:noProof/>
-            <w:webHidden/>
+            <w:lang w:val="vi-VN"/>
+          </w:rPr>
+        </w:r>
+        <w:r>
+          <w:rPr>
+            <w:noProof/>
+            <w:webHidden/>
+            <w:lang w:val="vi-VN"/>
           </w:rPr>
           <w:fldChar w:fldCharType="separate"/>
         </w:r>
@@ -1976,6 +2182,7 @@
           <w:rPr>
             <w:noProof/>
             <w:webHidden/>
+            <w:lang w:val="vi-VN"/>
           </w:rPr>
           <w:t>21</w:t>
         </w:r>
@@ -1983,6 +2190,7 @@
           <w:rPr>
             <w:noProof/>
             <w:webHidden/>
+            <w:lang w:val="vi-VN"/>
           </w:rPr>
           <w:fldChar w:fldCharType="end"/>
         </w:r>
@@ -1997,6 +2205,7 @@
         <w:rPr>
           <w:rFonts w:eastAsiaTheme="minorEastAsia"/>
           <w:noProof/>
+          <w:lang w:val="vi-VN"/>
         </w:rPr>
       </w:pPr>
       <w:hyperlink w:anchor="_Toc53030450" w:history="1">
@@ -2015,6 +2224,7 @@
           <w:rPr>
             <w:noProof/>
             <w:webHidden/>
+            <w:lang w:val="vi-VN"/>
           </w:rPr>
           <w:tab/>
         </w:r>
@@ -2022,6 +2232,7 @@
           <w:rPr>
             <w:noProof/>
             <w:webHidden/>
+            <w:lang w:val="vi-VN"/>
           </w:rPr>
           <w:fldChar w:fldCharType="begin"/>
         </w:r>
@@ -2029,6 +2240,7 @@
           <w:rPr>
             <w:noProof/>
             <w:webHidden/>
+            <w:lang w:val="vi-VN"/>
           </w:rPr>
           <w:instrText xml:space="preserve"> PAGEREF _Toc53030450 \h </w:instrText>
         </w:r>
@@ -2036,12 +2248,14 @@
           <w:rPr>
             <w:noProof/>
             <w:webHidden/>
-          </w:rPr>
-        </w:r>
-        <w:r>
-          <w:rPr>
-            <w:noProof/>
-            <w:webHidden/>
+            <w:lang w:val="vi-VN"/>
+          </w:rPr>
+        </w:r>
+        <w:r>
+          <w:rPr>
+            <w:noProof/>
+            <w:webHidden/>
+            <w:lang w:val="vi-VN"/>
           </w:rPr>
           <w:fldChar w:fldCharType="separate"/>
         </w:r>
@@ -2049,6 +2263,7 @@
           <w:rPr>
             <w:noProof/>
             <w:webHidden/>
+            <w:lang w:val="vi-VN"/>
           </w:rPr>
           <w:t>21</w:t>
         </w:r>
@@ -2056,6 +2271,7 @@
           <w:rPr>
             <w:noProof/>
             <w:webHidden/>
+            <w:lang w:val="vi-VN"/>
           </w:rPr>
           <w:fldChar w:fldCharType="end"/>
         </w:r>
@@ -2070,6 +2286,7 @@
         <w:rPr>
           <w:rFonts w:eastAsiaTheme="minorEastAsia"/>
           <w:noProof/>
+          <w:lang w:val="vi-VN"/>
         </w:rPr>
       </w:pPr>
       <w:hyperlink w:anchor="_Toc53030451" w:history="1">
@@ -2082,8 +2299,78 @@
             <w:noProof/>
             <w:lang w:val="vi-VN"/>
           </w:rPr>
-          <w:t>* Tranlatio</w:t>
-        </w:r>
+          <w:t>* Tranlation</w:t>
+        </w:r>
+        <w:r>
+          <w:rPr>
+            <w:noProof/>
+            <w:webHidden/>
+            <w:lang w:val="vi-VN"/>
+          </w:rPr>
+          <w:tab/>
+        </w:r>
+        <w:r>
+          <w:rPr>
+            <w:noProof/>
+            <w:webHidden/>
+            <w:lang w:val="vi-VN"/>
+          </w:rPr>
+          <w:fldChar w:fldCharType="begin"/>
+        </w:r>
+        <w:r>
+          <w:rPr>
+            <w:noProof/>
+            <w:webHidden/>
+            <w:lang w:val="vi-VN"/>
+          </w:rPr>
+          <w:instrText xml:space="preserve"> PAGEREF _Toc53030451 \h </w:instrText>
+        </w:r>
+        <w:r>
+          <w:rPr>
+            <w:noProof/>
+            <w:webHidden/>
+            <w:lang w:val="vi-VN"/>
+          </w:rPr>
+        </w:r>
+        <w:r>
+          <w:rPr>
+            <w:noProof/>
+            <w:webHidden/>
+            <w:lang w:val="vi-VN"/>
+          </w:rPr>
+          <w:fldChar w:fldCharType="separate"/>
+        </w:r>
+        <w:r>
+          <w:rPr>
+            <w:noProof/>
+            <w:webHidden/>
+            <w:lang w:val="vi-VN"/>
+          </w:rPr>
+          <w:t>21</w:t>
+        </w:r>
+        <w:r>
+          <w:rPr>
+            <w:noProof/>
+            <w:webHidden/>
+            <w:lang w:val="vi-VN"/>
+          </w:rPr>
+          <w:fldChar w:fldCharType="end"/>
+        </w:r>
+      </w:hyperlink>
+    </w:p>
+    <w:p>
+      <w:pPr>
+        <w:pStyle w:val="TOC1"/>
+        <w:tabs>
+          <w:tab w:val="right" w:leader="dot" w:pos="9350"/>
+        </w:tabs>
+        <w:rPr>
+          <w:rFonts w:eastAsiaTheme="minorEastAsia"/>
+          <w:noProof/>
+          <w:lang w:val="vi-VN"/>
+        </w:rPr>
+      </w:pPr>
+      <w:hyperlink w:anchor="_Toc53030452" w:history="1">
         <w:r>
           <w:rPr>
             <w:rStyle w:val="Hyperlink"/>
@@ -2093,12 +2380,13 @@
             <w:noProof/>
             <w:lang w:val="vi-VN"/>
           </w:rPr>
-          <w:t>n</w:t>
-        </w:r>
-        <w:r>
-          <w:rPr>
-            <w:noProof/>
-            <w:webHidden/>
+          <w:t>*. Deploy</w:t>
+        </w:r>
+        <w:r>
+          <w:rPr>
+            <w:noProof/>
+            <w:webHidden/>
+            <w:lang w:val="vi-VN"/>
           </w:rPr>
           <w:tab/>
         </w:r>
@@ -2106,6 +2394,7 @@
           <w:rPr>
             <w:noProof/>
             <w:webHidden/>
+            <w:lang w:val="vi-VN"/>
           </w:rPr>
           <w:fldChar w:fldCharType="begin"/>
         </w:r>
@@ -2113,19 +2402,22 @@
           <w:rPr>
             <w:noProof/>
             <w:webHidden/>
-          </w:rPr>
-          <w:instrText xml:space="preserve"> PAGEREF _Toc53030451 \h </w:instrText>
-        </w:r>
-        <w:r>
-          <w:rPr>
-            <w:noProof/>
-            <w:webHidden/>
-          </w:rPr>
-        </w:r>
-        <w:r>
-          <w:rPr>
-            <w:noProof/>
-            <w:webHidden/>
+            <w:lang w:val="vi-VN"/>
+          </w:rPr>
+          <w:instrText xml:space="preserve"> PAGEREF _Toc53030452 \h </w:instrText>
+        </w:r>
+        <w:r>
+          <w:rPr>
+            <w:noProof/>
+            <w:webHidden/>
+            <w:lang w:val="vi-VN"/>
+          </w:rPr>
+        </w:r>
+        <w:r>
+          <w:rPr>
+            <w:noProof/>
+            <w:webHidden/>
+            <w:lang w:val="vi-VN"/>
           </w:rPr>
           <w:fldChar w:fldCharType="separate"/>
         </w:r>
@@ -2133,79 +2425,7 @@
           <w:rPr>
             <w:noProof/>
             <w:webHidden/>
-          </w:rPr>
-          <w:t>21</w:t>
-        </w:r>
-        <w:r>
-          <w:rPr>
-            <w:noProof/>
-            <w:webHidden/>
-          </w:rPr>
-          <w:fldChar w:fldCharType="end"/>
-        </w:r>
-      </w:hyperlink>
-    </w:p>
-    <w:p>
-      <w:pPr>
-        <w:pStyle w:val="TOC1"/>
-        <w:tabs>
-          <w:tab w:val="right" w:leader="dot" w:pos="9350"/>
-        </w:tabs>
-        <w:rPr>
-          <w:rFonts w:eastAsiaTheme="minorEastAsia"/>
-          <w:noProof/>
-        </w:rPr>
-      </w:pPr>
-      <w:hyperlink w:anchor="_Toc53030452" w:history="1">
-        <w:r>
-          <w:rPr>
-            <w:rStyle w:val="Hyperlink"/>
-            <w:rFonts w:ascii="Times New Roman" w:hAnsi="Times New Roman" w:cs="Times New Roman"/>
-            <w:b/>
-            <w:bCs/>
-            <w:noProof/>
-            <w:lang w:val="vi-VN"/>
-          </w:rPr>
-          <w:t>*. Deploy</w:t>
-        </w:r>
-        <w:r>
-          <w:rPr>
-            <w:noProof/>
-            <w:webHidden/>
-          </w:rPr>
-          <w:tab/>
-        </w:r>
-        <w:r>
-          <w:rPr>
-            <w:noProof/>
-            <w:webHidden/>
-          </w:rPr>
-          <w:fldChar w:fldCharType="begin"/>
-        </w:r>
-        <w:r>
-          <w:rPr>
-            <w:noProof/>
-            <w:webHidden/>
-          </w:rPr>
-          <w:instrText xml:space="preserve"> PAGEREF _Toc53030452 \h </w:instrText>
-        </w:r>
-        <w:r>
-          <w:rPr>
-            <w:noProof/>
-            <w:webHidden/>
-          </w:rPr>
-        </w:r>
-        <w:r>
-          <w:rPr>
-            <w:noProof/>
-            <w:webHidden/>
-          </w:rPr>
-          <w:fldChar w:fldCharType="separate"/>
-        </w:r>
-        <w:r>
-          <w:rPr>
-            <w:noProof/>
-            <w:webHidden/>
+            <w:lang w:val="vi-VN"/>
           </w:rPr>
           <w:t>22</w:t>
         </w:r>
@@ -2213,6 +2433,7 @@
           <w:rPr>
             <w:noProof/>
             <w:webHidden/>
+            <w:lang w:val="vi-VN"/>
           </w:rPr>
           <w:fldChar w:fldCharType="end"/>
         </w:r>
@@ -15689,14 +15910,7 @@
                 <w:rFonts w:ascii="Times New Roman" w:hAnsi="Times New Roman" w:cs="Times New Roman"/>
                 <w:lang w:val="vi-VN"/>
               </w:rPr>
-              <w:t xml:space="preserve">// </w:t>
-            </w:r>
-            <w:r>
-              <w:rPr>
-                <w:rFonts w:ascii="Times New Roman" w:hAnsi="Times New Roman" w:cs="Times New Roman"/>
-                <w:lang w:val="vi-VN"/>
-              </w:rPr>
-              <w:t>$this-&gt;get('translator')-&gt;trans('Symfony is great')</w:t>
+              <w:t>// $this-&gt;get('translator')-&gt;trans('Symfony is great')</w:t>
             </w:r>
           </w:p>
         </w:tc>
@@ -15864,10 +16078,144 @@
       <w:pPr>
         <w:rPr>
           <w:rFonts w:ascii="Times New Roman" w:hAnsi="Times New Roman" w:cs="Times New Roman"/>
-          <w:lang w:val="vi-VN"/>
-        </w:rPr>
-      </w:pPr>
-    </w:p>
+          <w:b/>
+          <w:bCs/>
+          <w:lang w:val="vi-VN"/>
+        </w:rPr>
+      </w:pPr>
+      <w:r>
+        <w:rPr>
+          <w:rFonts w:ascii="Times New Roman" w:hAnsi="Times New Roman" w:cs="Times New Roman"/>
+          <w:b/>
+          <w:bCs/>
+          <w:lang w:val="vi-VN"/>
+        </w:rPr>
+        <w:t>* Logs</w:t>
+      </w:r>
+    </w:p>
+    <w:p>
+      <w:pPr>
+        <w:rPr>
+          <w:rFonts w:ascii="Times New Roman" w:hAnsi="Times New Roman" w:cs="Times New Roman"/>
+          <w:lang w:val="vi-VN"/>
+        </w:rPr>
+      </w:pPr>
+      <w:r>
+        <w:rPr>
+          <w:rFonts w:ascii="Times New Roman" w:hAnsi="Times New Roman" w:cs="Times New Roman"/>
+          <w:lang w:val="vi-VN"/>
+        </w:rPr>
+        <w:t xml:space="preserve">- </w:t>
+      </w:r>
+      <w:r>
+        <w:rPr>
+          <w:rFonts w:ascii="Times New Roman" w:hAnsi="Times New Roman" w:cs="Times New Roman"/>
+          <w:lang w:val="vi-VN"/>
+        </w:rPr>
+        <w:t>Cách sử dụng trong controller</w:t>
+      </w:r>
+      <w:r>
+        <w:rPr>
+          <w:rFonts w:ascii="Times New Roman" w:hAnsi="Times New Roman" w:cs="Times New Roman"/>
+          <w:lang w:val="vi-VN"/>
+        </w:rPr>
+        <w:t>, sẽ hiện trong phần debuger</w:t>
+      </w:r>
+    </w:p>
+    <w:tbl>
+      <w:tblPr>
+        <w:tblStyle w:val="TableGrid"/>
+        <w:tblW w:w="0" w:type="auto"/>
+        <w:tblLook w:val="04A0" w:firstRow="1" w:lastRow="0" w:firstColumn="1" w:lastColumn="0" w:noHBand="0" w:noVBand="1"/>
+      </w:tblPr>
+      <w:tblGrid>
+        <w:gridCol w:w="9350"/>
+      </w:tblGrid>
+      <w:tr>
+        <w:tc>
+          <w:tcPr>
+            <w:tcW w:w="9350" w:type="dxa"/>
+          </w:tcPr>
+          <w:p>
+            <w:pPr>
+              <w:rPr>
+                <w:rFonts w:ascii="Times New Roman" w:hAnsi="Times New Roman" w:cs="Times New Roman"/>
+                <w:lang w:val="vi-VN"/>
+              </w:rPr>
+            </w:pPr>
+            <w:r>
+              <w:rPr>
+                <w:rFonts w:ascii="Times New Roman" w:hAnsi="Times New Roman" w:cs="Times New Roman"/>
+                <w:lang w:val="vi-VN"/>
+              </w:rPr>
+              <w:t xml:space="preserve">        $logger = $this-&gt;get('logger'); </w:t>
+            </w:r>
+          </w:p>
+          <w:p>
+            <w:pPr>
+              <w:rPr>
+                <w:rFonts w:ascii="Times New Roman" w:hAnsi="Times New Roman" w:cs="Times New Roman"/>
+                <w:lang w:val="vi-VN"/>
+              </w:rPr>
+            </w:pPr>
+            <w:r>
+              <w:rPr>
+                <w:rFonts w:ascii="Times New Roman" w:hAnsi="Times New Roman" w:cs="Times New Roman"/>
+                <w:lang w:val="vi-VN"/>
+              </w:rPr>
+              <w:t xml:space="preserve">        $logger-&gt;info('Hi, It is just a information. Nothing to worry.'); </w:t>
+            </w:r>
+          </w:p>
+          <w:p>
+            <w:pPr>
+              <w:rPr>
+                <w:rFonts w:ascii="Times New Roman" w:hAnsi="Times New Roman" w:cs="Times New Roman"/>
+                <w:lang w:val="vi-VN"/>
+              </w:rPr>
+            </w:pPr>
+            <w:r>
+              <w:rPr>
+                <w:rFonts w:ascii="Times New Roman" w:hAnsi="Times New Roman" w:cs="Times New Roman"/>
+                <w:lang w:val="vi-VN"/>
+              </w:rPr>
+              <w:t xml:space="preserve">        $logger-&gt;warn('Hi, Something is fishy. Please check it.'); </w:t>
+            </w:r>
+          </w:p>
+          <w:p>
+            <w:pPr>
+              <w:rPr>
+                <w:rFonts w:ascii="Times New Roman" w:hAnsi="Times New Roman" w:cs="Times New Roman"/>
+                <w:lang w:val="vi-VN"/>
+              </w:rPr>
+            </w:pPr>
+            <w:r>
+              <w:rPr>
+                <w:rFonts w:ascii="Times New Roman" w:hAnsi="Times New Roman" w:cs="Times New Roman"/>
+                <w:lang w:val="vi-VN"/>
+              </w:rPr>
+              <w:t xml:space="preserve">        $logger-&gt;error('Hi, Some error occured. Check it now.'); </w:t>
+            </w:r>
+          </w:p>
+          <w:p>
+            <w:pPr>
+              <w:rPr>
+                <w:rFonts w:ascii="Times New Roman" w:hAnsi="Times New Roman" w:cs="Times New Roman"/>
+                <w:b/>
+                <w:bCs/>
+                <w:lang w:val="vi-VN"/>
+              </w:rPr>
+            </w:pPr>
+            <w:r>
+              <w:rPr>
+                <w:rFonts w:ascii="Times New Roman" w:hAnsi="Times New Roman" w:cs="Times New Roman"/>
+                <w:lang w:val="vi-VN"/>
+              </w:rPr>
+              <w:t xml:space="preserve">        $logger-&gt;critical('Hi, Something catastrophic occured. Hurry up!');</w:t>
+            </w:r>
+          </w:p>
+        </w:tc>
+      </w:tr>
+    </w:tbl>
     <w:p>
       <w:pPr>
         <w:pStyle w:val="Heading1"/>
@@ -15881,6 +16229,874 @@
         </w:rPr>
       </w:pPr>
       <w:bookmarkStart w:id="28" w:name="_Toc53030452"/>
+      <w:r>
+        <w:rPr>
+          <w:rFonts w:ascii="Times New Roman" w:hAnsi="Times New Roman" w:cs="Times New Roman"/>
+          <w:b/>
+          <w:bCs/>
+          <w:sz w:val="22"/>
+          <w:szCs w:val="22"/>
+          <w:lang w:val="vi-VN"/>
+        </w:rPr>
+        <w:t xml:space="preserve">* </w:t>
+      </w:r>
+      <w:r>
+        <w:rPr>
+          <w:rFonts w:ascii="Times New Roman" w:hAnsi="Times New Roman" w:cs="Times New Roman"/>
+          <w:b/>
+          <w:bCs/>
+          <w:sz w:val="22"/>
+          <w:szCs w:val="22"/>
+          <w:lang w:val="vi-VN"/>
+        </w:rPr>
+        <w:t>Email Management</w:t>
+      </w:r>
+    </w:p>
+    <w:p>
+      <w:pPr>
+        <w:rPr>
+          <w:lang w:val="vi-VN"/>
+        </w:rPr>
+      </w:pPr>
+      <w:hyperlink r:id="rId51" w:history="1">
+        <w:r>
+          <w:rPr>
+            <w:rStyle w:val="Hyperlink"/>
+            <w:lang w:val="vi-VN"/>
+          </w:rPr>
+          <w:t>https://symfony.com/doc/3.4/email.html</w:t>
+        </w:r>
+      </w:hyperlink>
+    </w:p>
+    <w:p>
+      <w:pPr>
+        <w:rPr>
+          <w:lang w:val="vi-VN"/>
+        </w:rPr>
+      </w:pPr>
+      <w:r>
+        <w:rPr>
+          <w:lang w:val="vi-VN"/>
+        </w:rPr>
+        <w:t>Thiết lâp cấu hình gmail</w:t>
+      </w:r>
+    </w:p>
+    <w:tbl>
+      <w:tblPr>
+        <w:tblStyle w:val="TableGrid"/>
+        <w:tblW w:w="0" w:type="auto"/>
+        <w:tblLook w:val="04A0" w:firstRow="1" w:lastRow="0" w:firstColumn="1" w:lastColumn="0" w:noHBand="0" w:noVBand="1"/>
+      </w:tblPr>
+      <w:tblGrid>
+        <w:gridCol w:w="9350"/>
+      </w:tblGrid>
+      <w:tr>
+        <w:tc>
+          <w:tcPr>
+            <w:tcW w:w="9350" w:type="dxa"/>
+          </w:tcPr>
+          <w:p>
+            <w:pPr>
+              <w:rPr>
+                <w:b/>
+                <w:bCs/>
+                <w:lang w:val="vi-VN"/>
+              </w:rPr>
+            </w:pPr>
+            <w:r>
+              <w:rPr>
+                <w:b/>
+                <w:bCs/>
+                <w:lang w:val="vi-VN"/>
+              </w:rPr>
+              <w:t># app/config/</w:t>
+            </w:r>
+            <w:r>
+              <w:rPr>
+                <w:b/>
+                <w:bCs/>
+                <w:lang w:val="vi-VN"/>
+              </w:rPr>
+              <w:t>parameters.yml</w:t>
+            </w:r>
+          </w:p>
+          <w:p>
+            <w:pPr>
+              <w:rPr>
+                <w:lang w:val="vi-VN"/>
+              </w:rPr>
+            </w:pPr>
+            <w:r>
+              <w:rPr>
+                <w:lang w:val="vi-VN"/>
+              </w:rPr>
+              <w:t>parameters:</w:t>
+            </w:r>
+          </w:p>
+          <w:p>
+            <w:pPr>
+              <w:rPr>
+                <w:lang w:val="vi-VN"/>
+              </w:rPr>
+            </w:pPr>
+            <w:r>
+              <w:rPr>
+                <w:lang w:val="vi-VN"/>
+              </w:rPr>
+              <w:t xml:space="preserve">    database_host: 127.0.0.1</w:t>
+            </w:r>
+          </w:p>
+          <w:p>
+            <w:pPr>
+              <w:rPr>
+                <w:lang w:val="vi-VN"/>
+              </w:rPr>
+            </w:pPr>
+            <w:r>
+              <w:rPr>
+                <w:lang w:val="vi-VN"/>
+              </w:rPr>
+              <w:t xml:space="preserve">    database_port: 3306</w:t>
+            </w:r>
+          </w:p>
+          <w:p>
+            <w:pPr>
+              <w:rPr>
+                <w:lang w:val="vi-VN"/>
+              </w:rPr>
+            </w:pPr>
+            <w:r>
+              <w:rPr>
+                <w:lang w:val="vi-VN"/>
+              </w:rPr>
+              <w:t xml:space="preserve">    database_name: symfony-demo-master</w:t>
+            </w:r>
+          </w:p>
+          <w:p>
+            <w:pPr>
+              <w:rPr>
+                <w:lang w:val="vi-VN"/>
+              </w:rPr>
+            </w:pPr>
+            <w:r>
+              <w:rPr>
+                <w:lang w:val="vi-VN"/>
+              </w:rPr>
+              <w:t xml:space="preserve">    database_user: phonglg</w:t>
+            </w:r>
+          </w:p>
+          <w:p>
+            <w:pPr>
+              <w:rPr>
+                <w:lang w:val="vi-VN"/>
+              </w:rPr>
+            </w:pPr>
+            <w:r>
+              <w:rPr>
+                <w:lang w:val="vi-VN"/>
+              </w:rPr>
+              <w:t xml:space="preserve">    database_password: 1234</w:t>
+            </w:r>
+          </w:p>
+          <w:p>
+            <w:pPr>
+              <w:rPr>
+                <w:lang w:val="vi-VN"/>
+              </w:rPr>
+            </w:pPr>
+            <w:r>
+              <w:rPr>
+                <w:lang w:val="vi-VN"/>
+              </w:rPr>
+              <w:t xml:space="preserve">    mailer_transport: gmail</w:t>
+            </w:r>
+          </w:p>
+          <w:p>
+            <w:pPr>
+              <w:rPr>
+                <w:lang w:val="vi-VN"/>
+              </w:rPr>
+            </w:pPr>
+            <w:r>
+              <w:rPr>
+                <w:lang w:val="vi-VN"/>
+              </w:rPr>
+              <w:t xml:space="preserve">    mailer_host: smtp.gmail.com</w:t>
+            </w:r>
+          </w:p>
+          <w:p>
+            <w:pPr>
+              <w:rPr>
+                <w:lang w:val="vi-VN"/>
+              </w:rPr>
+            </w:pPr>
+            <w:r>
+              <w:rPr>
+                <w:lang w:val="vi-VN"/>
+              </w:rPr>
+              <w:t xml:space="preserve">    mailer_user: Le20183@gmail.com</w:t>
+            </w:r>
+          </w:p>
+          <w:p>
+            <w:pPr>
+              <w:rPr>
+                <w:lang w:val="vi-VN"/>
+              </w:rPr>
+            </w:pPr>
+            <w:r>
+              <w:rPr>
+                <w:lang w:val="vi-VN"/>
+              </w:rPr>
+              <w:t xml:space="preserve">    mailer_password: qsgvxyjgiudlzjyk</w:t>
+            </w:r>
+          </w:p>
+          <w:p>
+            <w:pPr>
+              <w:rPr>
+                <w:lang w:val="vi-VN"/>
+              </w:rPr>
+            </w:pPr>
+            <w:r>
+              <w:rPr>
+                <w:lang w:val="vi-VN"/>
+              </w:rPr>
+              <w:t xml:space="preserve">    secret: tls</w:t>
+            </w:r>
+          </w:p>
+        </w:tc>
+      </w:tr>
+    </w:tbl>
+    <w:p>
+      <w:pPr>
+        <w:rPr>
+          <w:lang w:val="vi-VN"/>
+        </w:rPr>
+      </w:pPr>
+      <w:r>
+        <w:rPr>
+          <w:lang w:val="vi-VN"/>
+        </w:rPr>
+        <w:t>Code controller gửi</w:t>
+      </w:r>
+    </w:p>
+    <w:tbl>
+      <w:tblPr>
+        <w:tblStyle w:val="TableGrid"/>
+        <w:tblW w:w="0" w:type="auto"/>
+        <w:tblLook w:val="04A0" w:firstRow="1" w:lastRow="0" w:firstColumn="1" w:lastColumn="0" w:noHBand="0" w:noVBand="1"/>
+      </w:tblPr>
+      <w:tblGrid>
+        <w:gridCol w:w="9350"/>
+      </w:tblGrid>
+      <w:tr>
+        <w:tc>
+          <w:tcPr>
+            <w:tcW w:w="9350" w:type="dxa"/>
+          </w:tcPr>
+          <w:p>
+            <w:pPr>
+              <w:rPr>
+                <w:lang w:val="vi-VN"/>
+              </w:rPr>
+            </w:pPr>
+            <w:r>
+              <w:rPr>
+                <w:lang w:val="vi-VN"/>
+              </w:rPr>
+              <w:t xml:space="preserve">/** </w:t>
+            </w:r>
+          </w:p>
+          <w:p>
+            <w:pPr>
+              <w:rPr>
+                <w:lang w:val="vi-VN"/>
+              </w:rPr>
+            </w:pPr>
+            <w:r>
+              <w:rPr>
+                <w:lang w:val="vi-VN"/>
+              </w:rPr>
+              <w:t xml:space="preserve">   * @Route("/mailsample/send", name="mail_sample_send") </w:t>
+            </w:r>
+          </w:p>
+          <w:p>
+            <w:pPr>
+              <w:rPr>
+                <w:lang w:val="vi-VN"/>
+              </w:rPr>
+            </w:pPr>
+            <w:r>
+              <w:rPr>
+                <w:lang w:val="vi-VN"/>
+              </w:rPr>
+              <w:t xml:space="preserve">    */ </w:t>
+            </w:r>
+          </w:p>
+          <w:p>
+            <w:pPr>
+              <w:rPr>
+                <w:lang w:val="vi-VN"/>
+              </w:rPr>
+            </w:pPr>
+            <w:r>
+              <w:rPr>
+                <w:lang w:val="vi-VN"/>
+              </w:rPr>
+              <w:t xml:space="preserve">    public function MailerSample($name="LE GIANG PHONG", \Swift_Mailer $mailer)</w:t>
+            </w:r>
+          </w:p>
+          <w:p>
+            <w:pPr>
+              <w:rPr>
+                <w:lang w:val="vi-VN"/>
+              </w:rPr>
+            </w:pPr>
+            <w:r>
+              <w:rPr>
+                <w:lang w:val="vi-VN"/>
+              </w:rPr>
+              <w:t xml:space="preserve">    {</w:t>
+            </w:r>
+          </w:p>
+          <w:p>
+            <w:pPr>
+              <w:rPr>
+                <w:lang w:val="vi-VN"/>
+              </w:rPr>
+            </w:pPr>
+            <w:r>
+              <w:rPr>
+                <w:lang w:val="vi-VN"/>
+              </w:rPr>
+              <w:t xml:space="preserve">        $message = (new \Swift_Message('Hello Email'))</w:t>
+            </w:r>
+          </w:p>
+          <w:p>
+            <w:pPr>
+              <w:rPr>
+                <w:lang w:val="vi-VN"/>
+              </w:rPr>
+            </w:pPr>
+            <w:r>
+              <w:rPr>
+                <w:lang w:val="vi-VN"/>
+              </w:rPr>
+              <w:t xml:space="preserve">            -&gt;setFrom('send@example.com')</w:t>
+            </w:r>
+          </w:p>
+          <w:p>
+            <w:pPr>
+              <w:rPr>
+                <w:lang w:val="vi-VN"/>
+              </w:rPr>
+            </w:pPr>
+            <w:r>
+              <w:rPr>
+                <w:lang w:val="vi-VN"/>
+              </w:rPr>
+              <w:t xml:space="preserve">            -&gt;setTo('phong2018@gmail.com')</w:t>
+            </w:r>
+          </w:p>
+          <w:p>
+            <w:pPr>
+              <w:rPr>
+                <w:lang w:val="vi-VN"/>
+              </w:rPr>
+            </w:pPr>
+            <w:r>
+              <w:rPr>
+                <w:lang w:val="vi-VN"/>
+              </w:rPr>
+              <w:t xml:space="preserve">            -&gt;setBody(</w:t>
+            </w:r>
+          </w:p>
+          <w:p>
+            <w:pPr>
+              <w:rPr>
+                <w:lang w:val="vi-VN"/>
+              </w:rPr>
+            </w:pPr>
+            <w:r>
+              <w:rPr>
+                <w:lang w:val="vi-VN"/>
+              </w:rPr>
+              <w:t xml:space="preserve">                $this-&gt;renderView(</w:t>
+            </w:r>
+          </w:p>
+          <w:p>
+            <w:pPr>
+              <w:rPr>
+                <w:lang w:val="vi-VN"/>
+              </w:rPr>
+            </w:pPr>
+            <w:r>
+              <w:rPr>
+                <w:lang w:val="vi-VN"/>
+              </w:rPr>
+              <w:t xml:space="preserve">                    // app/Resources/views/emails/registration.html.twig</w:t>
+            </w:r>
+          </w:p>
+          <w:p>
+            <w:pPr>
+              <w:rPr>
+                <w:lang w:val="vi-VN"/>
+              </w:rPr>
+            </w:pPr>
+            <w:r>
+              <w:rPr>
+                <w:lang w:val="vi-VN"/>
+              </w:rPr>
+              <w:t xml:space="preserve">                    'emails/registration.html.twig',</w:t>
+            </w:r>
+          </w:p>
+          <w:p>
+            <w:pPr>
+              <w:rPr>
+                <w:lang w:val="vi-VN"/>
+              </w:rPr>
+            </w:pPr>
+            <w:r>
+              <w:rPr>
+                <w:lang w:val="vi-VN"/>
+              </w:rPr>
+              <w:t xml:space="preserve">                    ['name' =&gt; $name]</w:t>
+            </w:r>
+          </w:p>
+          <w:p>
+            <w:pPr>
+              <w:rPr>
+                <w:lang w:val="vi-VN"/>
+              </w:rPr>
+            </w:pPr>
+            <w:r>
+              <w:rPr>
+                <w:lang w:val="vi-VN"/>
+              </w:rPr>
+              <w:lastRenderedPageBreak/>
+              <w:t xml:space="preserve">                ),</w:t>
+            </w:r>
+          </w:p>
+          <w:p>
+            <w:pPr>
+              <w:rPr>
+                <w:lang w:val="vi-VN"/>
+              </w:rPr>
+            </w:pPr>
+            <w:r>
+              <w:rPr>
+                <w:lang w:val="vi-VN"/>
+              </w:rPr>
+              <w:t xml:space="preserve">                'text/html'</w:t>
+            </w:r>
+          </w:p>
+          <w:p>
+            <w:pPr>
+              <w:rPr>
+                <w:lang w:val="vi-VN"/>
+              </w:rPr>
+            </w:pPr>
+            <w:r>
+              <w:rPr>
+                <w:lang w:val="vi-VN"/>
+              </w:rPr>
+              <w:t xml:space="preserve">            )</w:t>
+            </w:r>
+          </w:p>
+          <w:p>
+            <w:pPr>
+              <w:rPr>
+                <w:lang w:val="vi-VN"/>
+              </w:rPr>
+            </w:pPr>
+          </w:p>
+          <w:p>
+            <w:pPr>
+              <w:rPr>
+                <w:lang w:val="vi-VN"/>
+              </w:rPr>
+            </w:pPr>
+            <w:r>
+              <w:rPr>
+                <w:lang w:val="vi-VN"/>
+              </w:rPr>
+              <w:t xml:space="preserve">            // you can remove the following code if you don't define a text version for your emails</w:t>
+            </w:r>
+          </w:p>
+          <w:p>
+            <w:pPr>
+              <w:rPr>
+                <w:lang w:val="vi-VN"/>
+              </w:rPr>
+            </w:pPr>
+            <w:r>
+              <w:rPr>
+                <w:lang w:val="vi-VN"/>
+              </w:rPr>
+              <w:t xml:space="preserve">            -&gt;addPart(</w:t>
+            </w:r>
+          </w:p>
+          <w:p>
+            <w:pPr>
+              <w:rPr>
+                <w:lang w:val="vi-VN"/>
+              </w:rPr>
+            </w:pPr>
+            <w:r>
+              <w:rPr>
+                <w:lang w:val="vi-VN"/>
+              </w:rPr>
+              <w:t xml:space="preserve">                $this-&gt;renderView(</w:t>
+            </w:r>
+          </w:p>
+          <w:p>
+            <w:pPr>
+              <w:rPr>
+                <w:lang w:val="vi-VN"/>
+              </w:rPr>
+            </w:pPr>
+            <w:r>
+              <w:rPr>
+                <w:lang w:val="vi-VN"/>
+              </w:rPr>
+              <w:t xml:space="preserve">                    'emails/registration.html.twig',</w:t>
+            </w:r>
+          </w:p>
+          <w:p>
+            <w:pPr>
+              <w:rPr>
+                <w:lang w:val="vi-VN"/>
+              </w:rPr>
+            </w:pPr>
+            <w:r>
+              <w:rPr>
+                <w:lang w:val="vi-VN"/>
+              </w:rPr>
+              <w:t xml:space="preserve">                    ['name' =&gt; $name]</w:t>
+            </w:r>
+          </w:p>
+          <w:p>
+            <w:pPr>
+              <w:rPr>
+                <w:lang w:val="vi-VN"/>
+              </w:rPr>
+            </w:pPr>
+            <w:r>
+              <w:rPr>
+                <w:lang w:val="vi-VN"/>
+              </w:rPr>
+              <w:t xml:space="preserve">                ),</w:t>
+            </w:r>
+          </w:p>
+          <w:p>
+            <w:pPr>
+              <w:rPr>
+                <w:lang w:val="vi-VN"/>
+              </w:rPr>
+            </w:pPr>
+            <w:r>
+              <w:rPr>
+                <w:lang w:val="vi-VN"/>
+              </w:rPr>
+              <w:t xml:space="preserve">                'text/plain'</w:t>
+            </w:r>
+          </w:p>
+          <w:p>
+            <w:pPr>
+              <w:rPr>
+                <w:lang w:val="vi-VN"/>
+              </w:rPr>
+            </w:pPr>
+            <w:r>
+              <w:rPr>
+                <w:lang w:val="vi-VN"/>
+              </w:rPr>
+              <w:t xml:space="preserve">            )</w:t>
+            </w:r>
+          </w:p>
+          <w:p>
+            <w:pPr>
+              <w:rPr>
+                <w:lang w:val="vi-VN"/>
+              </w:rPr>
+            </w:pPr>
+            <w:r>
+              <w:rPr>
+                <w:lang w:val="vi-VN"/>
+              </w:rPr>
+              <w:t xml:space="preserve">        ;</w:t>
+            </w:r>
+          </w:p>
+          <w:p>
+            <w:pPr>
+              <w:rPr>
+                <w:lang w:val="vi-VN"/>
+              </w:rPr>
+            </w:pPr>
+          </w:p>
+          <w:p>
+            <w:pPr>
+              <w:rPr>
+                <w:lang w:val="vi-VN"/>
+              </w:rPr>
+            </w:pPr>
+            <w:r>
+              <w:rPr>
+                <w:lang w:val="vi-VN"/>
+              </w:rPr>
+              <w:t xml:space="preserve">        $mailer-&gt;send($message);</w:t>
+            </w:r>
+          </w:p>
+          <w:p>
+            <w:pPr>
+              <w:rPr>
+                <w:lang w:val="vi-VN"/>
+              </w:rPr>
+            </w:pPr>
+          </w:p>
+          <w:p>
+            <w:pPr>
+              <w:rPr>
+                <w:lang w:val="vi-VN"/>
+              </w:rPr>
+            </w:pPr>
+            <w:r>
+              <w:rPr>
+                <w:lang w:val="vi-VN"/>
+              </w:rPr>
+              <w:t xml:space="preserve">        // or, you can also fetch the mailer service this way</w:t>
+            </w:r>
+          </w:p>
+          <w:p>
+            <w:pPr>
+              <w:rPr>
+                <w:lang w:val="vi-VN"/>
+              </w:rPr>
+            </w:pPr>
+            <w:r>
+              <w:rPr>
+                <w:lang w:val="vi-VN"/>
+              </w:rPr>
+              <w:t xml:space="preserve">        // $this-&gt;get('mailer')-&gt;send($message);</w:t>
+            </w:r>
+          </w:p>
+          <w:p>
+            <w:pPr>
+              <w:rPr>
+                <w:lang w:val="vi-VN"/>
+              </w:rPr>
+            </w:pPr>
+          </w:p>
+          <w:p>
+            <w:pPr>
+              <w:rPr>
+                <w:lang w:val="vi-VN"/>
+              </w:rPr>
+            </w:pPr>
+            <w:r>
+              <w:rPr>
+                <w:lang w:val="vi-VN"/>
+              </w:rPr>
+              <w:t xml:space="preserve">        return new Response('&lt;html&gt;&lt;body&gt;HELLO ADMIN page!&lt;/body&gt;&lt;/html&gt;');</w:t>
+            </w:r>
+          </w:p>
+          <w:p>
+            <w:pPr>
+              <w:rPr>
+                <w:lang w:val="vi-VN"/>
+              </w:rPr>
+            </w:pPr>
+            <w:r>
+              <w:rPr>
+                <w:lang w:val="vi-VN"/>
+              </w:rPr>
+              <w:t xml:space="preserve">    }</w:t>
+            </w:r>
+          </w:p>
+        </w:tc>
+      </w:tr>
+    </w:tbl>
+    <w:p>
+      <w:pPr>
+        <w:rPr>
+          <w:lang w:val="vi-VN"/>
+        </w:rPr>
+      </w:pPr>
+      <w:r>
+        <w:rPr>
+          <w:lang w:val="vi-VN"/>
+        </w:rPr>
+        <w:lastRenderedPageBreak/>
+        <w:t>Code template</w:t>
+      </w:r>
+    </w:p>
+    <w:tbl>
+      <w:tblPr>
+        <w:tblStyle w:val="TableGrid"/>
+        <w:tblW w:w="0" w:type="auto"/>
+        <w:tblLook w:val="04A0" w:firstRow="1" w:lastRow="0" w:firstColumn="1" w:lastColumn="0" w:noHBand="0" w:noVBand="1"/>
+      </w:tblPr>
+      <w:tblGrid>
+        <w:gridCol w:w="9350"/>
+      </w:tblGrid>
+      <w:tr>
+        <w:tc>
+          <w:tcPr>
+            <w:tcW w:w="9350" w:type="dxa"/>
+          </w:tcPr>
+          <w:p>
+            <w:pPr>
+              <w:rPr>
+                <w:lang w:val="vi-VN"/>
+              </w:rPr>
+            </w:pPr>
+            <w:r>
+              <w:rPr>
+                <w:lang w:val="vi-VN"/>
+              </w:rPr>
+              <w:t>{# app/Resources/views/Emails/registration.html.twig #}</w:t>
+            </w:r>
+          </w:p>
+          <w:p>
+            <w:pPr>
+              <w:rPr>
+                <w:lang w:val="vi-VN"/>
+              </w:rPr>
+            </w:pPr>
+            <w:r>
+              <w:rPr>
+                <w:lang w:val="vi-VN"/>
+              </w:rPr>
+              <w:t>&lt;h3&gt;You did it! You registered!&lt;/h3&gt;</w:t>
+            </w:r>
+          </w:p>
+          <w:p>
+            <w:pPr>
+              <w:rPr>
+                <w:lang w:val="vi-VN"/>
+              </w:rPr>
+            </w:pPr>
+          </w:p>
+          <w:p>
+            <w:pPr>
+              <w:rPr>
+                <w:lang w:val="vi-VN"/>
+              </w:rPr>
+            </w:pPr>
+            <w:r>
+              <w:rPr>
+                <w:lang w:val="vi-VN"/>
+              </w:rPr>
+              <w:t>Hi {{ name }}! You're successfully registered.</w:t>
+            </w:r>
+          </w:p>
+          <w:p>
+            <w:pPr>
+              <w:rPr>
+                <w:lang w:val="vi-VN"/>
+              </w:rPr>
+            </w:pPr>
+          </w:p>
+          <w:p>
+            <w:pPr>
+              <w:rPr>
+                <w:lang w:val="vi-VN"/>
+              </w:rPr>
+            </w:pPr>
+            <w:r>
+              <w:rPr>
+                <w:lang w:val="vi-VN"/>
+              </w:rPr>
+              <w:t>{# example, assuming you have a route named "login" #}</w:t>
+            </w:r>
+          </w:p>
+          <w:p>
+            <w:pPr>
+              <w:rPr>
+                <w:lang w:val="vi-VN"/>
+              </w:rPr>
+            </w:pPr>
+            <w:r>
+              <w:rPr>
+                <w:lang w:val="vi-VN"/>
+              </w:rPr>
+              <w:t>To login, go to: &lt;a href="{{ url('login') }}"&gt;...&lt;/a&gt;.</w:t>
+            </w:r>
+          </w:p>
+          <w:p>
+            <w:pPr>
+              <w:rPr>
+                <w:lang w:val="vi-VN"/>
+              </w:rPr>
+            </w:pPr>
+          </w:p>
+          <w:p>
+            <w:pPr>
+              <w:rPr>
+                <w:lang w:val="vi-VN"/>
+              </w:rPr>
+            </w:pPr>
+            <w:r>
+              <w:rPr>
+                <w:lang w:val="vi-VN"/>
+              </w:rPr>
+              <w:t>Thanks!</w:t>
+            </w:r>
+          </w:p>
+          <w:p>
+            <w:pPr>
+              <w:rPr>
+                <w:lang w:val="vi-VN"/>
+              </w:rPr>
+            </w:pPr>
+          </w:p>
+          <w:p>
+            <w:pPr>
+              <w:rPr>
+                <w:lang w:val="vi-VN"/>
+              </w:rPr>
+            </w:pPr>
+            <w:r>
+              <w:rPr>
+                <w:lang w:val="vi-VN"/>
+              </w:rPr>
+              <w:t>{# Makes an absolute URL to the /images/logo.png file #}</w:t>
+            </w:r>
+          </w:p>
+          <w:p>
+            <w:pPr>
+              <w:rPr>
+                <w:lang w:val="vi-VN"/>
+              </w:rPr>
+            </w:pPr>
+            <w:r>
+              <w:rPr>
+                <w:lang w:val="vi-VN"/>
+              </w:rPr>
+              <w:t>&lt;img src="{{ absolute_url(asset('images/logo.png')) }}"&gt;</w:t>
+            </w:r>
+          </w:p>
+        </w:tc>
+      </w:tr>
+    </w:tbl>
+    <w:p>
+      <w:pPr>
+        <w:rPr>
+          <w:lang w:val="vi-VN"/>
+        </w:rPr>
+      </w:pPr>
+    </w:p>
+    <w:p>
+      <w:pPr>
+        <w:pStyle w:val="Heading1"/>
+        <w:rPr>
+          <w:rFonts w:ascii="Times New Roman" w:hAnsi="Times New Roman" w:cs="Times New Roman"/>
+          <w:b/>
+          <w:bCs/>
+          <w:sz w:val="22"/>
+          <w:szCs w:val="22"/>
+          <w:lang w:val="vi-VN"/>
+        </w:rPr>
+      </w:pPr>
       <w:r>
         <w:rPr>
           <w:rFonts w:ascii="Times New Roman" w:hAnsi="Times New Roman" w:cs="Times New Roman"/>

</xml_diff>